<commit_message>
Fix spacing errors in abstract for docx version of final draft
</commit_message>
<xml_diff>
--- a/History of Western Philosophy/Medieval Philosophy/Grounding Medieval Consequence/grounding-final.docx
+++ b/History of Western Philosophy/Medieval Philosophy/Grounding Medieval Consequence/grounding-final.docx
@@ -77,19 +77,493 @@
         <w:t xml:space="preserve"> </w:t>
       </w:r>
       <w:r>
+        <w:t xml:space="preserve">Aristotelian</w:t>
+      </w:r>
+      <w:r>
+        <w:t xml:space="preserve"> </w:t>
+      </w:r>
+      <w:r>
+        <w:t xml:space="preserve">topics,</w:t>
+      </w:r>
+      <w:r>
+        <w:t xml:space="preserve"> </w:t>
+      </w:r>
+      <w:r>
+        <w:t xml:space="preserve">syllogistic,</w:t>
+      </w:r>
+      <w:r>
+        <w:t xml:space="preserve"> </w:t>
+      </w:r>
+      <w:r>
+        <w:t xml:space="preserve">and</w:t>
+      </w:r>
+      <w:r>
+        <w:t xml:space="preserve"> </w:t>
+      </w:r>
+      <w:r>
+        <w:t xml:space="preserve">fallacies,</w:t>
+      </w:r>
+      <w:r>
+        <w:t xml:space="preserve"> </w:t>
+      </w:r>
+      <w:r>
+        <w:t xml:space="preserve">by</w:t>
+      </w:r>
+      <w:r>
+        <w:t xml:space="preserve"> </w:t>
+      </w:r>
+      <w:r>
         <w:t xml:space="preserve">the</w:t>
       </w:r>
       <w:r>
         <w:t xml:space="preserve"> </w:t>
       </w:r>
       <w:r>
-        <w:t xml:space="preserve">Aristotelian</w:t>
-      </w:r>
-      <w:r>
-        <w:t xml:space="preserve"> </w:t>
-      </w:r>
-      <w:r>
-        <w:t xml:space="preserve">topics,syllogistic,</w:t>
+        <w:t xml:space="preserve">early</w:t>
+      </w:r>
+      <w:r>
+        <w:t xml:space="preserve"> </w:t>
+      </w:r>
+      <w:r>
+        <w:t xml:space="preserve">fourteenth</w:t>
+      </w:r>
+      <w:r>
+        <w:t xml:space="preserve"> </w:t>
+      </w:r>
+      <w:r>
+        <w:t xml:space="preserve">century</w:t>
+      </w:r>
+      <w:r>
+        <w:t xml:space="preserve"> </w:t>
+      </w:r>
+      <w:r>
+        <w:t xml:space="preserve">the</w:t>
+      </w:r>
+      <w:r>
+        <w:t xml:space="preserve"> </w:t>
+      </w:r>
+      <w:r>
+        <w:t xml:space="preserve">medieval</w:t>
+      </w:r>
+      <w:r>
+        <w:t xml:space="preserve"> </w:t>
+      </w:r>
+      <w:r>
+        <w:t xml:space="preserve">theory</w:t>
+      </w:r>
+      <w:r>
+        <w:t xml:space="preserve"> </w:t>
+      </w:r>
+      <w:r>
+        <w:t xml:space="preserve">of</w:t>
+      </w:r>
+      <w:r>
+        <w:t xml:space="preserve"> </w:t>
+      </w:r>
+      <w:r>
+        <w:t xml:space="preserve">consequence</w:t>
+      </w:r>
+      <w:r>
+        <w:t xml:space="preserve"> </w:t>
+      </w:r>
+      <w:r>
+        <w:t xml:space="preserve">came</w:t>
+      </w:r>
+      <w:r>
+        <w:t xml:space="preserve"> </w:t>
+      </w:r>
+      <w:r>
+        <w:t xml:space="preserve">to</w:t>
+      </w:r>
+      <w:r>
+        <w:t xml:space="preserve"> </w:t>
+      </w:r>
+      <w:r>
+        <w:t xml:space="preserve">provide</w:t>
+      </w:r>
+      <w:r>
+        <w:t xml:space="preserve"> </w:t>
+      </w:r>
+      <w:r>
+        <w:t xml:space="preserve">the</w:t>
+      </w:r>
+      <w:r>
+        <w:t xml:space="preserve"> </w:t>
+      </w:r>
+      <w:r>
+        <w:t xml:space="preserve">first</w:t>
+      </w:r>
+      <w:r>
+        <w:t xml:space="preserve"> </w:t>
+      </w:r>
+      <w:r>
+        <w:t xml:space="preserve">unified</w:t>
+      </w:r>
+      <w:r>
+        <w:t xml:space="preserve"> </w:t>
+      </w:r>
+      <w:r>
+        <w:t xml:space="preserve">framework</w:t>
+      </w:r>
+      <w:r>
+        <w:t xml:space="preserve"> </w:t>
+      </w:r>
+      <w:r>
+        <w:t xml:space="preserve">for</w:t>
+      </w:r>
+      <w:r>
+        <w:t xml:space="preserve"> </w:t>
+      </w:r>
+      <w:r>
+        <w:t xml:space="preserve">the</w:t>
+      </w:r>
+      <w:r>
+        <w:t xml:space="preserve"> </w:t>
+      </w:r>
+      <w:r>
+        <w:t xml:space="preserve">treatment</w:t>
+      </w:r>
+      <w:r>
+        <w:t xml:space="preserve"> </w:t>
+      </w:r>
+      <w:r>
+        <w:t xml:space="preserve">of</w:t>
+      </w:r>
+      <w:r>
+        <w:t xml:space="preserve"> </w:t>
+      </w:r>
+      <w:r>
+        <w:t xml:space="preserve">inference</w:t>
+      </w:r>
+      <w:r>
+        <w:t xml:space="preserve"> </w:t>
+      </w:r>
+      <w:r>
+        <w:t xml:space="preserve">as</w:t>
+      </w:r>
+      <w:r>
+        <w:t xml:space="preserve"> </w:t>
+      </w:r>
+      <w:r>
+        <w:t xml:space="preserve">such.</w:t>
+      </w:r>
+      <w:r>
+        <w:t xml:space="preserve"> </w:t>
+      </w:r>
+      <w:r>
+        <w:t xml:space="preserve">With</w:t>
+      </w:r>
+      <w:r>
+        <w:t xml:space="preserve"> </w:t>
+      </w:r>
+      <w:r>
+        <w:t xml:space="preserve">this</w:t>
+      </w:r>
+      <w:r>
+        <w:t xml:space="preserve"> </w:t>
+      </w:r>
+      <w:r>
+        <w:t xml:space="preserve">development</w:t>
+      </w:r>
+      <w:r>
+        <w:t xml:space="preserve"> </w:t>
+      </w:r>
+      <w:r>
+        <w:t xml:space="preserve">came</w:t>
+      </w:r>
+      <w:r>
+        <w:t xml:space="preserve"> </w:t>
+      </w:r>
+      <w:r>
+        <w:t xml:space="preserve">the</w:t>
+      </w:r>
+      <w:r>
+        <w:t xml:space="preserve"> </w:t>
+      </w:r>
+      <w:r>
+        <w:t xml:space="preserve">task</w:t>
+      </w:r>
+      <w:r>
+        <w:t xml:space="preserve"> </w:t>
+      </w:r>
+      <w:r>
+        <w:t xml:space="preserve">of</w:t>
+      </w:r>
+      <w:r>
+        <w:t xml:space="preserve"> </w:t>
+      </w:r>
+      <w:r>
+        <w:t xml:space="preserve">unifying</w:t>
+      </w:r>
+      <w:r>
+        <w:t xml:space="preserve"> </w:t>
+      </w:r>
+      <w:r>
+        <w:t xml:space="preserve">the</w:t>
+      </w:r>
+      <w:r>
+        <w:t xml:space="preserve"> </w:t>
+      </w:r>
+      <w:r>
+        <w:t xml:space="preserve">various</w:t>
+      </w:r>
+      <w:r>
+        <w:t xml:space="preserve"> </w:t>
+      </w:r>
+      <w:r>
+        <w:t xml:space="preserve">justifications</w:t>
+      </w:r>
+      <w:r>
+        <w:t xml:space="preserve"> </w:t>
+      </w:r>
+      <w:r>
+        <w:t xml:space="preserve">for</w:t>
+      </w:r>
+      <w:r>
+        <w:t xml:space="preserve"> </w:t>
+      </w:r>
+      <w:r>
+        <w:t xml:space="preserve">inferences</w:t>
+      </w:r>
+      <w:r>
+        <w:t xml:space="preserve"> </w:t>
+      </w:r>
+      <w:r>
+        <w:t xml:space="preserve">treated</w:t>
+      </w:r>
+      <w:r>
+        <w:t xml:space="preserve"> </w:t>
+      </w:r>
+      <w:r>
+        <w:t xml:space="preserve">in</w:t>
+      </w:r>
+      <w:r>
+        <w:t xml:space="preserve"> </w:t>
+      </w:r>
+      <w:r>
+        <w:t xml:space="preserve">earlier</w:t>
+      </w:r>
+      <w:r>
+        <w:t xml:space="preserve"> </w:t>
+      </w:r>
+      <w:r>
+        <w:t xml:space="preserve">frameworks.</w:t>
+      </w:r>
+      <w:r>
+        <w:t xml:space="preserve"> </w:t>
+      </w:r>
+      <w:r>
+        <w:t xml:space="preserve">Prior</w:t>
+      </w:r>
+      <w:r>
+        <w:t xml:space="preserve"> </w:t>
+      </w:r>
+      <w:r>
+        <w:t xml:space="preserve">to</w:t>
+      </w:r>
+      <w:r>
+        <w:t xml:space="preserve"> </w:t>
+      </w:r>
+      <w:r>
+        <w:t xml:space="preserve">the</w:t>
+      </w:r>
+      <w:r>
+        <w:t xml:space="preserve"> </w:t>
+      </w:r>
+      <w:r>
+        <w:t xml:space="preserve">appearance</w:t>
+      </w:r>
+      <w:r>
+        <w:t xml:space="preserve"> </w:t>
+      </w:r>
+      <w:r>
+        <w:t xml:space="preserve">of</w:t>
+      </w:r>
+      <w:r>
+        <w:t xml:space="preserve"> </w:t>
+      </w:r>
+      <w:r>
+        <w:t xml:space="preserve">theories</w:t>
+      </w:r>
+      <w:r>
+        <w:t xml:space="preserve"> </w:t>
+      </w:r>
+      <w:r>
+        <w:t xml:space="preserve">of</w:t>
+      </w:r>
+      <w:r>
+        <w:t xml:space="preserve"> </w:t>
+      </w:r>
+      <w:r>
+        <w:t xml:space="preserve">consequences,</w:t>
+      </w:r>
+      <w:r>
+        <w:t xml:space="preserve"> </w:t>
+      </w:r>
+      <w:r>
+        <w:t xml:space="preserve">the</w:t>
+      </w:r>
+      <w:r>
+        <w:t xml:space="preserve"> </w:t>
+      </w:r>
+      <w:r>
+        <w:t xml:space="preserve">task</w:t>
+      </w:r>
+      <w:r>
+        <w:t xml:space="preserve"> </w:t>
+      </w:r>
+      <w:r>
+        <w:t xml:space="preserve">of</w:t>
+      </w:r>
+      <w:r>
+        <w:t xml:space="preserve"> </w:t>
+      </w:r>
+      <w:r>
+        <w:t xml:space="preserve">providing</w:t>
+      </w:r>
+      <w:r>
+        <w:t xml:space="preserve"> </w:t>
+      </w:r>
+      <w:r>
+        <w:t xml:space="preserve">a</w:t>
+      </w:r>
+      <w:r>
+        <w:t xml:space="preserve"> </w:t>
+      </w:r>
+      <w:r>
+        <w:t xml:space="preserve">real</w:t>
+      </w:r>
+      <w:r>
+        <w:t xml:space="preserve"> </w:t>
+      </w:r>
+      <w:r>
+        <w:t xml:space="preserve">foundation,</w:t>
+      </w:r>
+      <w:r>
+        <w:t xml:space="preserve"> </w:t>
+      </w:r>
+      <w:r>
+        <w:t xml:space="preserve">or</w:t>
+      </w:r>
+      <w:r>
+        <w:t xml:space="preserve"> </w:t>
+      </w:r>
+      <w:r>
+        <w:t xml:space="preserve">grounding,</w:t>
+      </w:r>
+      <w:r>
+        <w:t xml:space="preserve"> </w:t>
+      </w:r>
+      <w:r>
+        <w:t xml:space="preserve">for</w:t>
+      </w:r>
+      <w:r>
+        <w:t xml:space="preserve"> </w:t>
+      </w:r>
+      <w:r>
+        <w:t xml:space="preserve">good</w:t>
+      </w:r>
+      <w:r>
+        <w:t xml:space="preserve"> </w:t>
+      </w:r>
+      <w:r>
+        <w:t xml:space="preserve">inferences</w:t>
+      </w:r>
+      <w:r>
+        <w:t xml:space="preserve"> </w:t>
+      </w:r>
+      <w:r>
+        <w:t xml:space="preserve">is</w:t>
+      </w:r>
+      <w:r>
+        <w:t xml:space="preserve"> </w:t>
+      </w:r>
+      <w:r>
+        <w:t xml:space="preserve">shared</w:t>
+      </w:r>
+      <w:r>
+        <w:t xml:space="preserve"> </w:t>
+      </w:r>
+      <w:r>
+        <w:t xml:space="preserve">between</w:t>
+      </w:r>
+      <w:r>
+        <w:t xml:space="preserve"> </w:t>
+      </w:r>
+      <w:r>
+        <w:t xml:space="preserve">theories</w:t>
+      </w:r>
+      <w:r>
+        <w:t xml:space="preserve"> </w:t>
+      </w:r>
+      <w:r>
+        <w:t xml:space="preserve">of</w:t>
+      </w:r>
+      <w:r>
+        <w:t xml:space="preserve"> </w:t>
+      </w:r>
+      <w:r>
+        <w:t xml:space="preserve">demonstration,</w:t>
+      </w:r>
+      <w:r>
+        <w:t xml:space="preserve"> </w:t>
+      </w:r>
+      <w:r>
+        <w:t xml:space="preserve">such</w:t>
+      </w:r>
+      <w:r>
+        <w:t xml:space="preserve"> </w:t>
+      </w:r>
+      <w:r>
+        <w:t xml:space="preserve">as</w:t>
+      </w:r>
+      <w:r>
+        <w:t xml:space="preserve"> </w:t>
+      </w:r>
+      <w:r>
+        <w:t xml:space="preserve">those</w:t>
+      </w:r>
+      <w:r>
+        <w:t xml:space="preserve"> </w:t>
+      </w:r>
+      <w:r>
+        <w:t xml:space="preserve">provided</w:t>
+      </w:r>
+      <w:r>
+        <w:t xml:space="preserve"> </w:t>
+      </w:r>
+      <w:r>
+        <w:t xml:space="preserve">in</w:t>
+      </w:r>
+      <w:r>
+        <w:t xml:space="preserve"> </w:t>
+      </w:r>
+      <w:r>
+        <w:t xml:space="preserve">commentaries</w:t>
+      </w:r>
+      <w:r>
+        <w:t xml:space="preserve"> </w:t>
+      </w:r>
+      <w:r>
+        <w:t xml:space="preserve">on</w:t>
+      </w:r>
+      <w:r>
+        <w:t xml:space="preserve"> </w:t>
+      </w:r>
+      <w:r>
+        <w:t xml:space="preserve">Aristotle’s</w:t>
+      </w:r>
+      <w:r>
+        <w:t xml:space="preserve"> </w:t>
+      </w:r>
+      <w:r>
+        <w:t xml:space="preserve">Posterior</w:t>
+      </w:r>
+      <w:r>
+        <w:t xml:space="preserve"> </w:t>
+      </w:r>
+      <w:r>
+        <w:t xml:space="preserve">Analytics,</w:t>
       </w:r>
       <w:r>
         <w:t xml:space="preserve"> </w:t>
@@ -101,7 +575,73 @@
         <w:t xml:space="preserve"> </w:t>
       </w:r>
       <w:r>
-        <w:t xml:space="preserve">fallacies,</w:t>
+        <w:t xml:space="preserve">theories</w:t>
+      </w:r>
+      <w:r>
+        <w:t xml:space="preserve"> </w:t>
+      </w:r>
+      <w:r>
+        <w:t xml:space="preserve">of</w:t>
+      </w:r>
+      <w:r>
+        <w:t xml:space="preserve"> </w:t>
+      </w:r>
+      <w:r>
+        <w:t xml:space="preserve">topical</w:t>
+      </w:r>
+      <w:r>
+        <w:t xml:space="preserve"> </w:t>
+      </w:r>
+      <w:r>
+        <w:t xml:space="preserve">inference,</w:t>
+      </w:r>
+      <w:r>
+        <w:t xml:space="preserve"> </w:t>
+      </w:r>
+      <w:r>
+        <w:t xml:space="preserve">passed</w:t>
+      </w:r>
+      <w:r>
+        <w:t xml:space="preserve"> </w:t>
+      </w:r>
+      <w:r>
+        <w:t xml:space="preserve">on</w:t>
+      </w:r>
+      <w:r>
+        <w:t xml:space="preserve"> </w:t>
+      </w:r>
+      <w:r>
+        <w:t xml:space="preserve">to</w:t>
+      </w:r>
+      <w:r>
+        <w:t xml:space="preserve"> </w:t>
+      </w:r>
+      <w:r>
+        <w:t xml:space="preserve">the</w:t>
+      </w:r>
+      <w:r>
+        <w:t xml:space="preserve"> </w:t>
+      </w:r>
+      <w:r>
+        <w:t xml:space="preserve">medievals</w:t>
+      </w:r>
+      <w:r>
+        <w:t xml:space="preserve"> </w:t>
+      </w:r>
+      <w:r>
+        <w:t xml:space="preserve">via</w:t>
+      </w:r>
+      <w:r>
+        <w:t xml:space="preserve"> </w:t>
+      </w:r>
+      <w:r>
+        <w:t xml:space="preserve">Boethius.</w:t>
+      </w:r>
+      <w:r>
+        <w:t xml:space="preserve"> </w:t>
+      </w:r>
+      <w:r>
+        <w:t xml:space="preserve">But</w:t>
       </w:r>
       <w:r>
         <w:t xml:space="preserve"> </w:t>
@@ -119,19 +659,13 @@
         <w:t xml:space="preserve"> </w:t>
       </w:r>
       <w:r>
-        <w:t xml:space="preserve">early</w:t>
-      </w:r>
-      <w:r>
-        <w:t xml:space="preserve"> </w:t>
-      </w:r>
-      <w:r>
-        <w:t xml:space="preserve">fourteenth</w:t>
-      </w:r>
-      <w:r>
-        <w:t xml:space="preserve"> </w:t>
-      </w:r>
-      <w:r>
-        <w:t xml:space="preserve">century</w:t>
+        <w:t xml:space="preserve">time</w:t>
+      </w:r>
+      <w:r>
+        <w:t xml:space="preserve"> </w:t>
+      </w:r>
+      <w:r>
+        <w:t xml:space="preserve">of</w:t>
       </w:r>
       <w:r>
         <w:t xml:space="preserve"> </w:t>
@@ -143,7 +677,55 @@
         <w:t xml:space="preserve"> </w:t>
       </w:r>
       <w:r>
-        <w:t xml:space="preserve">medievaltheory</w:t>
+        <w:t xml:space="preserve">earliest</w:t>
+      </w:r>
+      <w:r>
+        <w:t xml:space="preserve"> </w:t>
+      </w:r>
+      <w:r>
+        <w:t xml:space="preserve">consequentiae,</w:t>
+      </w:r>
+      <w:r>
+        <w:t xml:space="preserve"> </w:t>
+      </w:r>
+      <w:r>
+        <w:t xml:space="preserve">most</w:t>
+      </w:r>
+      <w:r>
+        <w:t xml:space="preserve"> </w:t>
+      </w:r>
+      <w:r>
+        <w:t xml:space="preserve">consequences</w:t>
+      </w:r>
+      <w:r>
+        <w:t xml:space="preserve"> </w:t>
+      </w:r>
+      <w:r>
+        <w:t xml:space="preserve">were</w:t>
+      </w:r>
+      <w:r>
+        <w:t xml:space="preserve"> </w:t>
+      </w:r>
+      <w:r>
+        <w:t xml:space="preserve">grounded</w:t>
+      </w:r>
+      <w:r>
+        <w:t xml:space="preserve"> </w:t>
+      </w:r>
+      <w:r>
+        <w:t xml:space="preserve">in</w:t>
+      </w:r>
+      <w:r>
+        <w:t xml:space="preserve"> </w:t>
+      </w:r>
+      <w:r>
+        <w:t xml:space="preserve">the</w:t>
+      </w:r>
+      <w:r>
+        <w:t xml:space="preserve"> </w:t>
+      </w:r>
+      <w:r>
+        <w:t xml:space="preserve">theory</w:t>
       </w:r>
       <w:r>
         <w:t xml:space="preserve"> </w:t>
@@ -155,1039 +737,565 @@
         <w:t xml:space="preserve"> </w:t>
       </w:r>
       <w:r>
+        <w:t xml:space="preserve">supposition,</w:t>
+      </w:r>
+      <w:r>
+        <w:t xml:space="preserve"> </w:t>
+      </w:r>
+      <w:r>
+        <w:t xml:space="preserve">which</w:t>
+      </w:r>
+      <w:r>
+        <w:t xml:space="preserve"> </w:t>
+      </w:r>
+      <w:r>
+        <w:t xml:space="preserve">began</w:t>
+      </w:r>
+      <w:r>
+        <w:t xml:space="preserve"> </w:t>
+      </w:r>
+      <w:r>
+        <w:t xml:space="preserve">its</w:t>
+      </w:r>
+      <w:r>
+        <w:t xml:space="preserve"> </w:t>
+      </w:r>
+      <w:r>
+        <w:t xml:space="preserve">own</w:t>
+      </w:r>
+      <w:r>
+        <w:t xml:space="preserve"> </w:t>
+      </w:r>
+      <w:r>
+        <w:t xml:space="preserve">development</w:t>
+      </w:r>
+      <w:r>
+        <w:t xml:space="preserve"> </w:t>
+      </w:r>
+      <w:r>
+        <w:t xml:space="preserve">in</w:t>
+      </w:r>
+      <w:r>
+        <w:t xml:space="preserve"> </w:t>
+      </w:r>
+      <w:r>
+        <w:t xml:space="preserve">the</w:t>
+      </w:r>
+      <w:r>
+        <w:t xml:space="preserve"> </w:t>
+      </w:r>
+      <w:r>
+        <w:t xml:space="preserve">twelfth</w:t>
+      </w:r>
+      <w:r>
+        <w:t xml:space="preserve"> </w:t>
+      </w:r>
+      <w:r>
+        <w:t xml:space="preserve">century.</w:t>
+      </w:r>
+      <w:r>
+        <w:t xml:space="preserve"> </w:t>
+      </w:r>
+      <w:r>
+        <w:t xml:space="preserve">Secondary</w:t>
+      </w:r>
+      <w:r>
+        <w:t xml:space="preserve"> </w:t>
+      </w:r>
+      <w:r>
+        <w:t xml:space="preserve">literature</w:t>
+      </w:r>
+      <w:r>
+        <w:t xml:space="preserve"> </w:t>
+      </w:r>
+      <w:r>
+        <w:t xml:space="preserve">on</w:t>
+      </w:r>
+      <w:r>
+        <w:t xml:space="preserve"> </w:t>
+      </w:r>
+      <w:r>
+        <w:t xml:space="preserve">supposition</w:t>
+      </w:r>
+      <w:r>
+        <w:t xml:space="preserve"> </w:t>
+      </w:r>
+      <w:r>
+        <w:t xml:space="preserve">has</w:t>
+      </w:r>
+      <w:r>
+        <w:t xml:space="preserve"> </w:t>
+      </w:r>
+      <w:r>
+        <w:t xml:space="preserve">generally</w:t>
+      </w:r>
+      <w:r>
+        <w:t xml:space="preserve"> </w:t>
+      </w:r>
+      <w:r>
+        <w:t xml:space="preserve">held</w:t>
+      </w:r>
+      <w:r>
+        <w:t xml:space="preserve"> </w:t>
+      </w:r>
+      <w:r>
+        <w:t xml:space="preserve">that</w:t>
+      </w:r>
+      <w:r>
+        <w:t xml:space="preserve"> </w:t>
+      </w:r>
+      <w:r>
+        <w:t xml:space="preserve">in</w:t>
+      </w:r>
+      <w:r>
+        <w:t xml:space="preserve"> </w:t>
+      </w:r>
+      <w:r>
+        <w:t xml:space="preserve">the</w:t>
+      </w:r>
+      <w:r>
+        <w:t xml:space="preserve"> </w:t>
+      </w:r>
+      <w:r>
+        <w:t xml:space="preserve">most</w:t>
+      </w:r>
+      <w:r>
+        <w:t xml:space="preserve"> </w:t>
+      </w:r>
+      <w:r>
+        <w:t xml:space="preserve">common</w:t>
+      </w:r>
+      <w:r>
+        <w:t xml:space="preserve"> </w:t>
+      </w:r>
+      <w:r>
+        <w:t xml:space="preserve">form</w:t>
+      </w:r>
+      <w:r>
+        <w:t xml:space="preserve"> </w:t>
+      </w:r>
+      <w:r>
+        <w:t xml:space="preserve">of</w:t>
+      </w:r>
+      <w:r>
+        <w:t xml:space="preserve"> </w:t>
+      </w:r>
+      <w:r>
+        <w:t xml:space="preserve">supposition,</w:t>
+      </w:r>
+      <w:r>
+        <w:t xml:space="preserve"> </w:t>
+      </w:r>
+      <w:r>
+        <w:t xml:space="preserve">personal</w:t>
+      </w:r>
+      <w:r>
+        <w:t xml:space="preserve"> </w:t>
+      </w:r>
+      <w:r>
+        <w:t xml:space="preserve">supposition,</w:t>
+      </w:r>
+      <w:r>
+        <w:t xml:space="preserve"> </w:t>
+      </w:r>
+      <w:r>
+        <w:t xml:space="preserve">a</w:t>
+      </w:r>
+      <w:r>
+        <w:t xml:space="preserve"> </w:t>
+      </w:r>
+      <w:r>
+        <w:t xml:space="preserve">term</w:t>
+      </w:r>
+      <w:r>
+        <w:t xml:space="preserve"> </w:t>
+      </w:r>
+      <w:r>
+        <w:t xml:space="preserve">is</w:t>
+      </w:r>
+      <w:r>
+        <w:t xml:space="preserve"> </w:t>
+      </w:r>
+      <w:r>
+        <w:t xml:space="preserve">taken</w:t>
+      </w:r>
+      <w:r>
+        <w:t xml:space="preserve"> </w:t>
+      </w:r>
+      <w:r>
+        <w:t xml:space="preserve">to</w:t>
+      </w:r>
+      <w:r>
+        <w:t xml:space="preserve"> </w:t>
+      </w:r>
+      <w:r>
+        <w:t xml:space="preserve">stand</w:t>
+      </w:r>
+      <w:r>
+        <w:t xml:space="preserve"> </w:t>
+      </w:r>
+      <w:r>
+        <w:t xml:space="preserve">for</w:t>
+      </w:r>
+      <w:r>
+        <w:t xml:space="preserve"> </w:t>
+      </w:r>
+      <w:r>
+        <w:t xml:space="preserve">individuals</w:t>
+      </w:r>
+      <w:r>
+        <w:t xml:space="preserve"> </w:t>
+      </w:r>
+      <w:r>
+        <w:t xml:space="preserve">falling</w:t>
+      </w:r>
+      <w:r>
+        <w:t xml:space="preserve"> </w:t>
+      </w:r>
+      <w:r>
+        <w:t xml:space="preserve">under</w:t>
+      </w:r>
+      <w:r>
+        <w:t xml:space="preserve"> </w:t>
+      </w:r>
+      <w:r>
+        <w:t xml:space="preserve">it.</w:t>
+      </w:r>
+      <w:r>
+        <w:t xml:space="preserve"> </w:t>
+      </w:r>
+      <w:r>
+        <w:t xml:space="preserve">In</w:t>
+      </w:r>
+      <w:r>
+        <w:t xml:space="preserve"> </w:t>
+      </w:r>
+      <w:r>
+        <w:t xml:space="preserve">this</w:t>
+      </w:r>
+      <w:r>
+        <w:t xml:space="preserve"> </w:t>
+      </w:r>
+      <w:r>
+        <w:t xml:space="preserve">paper,</w:t>
+      </w:r>
+      <w:r>
+        <w:t xml:space="preserve"> </w:t>
+      </w:r>
+      <w:r>
+        <w:t xml:space="preserve">I</w:t>
+      </w:r>
+      <w:r>
+        <w:t xml:space="preserve"> </w:t>
+      </w:r>
+      <w:r>
+        <w:t xml:space="preserve">show</w:t>
+      </w:r>
+      <w:r>
+        <w:t xml:space="preserve"> </w:t>
+      </w:r>
+      <w:r>
+        <w:t xml:space="preserve">that</w:t>
+      </w:r>
+      <w:r>
+        <w:t xml:space="preserve"> </w:t>
+      </w:r>
+      <w:r>
+        <w:t xml:space="preserve">for</w:t>
+      </w:r>
+      <w:r>
+        <w:t xml:space="preserve"> </w:t>
+      </w:r>
+      <w:r>
+        <w:t xml:space="preserve">the</w:t>
+      </w:r>
+      <w:r>
+        <w:t xml:space="preserve"> </w:t>
+      </w:r>
+      <w:r>
+        <w:t xml:space="preserve">earliest</w:t>
+      </w:r>
+      <w:r>
+        <w:t xml:space="preserve"> </w:t>
+      </w:r>
+      <w:r>
+        <w:t xml:space="preserve">consequentiae</w:t>
+      </w:r>
+      <w:r>
+        <w:t xml:space="preserve"> </w:t>
+      </w:r>
+      <w:r>
+        <w:t xml:space="preserve">this</w:t>
+      </w:r>
+      <w:r>
+        <w:t xml:space="preserve"> </w:t>
+      </w:r>
+      <w:r>
+        <w:t xml:space="preserve">is</w:t>
+      </w:r>
+      <w:r>
+        <w:t xml:space="preserve"> </w:t>
+      </w:r>
+      <w:r>
+        <w:t xml:space="preserve">false:</w:t>
+      </w:r>
+      <w:r>
+        <w:t xml:space="preserve"> </w:t>
+      </w:r>
+      <w:r>
+        <w:t xml:space="preserve">prior</w:t>
+      </w:r>
+      <w:r>
+        <w:t xml:space="preserve"> </w:t>
+      </w:r>
+      <w:r>
+        <w:t xml:space="preserve">to</w:t>
+      </w:r>
+      <w:r>
+        <w:t xml:space="preserve"> </w:t>
+      </w:r>
+      <w:r>
+        <w:t xml:space="preserve">William</w:t>
+      </w:r>
+      <w:r>
+        <w:t xml:space="preserve"> </w:t>
+      </w:r>
+      <w:r>
+        <w:t xml:space="preserve">of</w:t>
+      </w:r>
+      <w:r>
+        <w:t xml:space="preserve"> </w:t>
+      </w:r>
+      <w:r>
+        <w:t xml:space="preserve">Ockham’s</w:t>
+      </w:r>
+      <w:r>
+        <w:t xml:space="preserve"> </w:t>
+      </w:r>
+      <w:r>
+        <w:t xml:space="preserve">work,</w:t>
+      </w:r>
+      <w:r>
+        <w:t xml:space="preserve"> </w:t>
+      </w:r>
+      <w:r>
+        <w:t xml:space="preserve">personal</w:t>
+      </w:r>
+      <w:r>
+        <w:t xml:space="preserve"> </w:t>
+      </w:r>
+      <w:r>
+        <w:t xml:space="preserve">supposition</w:t>
+      </w:r>
+      <w:r>
+        <w:t xml:space="preserve"> </w:t>
+      </w:r>
+      <w:r>
+        <w:t xml:space="preserve">could</w:t>
+      </w:r>
+      <w:r>
+        <w:t xml:space="preserve"> </w:t>
+      </w:r>
+      <w:r>
+        <w:t xml:space="preserve">also</w:t>
+      </w:r>
+      <w:r>
+        <w:t xml:space="preserve"> </w:t>
+      </w:r>
+      <w:r>
+        <w:t xml:space="preserve">involve</w:t>
+      </w:r>
+      <w:r>
+        <w:t xml:space="preserve"> </w:t>
+      </w:r>
+      <w:r>
+        <w:t xml:space="preserve">descent</w:t>
+      </w:r>
+      <w:r>
+        <w:t xml:space="preserve"> </w:t>
+      </w:r>
+      <w:r>
+        <w:t xml:space="preserve">to</w:t>
+      </w:r>
+      <w:r>
+        <w:t xml:space="preserve"> </w:t>
+      </w:r>
+      <w:r>
+        <w:t xml:space="preserve">concepts</w:t>
+      </w:r>
+      <w:r>
+        <w:t xml:space="preserve"> </w:t>
+      </w:r>
+      <w:r>
+        <w:t xml:space="preserve">or</w:t>
+      </w:r>
+      <w:r>
+        <w:t xml:space="preserve"> </w:t>
+      </w:r>
+      <w:r>
+        <w:t xml:space="preserve">types</w:t>
+      </w:r>
+      <w:r>
+        <w:t xml:space="preserve"> </w:t>
+      </w:r>
+      <w:r>
+        <w:t xml:space="preserve">falling</w:t>
+      </w:r>
+      <w:r>
+        <w:t xml:space="preserve"> </w:t>
+      </w:r>
+      <w:r>
+        <w:t xml:space="preserve">under</w:t>
+      </w:r>
+      <w:r>
+        <w:t xml:space="preserve"> </w:t>
+      </w:r>
+      <w:r>
+        <w:t xml:space="preserve">a</w:t>
+      </w:r>
+      <w:r>
+        <w:t xml:space="preserve"> </w:t>
+      </w:r>
+      <w:r>
+        <w:t xml:space="preserve">term,</w:t>
+      </w:r>
+      <w:r>
+        <w:t xml:space="preserve"> </w:t>
+      </w:r>
+      <w:r>
+        <w:t xml:space="preserve">previously</w:t>
+      </w:r>
+      <w:r>
+        <w:t xml:space="preserve"> </w:t>
+      </w:r>
+      <w:r>
+        <w:t xml:space="preserve">thought</w:t>
+      </w:r>
+      <w:r>
+        <w:t xml:space="preserve"> </w:t>
+      </w:r>
+      <w:r>
+        <w:t xml:space="preserve">to</w:t>
+      </w:r>
+      <w:r>
+        <w:t xml:space="preserve"> </w:t>
+      </w:r>
+      <w:r>
+        <w:t xml:space="preserve">be</w:t>
+      </w:r>
+      <w:r>
+        <w:t xml:space="preserve"> </w:t>
+      </w:r>
+      <w:r>
+        <w:t xml:space="preserve">the</w:t>
+      </w:r>
+      <w:r>
+        <w:t xml:space="preserve"> </w:t>
+      </w:r>
+      <w:r>
+        <w:t xml:space="preserve">exclusive</w:t>
+      </w:r>
+      <w:r>
+        <w:t xml:space="preserve"> </w:t>
+      </w:r>
+      <w:r>
+        <w:t xml:space="preserve">provision</w:t>
+      </w:r>
+      <w:r>
+        <w:t xml:space="preserve"> </w:t>
+      </w:r>
+      <w:r>
+        <w:t xml:space="preserve">of</w:t>
+      </w:r>
+      <w:r>
+        <w:t xml:space="preserve"> </w:t>
+      </w:r>
+      <w:r>
+        <w:t xml:space="preserve">simple</w:t>
+      </w:r>
+      <w:r>
+        <w:t xml:space="preserve"> </w:t>
+      </w:r>
+      <w:r>
+        <w:t xml:space="preserve">supposition.</w:t>
+      </w:r>
+      <w:r>
+        <w:t xml:space="preserve"> </w:t>
+      </w:r>
+      <w:r>
+        <w:t xml:space="preserve">As</w:t>
+      </w:r>
+      <w:r>
+        <w:t xml:space="preserve"> </w:t>
+      </w:r>
+      <w:r>
+        <w:t xml:space="preserve">such,</w:t>
+      </w:r>
+      <w:r>
+        <w:t xml:space="preserve"> </w:t>
+      </w:r>
+      <w:r>
+        <w:t xml:space="preserve">a</w:t>
+      </w:r>
+      <w:r>
+        <w:t xml:space="preserve"> </w:t>
+      </w:r>
+      <w:r>
+        <w:t xml:space="preserve">greater</w:t>
+      </w:r>
+      <w:r>
+        <w:t xml:space="preserve"> </w:t>
+      </w:r>
+      <w:r>
+        <w:t xml:space="preserve">variety</w:t>
+      </w:r>
+      <w:r>
+        <w:t xml:space="preserve"> </w:t>
+      </w:r>
+      <w:r>
+        <w:t xml:space="preserve">of</w:t>
+      </w:r>
+      <w:r>
+        <w:t xml:space="preserve"> </w:t>
+      </w:r>
+      <w:r>
+        <w:t xml:space="preserve">ways</w:t>
+      </w:r>
+      <w:r>
+        <w:t xml:space="preserve"> </w:t>
+      </w:r>
+      <w:r>
+        <w:t xml:space="preserve">of</w:t>
+      </w:r>
+      <w:r>
+        <w:t xml:space="preserve"> </w:t>
+      </w:r>
+      <w:r>
+        <w:t xml:space="preserve">grounding</w:t>
+      </w:r>
+      <w:r>
+        <w:t xml:space="preserve"> </w:t>
+      </w:r>
+      <w:r>
         <w:t xml:space="preserve">consequence</w:t>
       </w:r>
       <w:r>
         <w:t xml:space="preserve"> </w:t>
       </w:r>
       <w:r>
-        <w:t xml:space="preserve">came</w:t>
-      </w:r>
-      <w:r>
-        <w:t xml:space="preserve"> </w:t>
-      </w:r>
-      <w:r>
-        <w:t xml:space="preserve">to</w:t>
-      </w:r>
-      <w:r>
-        <w:t xml:space="preserve"> </w:t>
-      </w:r>
-      <w:r>
-        <w:t xml:space="preserve">provide</w:t>
+        <w:t xml:space="preserve">exists</w:t>
+      </w:r>
+      <w:r>
+        <w:t xml:space="preserve"> </w:t>
+      </w:r>
+      <w:r>
+        <w:t xml:space="preserve">in</w:t>
       </w:r>
       <w:r>
         <w:t xml:space="preserve"> </w:t>
       </w:r>
       <w:r>
         <w:t xml:space="preserve">the</w:t>
-      </w:r>
-      <w:r>
-        <w:t xml:space="preserve"> </w:t>
-      </w:r>
-      <w:r>
-        <w:t xml:space="preserve">first</w:t>
-      </w:r>
-      <w:r>
-        <w:t xml:space="preserve"> </w:t>
-      </w:r>
-      <w:r>
-        <w:t xml:space="preserve">unified</w:t>
-      </w:r>
-      <w:r>
-        <w:t xml:space="preserve"> </w:t>
-      </w:r>
-      <w:r>
-        <w:t xml:space="preserve">framework</w:t>
-      </w:r>
-      <w:r>
-        <w:t xml:space="preserve"> </w:t>
-      </w:r>
-      <w:r>
-        <w:t xml:space="preserve">forthe</w:t>
-      </w:r>
-      <w:r>
-        <w:t xml:space="preserve"> </w:t>
-      </w:r>
-      <w:r>
-        <w:t xml:space="preserve">treatment</w:t>
-      </w:r>
-      <w:r>
-        <w:t xml:space="preserve"> </w:t>
-      </w:r>
-      <w:r>
-        <w:t xml:space="preserve">of</w:t>
-      </w:r>
-      <w:r>
-        <w:t xml:space="preserve"> </w:t>
-      </w:r>
-      <w:r>
-        <w:t xml:space="preserve">inference</w:t>
-      </w:r>
-      <w:r>
-        <w:t xml:space="preserve"> </w:t>
-      </w:r>
-      <w:r>
-        <w:t xml:space="preserve">as</w:t>
-      </w:r>
-      <w:r>
-        <w:t xml:space="preserve"> </w:t>
-      </w:r>
-      <w:r>
-        <w:t xml:space="preserve">such.</w:t>
-      </w:r>
-      <w:r>
-        <w:t xml:space="preserve"> </w:t>
-      </w:r>
-      <w:r>
-        <w:t xml:space="preserve">With</w:t>
-      </w:r>
-      <w:r>
-        <w:t xml:space="preserve"> </w:t>
-      </w:r>
-      <w:r>
-        <w:t xml:space="preserve">such</w:t>
-      </w:r>
-      <w:r>
-        <w:t xml:space="preserve"> </w:t>
-      </w:r>
-      <w:r>
-        <w:t xml:space="preserve">a</w:t>
-      </w:r>
-      <w:r>
-        <w:t xml:space="preserve"> </w:t>
-      </w:r>
-      <w:r>
-        <w:t xml:space="preserve">development</w:t>
-      </w:r>
-      <w:r>
-        <w:t xml:space="preserve"> </w:t>
-      </w:r>
-      <w:r>
-        <w:t xml:space="preserve">came</w:t>
-      </w:r>
-      <w:r>
-        <w:t xml:space="preserve"> </w:t>
-      </w:r>
-      <w:r>
-        <w:t xml:space="preserve">thetask</w:t>
-      </w:r>
-      <w:r>
-        <w:t xml:space="preserve"> </w:t>
-      </w:r>
-      <w:r>
-        <w:t xml:space="preserve">of</w:t>
-      </w:r>
-      <w:r>
-        <w:t xml:space="preserve"> </w:t>
-      </w:r>
-      <w:r>
-        <w:t xml:space="preserve">unifying</w:t>
-      </w:r>
-      <w:r>
-        <w:t xml:space="preserve"> </w:t>
-      </w:r>
-      <w:r>
-        <w:t xml:space="preserve">the</w:t>
-      </w:r>
-      <w:r>
-        <w:t xml:space="preserve"> </w:t>
-      </w:r>
-      <w:r>
-        <w:t xml:space="preserve">various</w:t>
-      </w:r>
-      <w:r>
-        <w:t xml:space="preserve"> </w:t>
-      </w:r>
-      <w:r>
-        <w:t xml:space="preserve">justifications</w:t>
-      </w:r>
-      <w:r>
-        <w:t xml:space="preserve"> </w:t>
-      </w:r>
-      <w:r>
-        <w:t xml:space="preserve">for</w:t>
-      </w:r>
-      <w:r>
-        <w:t xml:space="preserve"> </w:t>
-      </w:r>
-      <w:r>
-        <w:t xml:space="preserve">inferences</w:t>
-      </w:r>
-      <w:r>
-        <w:t xml:space="preserve"> </w:t>
-      </w:r>
-      <w:r>
-        <w:t xml:space="preserve">treated</w:t>
-      </w:r>
-      <w:r>
-        <w:t xml:space="preserve"> </w:t>
-      </w:r>
-      <w:r>
-        <w:t xml:space="preserve">inearlier</w:t>
-      </w:r>
-      <w:r>
-        <w:t xml:space="preserve"> </w:t>
-      </w:r>
-      <w:r>
-        <w:t xml:space="preserve">frameworks.</w:t>
-      </w:r>
-      <w:r>
-        <w:t xml:space="preserve"> </w:t>
-      </w:r>
-      <w:r>
-        <w:t xml:space="preserve">Prior</w:t>
-      </w:r>
-      <w:r>
-        <w:t xml:space="preserve"> </w:t>
-      </w:r>
-      <w:r>
-        <w:t xml:space="preserve">to</w:t>
-      </w:r>
-      <w:r>
-        <w:t xml:space="preserve"> </w:t>
-      </w:r>
-      <w:r>
-        <w:t xml:space="preserve">the</w:t>
-      </w:r>
-      <w:r>
-        <w:t xml:space="preserve"> </w:t>
-      </w:r>
-      <w:r>
-        <w:t xml:space="preserve">appearance</w:t>
-      </w:r>
-      <w:r>
-        <w:t xml:space="preserve"> </w:t>
-      </w:r>
-      <w:r>
-        <w:t xml:space="preserve">of</w:t>
-      </w:r>
-      <w:r>
-        <w:t xml:space="preserve"> </w:t>
-      </w:r>
-      <w:r>
-        <w:t xml:space="preserve">theories</w:t>
-      </w:r>
-      <w:r>
-        <w:t xml:space="preserve"> </w:t>
-      </w:r>
-      <w:r>
-        <w:t xml:space="preserve">ofconsequences,</w:t>
-      </w:r>
-      <w:r>
-        <w:t xml:space="preserve"> </w:t>
-      </w:r>
-      <w:r>
-        <w:t xml:space="preserve">the</w:t>
-      </w:r>
-      <w:r>
-        <w:t xml:space="preserve"> </w:t>
-      </w:r>
-      <w:r>
-        <w:t xml:space="preserve">task</w:t>
-      </w:r>
-      <w:r>
-        <w:t xml:space="preserve"> </w:t>
-      </w:r>
-      <w:r>
-        <w:t xml:space="preserve">of</w:t>
-      </w:r>
-      <w:r>
-        <w:t xml:space="preserve"> </w:t>
-      </w:r>
-      <w:r>
-        <w:t xml:space="preserve">providing</w:t>
-      </w:r>
-      <w:r>
-        <w:t xml:space="preserve"> </w:t>
-      </w:r>
-      <w:r>
-        <w:t xml:space="preserve">a</w:t>
-      </w:r>
-      <w:r>
-        <w:t xml:space="preserve"> </w:t>
-      </w:r>
-      <w:r>
-        <w:t xml:space="preserve">real</w:t>
-      </w:r>
-      <w:r>
-        <w:t xml:space="preserve"> </w:t>
-      </w:r>
-      <w:r>
-        <w:t xml:space="preserve">foundation,</w:t>
-      </w:r>
-      <w:r>
-        <w:t xml:space="preserve"> </w:t>
-      </w:r>
-      <w:r>
-        <w:t xml:space="preserve">or</w:t>
-      </w:r>
-      <w:r>
-        <w:t xml:space="preserve"> </w:t>
-      </w:r>
-      <w:r>
-        <w:t xml:space="preserve">grounding,</w:t>
-      </w:r>
-      <w:r>
-        <w:t xml:space="preserve"> </w:t>
-      </w:r>
-      <w:r>
-        <w:t xml:space="preserve">forgood</w:t>
-      </w:r>
-      <w:r>
-        <w:t xml:space="preserve"> </w:t>
-      </w:r>
-      <w:r>
-        <w:t xml:space="preserve">inferences</w:t>
-      </w:r>
-      <w:r>
-        <w:t xml:space="preserve"> </w:t>
-      </w:r>
-      <w:r>
-        <w:t xml:space="preserve">is</w:t>
-      </w:r>
-      <w:r>
-        <w:t xml:space="preserve"> </w:t>
-      </w:r>
-      <w:r>
-        <w:t xml:space="preserve">shared</w:t>
-      </w:r>
-      <w:r>
-        <w:t xml:space="preserve"> </w:t>
-      </w:r>
-      <w:r>
-        <w:t xml:space="preserve">between</w:t>
-      </w:r>
-      <w:r>
-        <w:t xml:space="preserve"> </w:t>
-      </w:r>
-      <w:r>
-        <w:t xml:space="preserve">theories</w:t>
-      </w:r>
-      <w:r>
-        <w:t xml:space="preserve"> </w:t>
-      </w:r>
-      <w:r>
-        <w:t xml:space="preserve">of</w:t>
-      </w:r>
-      <w:r>
-        <w:t xml:space="preserve"> </w:t>
-      </w:r>
-      <w:r>
-        <w:t xml:space="preserve">demonstration,</w:t>
-      </w:r>
-      <w:r>
-        <w:t xml:space="preserve"> </w:t>
-      </w:r>
-      <w:r>
-        <w:t xml:space="preserve">such</w:t>
-      </w:r>
-      <w:r>
-        <w:t xml:space="preserve"> </w:t>
-      </w:r>
-      <w:r>
-        <w:t xml:space="preserve">asthose</w:t>
-      </w:r>
-      <w:r>
-        <w:t xml:space="preserve"> </w:t>
-      </w:r>
-      <w:r>
-        <w:t xml:space="preserve">provided</w:t>
-      </w:r>
-      <w:r>
-        <w:t xml:space="preserve"> </w:t>
-      </w:r>
-      <w:r>
-        <w:t xml:space="preserve">in</w:t>
-      </w:r>
-      <w:r>
-        <w:t xml:space="preserve"> </w:t>
-      </w:r>
-      <w:r>
-        <w:t xml:space="preserve">commentaries</w:t>
-      </w:r>
-      <w:r>
-        <w:t xml:space="preserve"> </w:t>
-      </w:r>
-      <w:r>
-        <w:t xml:space="preserve">on</w:t>
-      </w:r>
-      <w:r>
-        <w:t xml:space="preserve"> </w:t>
-      </w:r>
-      <w:r>
-        <w:t xml:space="preserve">Aristotle’s</w:t>
-      </w:r>
-      <w:r>
-        <w:t xml:space="preserve"> </w:t>
-      </w:r>
-      <w:r>
-        <w:t xml:space="preserve">Posterior</w:t>
-      </w:r>
-      <w:r>
-        <w:t xml:space="preserve"> </w:t>
-      </w:r>
-      <w:r>
-        <w:t xml:space="preserve">Analytics,</w:t>
-      </w:r>
-      <w:r>
-        <w:t xml:space="preserve"> </w:t>
-      </w:r>
-      <w:r>
-        <w:t xml:space="preserve">andtheories</w:t>
-      </w:r>
-      <w:r>
-        <w:t xml:space="preserve"> </w:t>
-      </w:r>
-      <w:r>
-        <w:t xml:space="preserve">of</w:t>
-      </w:r>
-      <w:r>
-        <w:t xml:space="preserve"> </w:t>
-      </w:r>
-      <w:r>
-        <w:t xml:space="preserve">topical</w:t>
-      </w:r>
-      <w:r>
-        <w:t xml:space="preserve"> </w:t>
-      </w:r>
-      <w:r>
-        <w:t xml:space="preserve">inference,</w:t>
-      </w:r>
-      <w:r>
-        <w:t xml:space="preserve"> </w:t>
-      </w:r>
-      <w:r>
-        <w:t xml:space="preserve">passed</w:t>
-      </w:r>
-      <w:r>
-        <w:t xml:space="preserve"> </w:t>
-      </w:r>
-      <w:r>
-        <w:t xml:space="preserve">on</w:t>
-      </w:r>
-      <w:r>
-        <w:t xml:space="preserve"> </w:t>
-      </w:r>
-      <w:r>
-        <w:t xml:space="preserve">to</w:t>
-      </w:r>
-      <w:r>
-        <w:t xml:space="preserve"> </w:t>
-      </w:r>
-      <w:r>
-        <w:t xml:space="preserve">the</w:t>
-      </w:r>
-      <w:r>
-        <w:t xml:space="preserve"> </w:t>
-      </w:r>
-      <w:r>
-        <w:t xml:space="preserve">medievals</w:t>
-      </w:r>
-      <w:r>
-        <w:t xml:space="preserve"> </w:t>
-      </w:r>
-      <w:r>
-        <w:t xml:space="preserve">via</w:t>
-      </w:r>
-      <w:r>
-        <w:t xml:space="preserve"> </w:t>
-      </w:r>
-      <w:r>
-        <w:t xml:space="preserve">Boethius.But</w:t>
-      </w:r>
-      <w:r>
-        <w:t xml:space="preserve"> </w:t>
-      </w:r>
-      <w:r>
-        <w:t xml:space="preserve">by</w:t>
-      </w:r>
-      <w:r>
-        <w:t xml:space="preserve"> </w:t>
-      </w:r>
-      <w:r>
-        <w:t xml:space="preserve">the</w:t>
-      </w:r>
-      <w:r>
-        <w:t xml:space="preserve"> </w:t>
-      </w:r>
-      <w:r>
-        <w:t xml:space="preserve">time</w:t>
-      </w:r>
-      <w:r>
-        <w:t xml:space="preserve"> </w:t>
-      </w:r>
-      <w:r>
-        <w:t xml:space="preserve">of</w:t>
-      </w:r>
-      <w:r>
-        <w:t xml:space="preserve"> </w:t>
-      </w:r>
-      <w:r>
-        <w:t xml:space="preserve">the</w:t>
-      </w:r>
-      <w:r>
-        <w:t xml:space="preserve"> </w:t>
-      </w:r>
-      <w:r>
-        <w:t xml:space="preserve">earliest</w:t>
-      </w:r>
-      <w:r>
-        <w:t xml:space="preserve"> </w:t>
-      </w:r>
-      <w:r>
-        <w:t xml:space="preserve">consequentiae,</w:t>
-      </w:r>
-      <w:r>
-        <w:t xml:space="preserve"> </w:t>
-      </w:r>
-      <w:r>
-        <w:t xml:space="preserve">most</w:t>
-      </w:r>
-      <w:r>
-        <w:t xml:space="preserve"> </w:t>
-      </w:r>
-      <w:r>
-        <w:t xml:space="preserve">consequences</w:t>
-      </w:r>
-      <w:r>
-        <w:t xml:space="preserve"> </w:t>
-      </w:r>
-      <w:r>
-        <w:t xml:space="preserve">weregrounded</w:t>
-      </w:r>
-      <w:r>
-        <w:t xml:space="preserve"> </w:t>
-      </w:r>
-      <w:r>
-        <w:t xml:space="preserve">in</w:t>
-      </w:r>
-      <w:r>
-        <w:t xml:space="preserve"> </w:t>
-      </w:r>
-      <w:r>
-        <w:t xml:space="preserve">the</w:t>
-      </w:r>
-      <w:r>
-        <w:t xml:space="preserve"> </w:t>
-      </w:r>
-      <w:r>
-        <w:t xml:space="preserve">theory</w:t>
-      </w:r>
-      <w:r>
-        <w:t xml:space="preserve"> </w:t>
-      </w:r>
-      <w:r>
-        <w:t xml:space="preserve">of</w:t>
-      </w:r>
-      <w:r>
-        <w:t xml:space="preserve"> </w:t>
-      </w:r>
-      <w:r>
-        <w:t xml:space="preserve">supposition,</w:t>
-      </w:r>
-      <w:r>
-        <w:t xml:space="preserve"> </w:t>
-      </w:r>
-      <w:r>
-        <w:t xml:space="preserve">which</w:t>
-      </w:r>
-      <w:r>
-        <w:t xml:space="preserve"> </w:t>
-      </w:r>
-      <w:r>
-        <w:t xml:space="preserve">began</w:t>
-      </w:r>
-      <w:r>
-        <w:t xml:space="preserve"> </w:t>
-      </w:r>
-      <w:r>
-        <w:t xml:space="preserve">its</w:t>
-      </w:r>
-      <w:r>
-        <w:t xml:space="preserve"> </w:t>
-      </w:r>
-      <w:r>
-        <w:t xml:space="preserve">owndevelopment</w:t>
-      </w:r>
-      <w:r>
-        <w:t xml:space="preserve"> </w:t>
-      </w:r>
-      <w:r>
-        <w:t xml:space="preserve">in</w:t>
-      </w:r>
-      <w:r>
-        <w:t xml:space="preserve"> </w:t>
-      </w:r>
-      <w:r>
-        <w:t xml:space="preserve">the</w:t>
-      </w:r>
-      <w:r>
-        <w:t xml:space="preserve"> </w:t>
-      </w:r>
-      <w:r>
-        <w:t xml:space="preserve">twelfth</w:t>
-      </w:r>
-      <w:r>
-        <w:t xml:space="preserve"> </w:t>
-      </w:r>
-      <w:r>
-        <w:t xml:space="preserve">century.</w:t>
-      </w:r>
-      <w:r>
-        <w:t xml:space="preserve"> </w:t>
-      </w:r>
-      <w:r>
-        <w:t xml:space="preserve">Secondary</w:t>
-      </w:r>
-      <w:r>
-        <w:t xml:space="preserve"> </w:t>
-      </w:r>
-      <w:r>
-        <w:t xml:space="preserve">literature</w:t>
-      </w:r>
-      <w:r>
-        <w:t xml:space="preserve"> </w:t>
-      </w:r>
-      <w:r>
-        <w:t xml:space="preserve">on</w:t>
-      </w:r>
-      <w:r>
-        <w:t xml:space="preserve"> </w:t>
-      </w:r>
-      <w:r>
-        <w:t xml:space="preserve">suppositionhas</w:t>
-      </w:r>
-      <w:r>
-        <w:t xml:space="preserve"> </w:t>
-      </w:r>
-      <w:r>
-        <w:t xml:space="preserve">generally</w:t>
-      </w:r>
-      <w:r>
-        <w:t xml:space="preserve"> </w:t>
-      </w:r>
-      <w:r>
-        <w:t xml:space="preserve">held</w:t>
-      </w:r>
-      <w:r>
-        <w:t xml:space="preserve"> </w:t>
-      </w:r>
-      <w:r>
-        <w:t xml:space="preserve">that</w:t>
-      </w:r>
-      <w:r>
-        <w:t xml:space="preserve"> </w:t>
-      </w:r>
-      <w:r>
-        <w:t xml:space="preserve">in</w:t>
-      </w:r>
-      <w:r>
-        <w:t xml:space="preserve"> </w:t>
-      </w:r>
-      <w:r>
-        <w:t xml:space="preserve">the</w:t>
-      </w:r>
-      <w:r>
-        <w:t xml:space="preserve"> </w:t>
-      </w:r>
-      <w:r>
-        <w:t xml:space="preserve">most</w:t>
-      </w:r>
-      <w:r>
-        <w:t xml:space="preserve"> </w:t>
-      </w:r>
-      <w:r>
-        <w:t xml:space="preserve">common</w:t>
-      </w:r>
-      <w:r>
-        <w:t xml:space="preserve"> </w:t>
-      </w:r>
-      <w:r>
-        <w:t xml:space="preserve">form</w:t>
-      </w:r>
-      <w:r>
-        <w:t xml:space="preserve"> </w:t>
-      </w:r>
-      <w:r>
-        <w:t xml:space="preserve">of</w:t>
-      </w:r>
-      <w:r>
-        <w:t xml:space="preserve"> </w:t>
-      </w:r>
-      <w:r>
-        <w:t xml:space="preserve">supposition,personal</w:t>
-      </w:r>
-      <w:r>
-        <w:t xml:space="preserve"> </w:t>
-      </w:r>
-      <w:r>
-        <w:t xml:space="preserve">supposition,</w:t>
-      </w:r>
-      <w:r>
-        <w:t xml:space="preserve"> </w:t>
-      </w:r>
-      <w:r>
-        <w:t xml:space="preserve">a</w:t>
-      </w:r>
-      <w:r>
-        <w:t xml:space="preserve"> </w:t>
-      </w:r>
-      <w:r>
-        <w:t xml:space="preserve">term</w:t>
-      </w:r>
-      <w:r>
-        <w:t xml:space="preserve"> </w:t>
-      </w:r>
-      <w:r>
-        <w:t xml:space="preserve">is</w:t>
-      </w:r>
-      <w:r>
-        <w:t xml:space="preserve"> </w:t>
-      </w:r>
-      <w:r>
-        <w:t xml:space="preserve">taken</w:t>
-      </w:r>
-      <w:r>
-        <w:t xml:space="preserve"> </w:t>
-      </w:r>
-      <w:r>
-        <w:t xml:space="preserve">to</w:t>
-      </w:r>
-      <w:r>
-        <w:t xml:space="preserve"> </w:t>
-      </w:r>
-      <w:r>
-        <w:t xml:space="preserve">stand</w:t>
-      </w:r>
-      <w:r>
-        <w:t xml:space="preserve"> </w:t>
-      </w:r>
-      <w:r>
-        <w:t xml:space="preserve">for</w:t>
-      </w:r>
-      <w:r>
-        <w:t xml:space="preserve"> </w:t>
-      </w:r>
-      <w:r>
-        <w:t xml:space="preserve">individuals</w:t>
-      </w:r>
-      <w:r>
-        <w:t xml:space="preserve"> </w:t>
-      </w:r>
-      <w:r>
-        <w:t xml:space="preserve">fallingunder</w:t>
-      </w:r>
-      <w:r>
-        <w:t xml:space="preserve"> </w:t>
-      </w:r>
-      <w:r>
-        <w:t xml:space="preserve">it.</w:t>
-      </w:r>
-      <w:r>
-        <w:t xml:space="preserve"> </w:t>
-      </w:r>
-      <w:r>
-        <w:t xml:space="preserve">In</w:t>
-      </w:r>
-      <w:r>
-        <w:t xml:space="preserve"> </w:t>
-      </w:r>
-      <w:r>
-        <w:t xml:space="preserve">this</w:t>
-      </w:r>
-      <w:r>
-        <w:t xml:space="preserve"> </w:t>
-      </w:r>
-      <w:r>
-        <w:t xml:space="preserve">paper,</w:t>
-      </w:r>
-      <w:r>
-        <w:t xml:space="preserve"> </w:t>
-      </w:r>
-      <w:r>
-        <w:t xml:space="preserve">I</w:t>
-      </w:r>
-      <w:r>
-        <w:t xml:space="preserve"> </w:t>
-      </w:r>
-      <w:r>
-        <w:t xml:space="preserve">show</w:t>
-      </w:r>
-      <w:r>
-        <w:t xml:space="preserve"> </w:t>
-      </w:r>
-      <w:r>
-        <w:t xml:space="preserve">that</w:t>
-      </w:r>
-      <w:r>
-        <w:t xml:space="preserve"> </w:t>
-      </w:r>
-      <w:r>
-        <w:t xml:space="preserve">for</w:t>
-      </w:r>
-      <w:r>
-        <w:t xml:space="preserve"> </w:t>
-      </w:r>
-      <w:r>
-        <w:t xml:space="preserve">the</w:t>
-      </w:r>
-      <w:r>
-        <w:t xml:space="preserve"> </w:t>
-      </w:r>
-      <w:r>
-        <w:t xml:space="preserve">earliest</w:t>
-      </w:r>
-      <w:r>
-        <w:t xml:space="preserve"> </w:t>
-      </w:r>
-      <w:r>
-        <w:t xml:space="preserve">consequentiae</w:t>
-      </w:r>
-      <w:r>
-        <w:t xml:space="preserve"> </w:t>
-      </w:r>
-      <w:r>
-        <w:t xml:space="preserve">this</w:t>
-      </w:r>
-      <w:r>
-        <w:t xml:space="preserve"> </w:t>
-      </w:r>
-      <w:r>
-        <w:t xml:space="preserve">isfalse:</w:t>
-      </w:r>
-      <w:r>
-        <w:t xml:space="preserve"> </w:t>
-      </w:r>
-      <w:r>
-        <w:t xml:space="preserve">prior</w:t>
-      </w:r>
-      <w:r>
-        <w:t xml:space="preserve"> </w:t>
-      </w:r>
-      <w:r>
-        <w:t xml:space="preserve">to</w:t>
-      </w:r>
-      <w:r>
-        <w:t xml:space="preserve"> </w:t>
-      </w:r>
-      <w:r>
-        <w:t xml:space="preserve">William</w:t>
-      </w:r>
-      <w:r>
-        <w:t xml:space="preserve"> </w:t>
-      </w:r>
-      <w:r>
-        <w:t xml:space="preserve">of</w:t>
-      </w:r>
-      <w:r>
-        <w:t xml:space="preserve"> </w:t>
-      </w:r>
-      <w:r>
-        <w:t xml:space="preserve">Ockham’s</w:t>
-      </w:r>
-      <w:r>
-        <w:t xml:space="preserve"> </w:t>
-      </w:r>
-      <w:r>
-        <w:t xml:space="preserve">work,</w:t>
-      </w:r>
-      <w:r>
-        <w:t xml:space="preserve"> </w:t>
-      </w:r>
-      <w:r>
-        <w:t xml:space="preserve">personal</w:t>
-      </w:r>
-      <w:r>
-        <w:t xml:space="preserve"> </w:t>
-      </w:r>
-      <w:r>
-        <w:t xml:space="preserve">supposition</w:t>
-      </w:r>
-      <w:r>
-        <w:t xml:space="preserve"> </w:t>
-      </w:r>
-      <w:r>
-        <w:t xml:space="preserve">couldalso</w:t>
-      </w:r>
-      <w:r>
-        <w:t xml:space="preserve"> </w:t>
-      </w:r>
-      <w:r>
-        <w:t xml:space="preserve">involve</w:t>
-      </w:r>
-      <w:r>
-        <w:t xml:space="preserve"> </w:t>
-      </w:r>
-      <w:r>
-        <w:t xml:space="preserve">descent</w:t>
-      </w:r>
-      <w:r>
-        <w:t xml:space="preserve"> </w:t>
-      </w:r>
-      <w:r>
-        <w:t xml:space="preserve">to</w:t>
-      </w:r>
-      <w:r>
-        <w:t xml:space="preserve"> </w:t>
-      </w:r>
-      <w:r>
-        <w:t xml:space="preserve">concepts</w:t>
-      </w:r>
-      <w:r>
-        <w:t xml:space="preserve"> </w:t>
-      </w:r>
-      <w:r>
-        <w:t xml:space="preserve">or</w:t>
-      </w:r>
-      <w:r>
-        <w:t xml:space="preserve"> </w:t>
-      </w:r>
-      <w:r>
-        <w:t xml:space="preserve">types</w:t>
-      </w:r>
-      <w:r>
-        <w:t xml:space="preserve"> </w:t>
-      </w:r>
-      <w:r>
-        <w:t xml:space="preserve">falling</w:t>
-      </w:r>
-      <w:r>
-        <w:t xml:space="preserve"> </w:t>
-      </w:r>
-      <w:r>
-        <w:t xml:space="preserve">under</w:t>
-      </w:r>
-      <w:r>
-        <w:t xml:space="preserve"> </w:t>
-      </w:r>
-      <w:r>
-        <w:t xml:space="preserve">a</w:t>
-      </w:r>
-      <w:r>
-        <w:t xml:space="preserve"> </w:t>
-      </w:r>
-      <w:r>
-        <w:t xml:space="preserve">term,previously</w:t>
-      </w:r>
-      <w:r>
-        <w:t xml:space="preserve"> </w:t>
-      </w:r>
-      <w:r>
-        <w:t xml:space="preserve">thought</w:t>
-      </w:r>
-      <w:r>
-        <w:t xml:space="preserve"> </w:t>
-      </w:r>
-      <w:r>
-        <w:t xml:space="preserve">to</w:t>
-      </w:r>
-      <w:r>
-        <w:t xml:space="preserve"> </w:t>
-      </w:r>
-      <w:r>
-        <w:t xml:space="preserve">be</w:t>
-      </w:r>
-      <w:r>
-        <w:t xml:space="preserve"> </w:t>
-      </w:r>
-      <w:r>
-        <w:t xml:space="preserve">the</w:t>
-      </w:r>
-      <w:r>
-        <w:t xml:space="preserve"> </w:t>
-      </w:r>
-      <w:r>
-        <w:t xml:space="preserve">exclusive</w:t>
-      </w:r>
-      <w:r>
-        <w:t xml:space="preserve"> </w:t>
-      </w:r>
-      <w:r>
-        <w:t xml:space="preserve">provision</w:t>
-      </w:r>
-      <w:r>
-        <w:t xml:space="preserve"> </w:t>
-      </w:r>
-      <w:r>
-        <w:t xml:space="preserve">of</w:t>
-      </w:r>
-      <w:r>
-        <w:t xml:space="preserve"> </w:t>
-      </w:r>
-      <w:r>
-        <w:t xml:space="preserve">simple</w:t>
-      </w:r>
-      <w:r>
-        <w:t xml:space="preserve"> </w:t>
-      </w:r>
-      <w:r>
-        <w:t xml:space="preserve">supposition.As</w:t>
-      </w:r>
-      <w:r>
-        <w:t xml:space="preserve"> </w:t>
-      </w:r>
-      <w:r>
-        <w:t xml:space="preserve">such,</w:t>
-      </w:r>
-      <w:r>
-        <w:t xml:space="preserve"> </w:t>
-      </w:r>
-      <w:r>
-        <w:t xml:space="preserve">a</w:t>
-      </w:r>
-      <w:r>
-        <w:t xml:space="preserve"> </w:t>
-      </w:r>
-      <w:r>
-        <w:t xml:space="preserve">greater</w:t>
-      </w:r>
-      <w:r>
-        <w:t xml:space="preserve"> </w:t>
-      </w:r>
-      <w:r>
-        <w:t xml:space="preserve">variety</w:t>
-      </w:r>
-      <w:r>
-        <w:t xml:space="preserve"> </w:t>
-      </w:r>
-      <w:r>
-        <w:t xml:space="preserve">of</w:t>
-      </w:r>
-      <w:r>
-        <w:t xml:space="preserve"> </w:t>
-      </w:r>
-      <w:r>
-        <w:t xml:space="preserve">ways</w:t>
-      </w:r>
-      <w:r>
-        <w:t xml:space="preserve"> </w:t>
-      </w:r>
-      <w:r>
-        <w:t xml:space="preserve">of</w:t>
-      </w:r>
-      <w:r>
-        <w:t xml:space="preserve"> </w:t>
-      </w:r>
-      <w:r>
-        <w:t xml:space="preserve">grounding</w:t>
-      </w:r>
-      <w:r>
-        <w:t xml:space="preserve"> </w:t>
-      </w:r>
-      <w:r>
-        <w:t xml:space="preserve">consequence</w:t>
-      </w:r>
-      <w:r>
-        <w:t xml:space="preserve"> </w:t>
-      </w:r>
-      <w:r>
-        <w:t xml:space="preserve">exists</w:t>
-      </w:r>
-      <w:r>
-        <w:t xml:space="preserve"> </w:t>
-      </w:r>
-      <w:r>
-        <w:t xml:space="preserve">inthe</w:t>
       </w:r>
       <w:r>
         <w:t xml:space="preserve"> </w:t>

</xml_diff>

<commit_message>
italicize consequentiae in abstract
</commit_message>
<xml_diff>
--- a/History of Western Philosophy/Medieval Philosophy/Grounding Medieval Consequence/grounding-final.docx
+++ b/History of Western Philosophy/Medieval Philosophy/Grounding Medieval Consequence/grounding-final.docx
@@ -683,7 +683,13 @@
         <w:t xml:space="preserve"> </w:t>
       </w:r>
       <w:r>
-        <w:t xml:space="preserve">consequentiae,</w:t>
+        <w:rPr>
+          <w:i/>
+        </w:rPr>
+        <w:t xml:space="preserve">consequentiae</w:t>
+      </w:r>
+      <w:r>
+        <w:t xml:space="preserve">,</w:t>
       </w:r>
       <w:r>
         <w:t xml:space="preserve"> </w:t>

</xml_diff>

<commit_message>
Delete statement providing more controversial cases of grounding in the introduction
</commit_message>
<xml_diff>
--- a/History of Western Philosophy/Medieval Philosophy/Grounding Medieval Consequence/grounding-final.docx
+++ b/History of Western Philosophy/Medieval Philosophy/Grounding Medieval Consequence/grounding-final.docx
@@ -33,7 +33,18 @@
       </w:pPr>
       <w:r>
         <w:rPr/>
-        <w:t xml:space="preserve">Developed out of earlier work on Aristotelian topics, syllogistic, and fallacies, by the early fourteenth century the medieval theory of consequence came to provide the first unified framework for the treatment of inference as such. With this development came the task of unifying the various justifications for inferences treated in earlier frameworks. Prior to the appearance of theories of consequences, the task of providing a real foundation, or grounding, for good inferences is shared between theories of demonstration, such as those provided in commentaries on Aristotle’s Posterior Analytics, and theories of topical inference, passed on to the medievals via Boethius. But by the time of the earliest </w:t>
+        <w:t>Developed out of earlier work on Aristotelian topics, syllogistic, and fallacies, by the early fourteenth century the medieval theory of consequence came to provide the first unified framework for the treatment of inference as such. With this development came the task of unifying the various justifications for inferences treated in earlier frameworks.</w:t>
+      </w:r>
+    </w:p>
+    <w:p>
+      <w:pPr>
+        <w:pStyle w:val="Abstract"/>
+        <w:jc w:val="both"/>
+        <w:rPr/>
+      </w:pPr>
+      <w:r>
+        <w:rPr/>
+        <w:t xml:space="preserve">Prior to the appearance of theories of consequences, the task of providing a real foundation, or grounding, for good inferences is shared between theories of demonstration, such as those provided in commentaries on Aristotle’s Posterior Analytics, and theories of topical inference, passed on to the medievals via Boethius. But by the time of the earliest </w:t>
       </w:r>
       <w:r>
         <w:rPr>
@@ -43,7 +54,7 @@
       </w:r>
       <w:r>
         <w:rPr/>
-        <w:t>, most consequences were grounded in the theory of supposition, which began its own development in the twelfth century. Secondary literature on supposition has generally held that in the most common form of supposition, personal supposition, a term is taken to stand for individuals falling under it. In this paper, I show that for the earliest consequentiae this is false: prior to William of Ockham’s work, personal supposition could also involve descent to concepts or types falling under a term, previously thought to be the exclusive provision of simple supposition. As such, a greater variety of ways of grounding consequence exists in the period than has hitherto been recognized.</w:t>
+        <w:t>, most consequences were grounded in the theory of supposition, which began its own development in the twelfth century.</w:t>
       </w:r>
     </w:p>
     <w:p>
@@ -53,6 +64,27 @@
         <w:rPr/>
       </w:pPr>
       <w:r>
+        <w:rPr/>
+        <w:t xml:space="preserve">Secondary literature on supposition has generally held that in the most common form of supposition, personal supposition, a term is taken to stand for individuals falling under it. In this paper, I show that for the earliest </w:t>
+      </w:r>
+      <w:r>
+        <w:rPr>
+          <w:i/>
+        </w:rPr>
+        <w:t>consequentiae</w:t>
+      </w:r>
+      <w:r>
+        <w:rPr/>
+        <w:t xml:space="preserve"> this is false: prior to William of Ockham’s work, personal supposition could also involve descent to concepts or types falling under a term, previously thought to be the exclusive provision of simple supposition. As such, a greater variety of ways of grounding consequence exists in the period than has hitherto been recognized.</w:t>
+      </w:r>
+    </w:p>
+    <w:p>
+      <w:pPr>
+        <w:pStyle w:val="Abstract"/>
+        <w:jc w:val="both"/>
+        <w:rPr/>
+      </w:pPr>
+      <w:r>
         <w:rPr>
           <w:b/>
         </w:rPr>
@@ -84,17 +116,54 @@
       </w:pPr>
       <w:r>
         <w:rPr/>
+        <w:t>Grounding is an irreflexive, assymetric, and transitive relation between different elements within an ontology, according to which one or several elements serve as grounds for another.</w:t>
+      </w:r>
+      <w:r>
+        <w:rPr>
+          <w:rStyle w:val="FootnoteAnchor"/>
+        </w:rPr>
+        <w:footnoteReference w:id="2"/>
+      </w:r>
+      <w:r>
+        <w:rPr/>
+        <w:t xml:space="preserve"> The notion of grounding is meant to capture that expressed in non-causal uses of phrases like ‘because’ or ‘in virtue of,’</w:t>
+      </w:r>
+      <w:r>
+        <w:rPr>
+          <w:rStyle w:val="FootnoteAnchor"/>
+        </w:rPr>
+        <w:footnoteReference w:id="3"/>
+      </w:r>
+      <w:r>
+        <w:rPr/>
+        <w:t xml:space="preserve"> and commonly invoked examples of grounding include that of true statements in facts, of true non-atomic propositions in their atomic constituents, of qualities in substances, and of sets in their members. More controversial examples include the grounding of the mental in the physical, of word meaning in linguistic use, and of normative features of the world in natural ones. On one currently widespread understanding of metaphysics, the basic problem of metaphysics is to determine what beings are fundamental, and how other beings are grounded in them.</w:t>
+      </w:r>
+      <w:r>
+        <w:rPr>
+          <w:rStyle w:val="FootnoteAnchor"/>
+        </w:rPr>
+        <w:footnoteReference w:id="4"/>
+      </w:r>
+    </w:p>
+    <w:p>
+      <w:pPr>
+        <w:pStyle w:val="TextBody"/>
+        <w:jc w:val="both"/>
+        <w:rPr/>
+      </w:pPr>
+      <w:r>
+        <w:rPr/>
         <w:t>In its broadest sense, a consequence is a relation obtaining between an antecedent and a consequent, signified by a sign of consequence;</w:t>
       </w:r>
       <w:r>
         <w:rPr>
           <w:rStyle w:val="FootnoteAnchor"/>
         </w:rPr>
-        <w:footnoteReference w:id="2"/>
-      </w:r>
-      <w:r>
-        <w:rPr/>
-        <w:t xml:space="preserve"> an antecedent, a premise or set of premises from which a consequent follows; a consequent, a conclusion following from an antecedent, and a sign of consequence, a word, symbol, or phrase signifying a consequent’s following from an antecedent, including ‘if’, ‘therefore’, ‘because’ and their analogues in other natural languages, the </w:t>
+        <w:footnoteReference w:id="5"/>
+      </w:r>
+      <w:r>
+        <w:rPr/>
+        <w:t xml:space="preserve"> an antecedent, a premise or set of premises from which a consequent follows; a consequent, a conclusion following from an antecedent; a sign of consequence, a word, symbol, or phrase signifying a consequent’s following from an antecedent, including ‘if’, ‘therefore’, ‘because’ and their analogues in other natural languages, the </w:t>
       </w:r>
       <w:r>
         <w:rPr/>
@@ -178,7 +247,7 @@
         <w:rPr>
           <w:rStyle w:val="FootnoteAnchor"/>
         </w:rPr>
-        <w:footnoteReference w:id="3"/>
+        <w:footnoteReference w:id="6"/>
       </w:r>
       <w:r>
         <w:rPr/>
@@ -188,7 +257,7 @@
         <w:rPr>
           <w:rStyle w:val="FootnoteAnchor"/>
         </w:rPr>
-        <w:footnoteReference w:id="4"/>
+        <w:footnoteReference w:id="7"/>
       </w:r>
       <w:r>
         <w:rPr/>
@@ -198,7 +267,7 @@
         <w:rPr>
           <w:rStyle w:val="FootnoteAnchor"/>
         </w:rPr>
-        <w:footnoteReference w:id="5"/>
+        <w:footnoteReference w:id="8"/>
       </w:r>
       <w:r>
         <w:rPr/>
@@ -423,7 +492,7 @@
         <w:rPr>
           <w:rStyle w:val="FootnoteAnchor"/>
         </w:rPr>
-        <w:footnoteReference w:id="6"/>
+        <w:footnoteReference w:id="9"/>
       </w:r>
       <w:r>
         <w:rPr/>
@@ -433,7 +502,7 @@
         <w:rPr>
           <w:rStyle w:val="FootnoteAnchor"/>
         </w:rPr>
-        <w:footnoteReference w:id="7"/>
+        <w:footnoteReference w:id="10"/>
       </w:r>
     </w:p>
     <w:p>
@@ -471,7 +540,7 @@
         <w:rPr>
           <w:rStyle w:val="FootnoteAnchor"/>
         </w:rPr>
-        <w:footnoteReference w:id="8"/>
+        <w:footnoteReference w:id="11"/>
       </w:r>
     </w:p>
     <w:p>
@@ -611,7 +680,7 @@
         <w:rPr>
           <w:rStyle w:val="FootnoteAnchor"/>
         </w:rPr>
-        <w:footnoteReference w:id="9"/>
+        <w:footnoteReference w:id="12"/>
       </w:r>
     </w:p>
     <w:p>
@@ -639,7 +708,7 @@
         <w:rPr>
           <w:rStyle w:val="FootnoteAnchor"/>
         </w:rPr>
-        <w:footnoteReference w:id="10"/>
+        <w:footnoteReference w:id="13"/>
       </w:r>
     </w:p>
     <w:p>
@@ -687,7 +756,7 @@
         <w:rPr>
           <w:rStyle w:val="FootnoteAnchor"/>
         </w:rPr>
-        <w:footnoteReference w:id="11"/>
+        <w:footnoteReference w:id="14"/>
       </w:r>
     </w:p>
     <w:p>
@@ -717,7 +786,7 @@
         <w:rPr>
           <w:rStyle w:val="FootnoteAnchor"/>
         </w:rPr>
-        <w:footnoteReference w:id="12"/>
+        <w:footnoteReference w:id="15"/>
       </w:r>
       <w:r>
         <w:rPr/>
@@ -727,7 +796,7 @@
         <w:rPr>
           <w:rStyle w:val="FootnoteAnchor"/>
         </w:rPr>
-        <w:footnoteReference w:id="13"/>
+        <w:footnoteReference w:id="16"/>
       </w:r>
       <w:r>
         <w:rPr/>
@@ -748,7 +817,7 @@
         <w:rPr>
           <w:rStyle w:val="FootnoteAnchor"/>
         </w:rPr>
-        <w:footnoteReference w:id="14"/>
+        <w:footnoteReference w:id="17"/>
       </w:r>
       <w:r>
         <w:rPr/>
@@ -792,7 +861,7 @@
         <w:rPr>
           <w:rStyle w:val="FootnoteAnchor"/>
         </w:rPr>
-        <w:footnoteReference w:id="15"/>
+        <w:footnoteReference w:id="18"/>
       </w:r>
       <w:r>
         <w:rPr/>
@@ -879,7 +948,7 @@
         <w:rPr>
           <w:rStyle w:val="FootnoteAnchor"/>
         </w:rPr>
-        <w:footnoteReference w:id="16"/>
+        <w:footnoteReference w:id="19"/>
       </w:r>
       <w:r>
         <w:rPr/>
@@ -919,7 +988,7 @@
         <w:rPr>
           <w:rStyle w:val="FootnoteAnchor"/>
         </w:rPr>
-        <w:footnoteReference w:id="17"/>
+        <w:footnoteReference w:id="20"/>
       </w:r>
       <w:r>
         <w:rPr/>
@@ -929,7 +998,7 @@
         <w:rPr>
           <w:rStyle w:val="FootnoteAnchor"/>
         </w:rPr>
-        <w:footnoteReference w:id="18"/>
+        <w:footnoteReference w:id="21"/>
       </w:r>
       <w:r>
         <w:rPr/>
@@ -959,7 +1028,7 @@
         <w:rPr>
           <w:rStyle w:val="FootnoteAnchor"/>
         </w:rPr>
-        <w:footnoteReference w:id="19"/>
+        <w:footnoteReference w:id="22"/>
       </w:r>
     </w:p>
     <w:p>
@@ -999,7 +1068,7 @@
         <w:rPr>
           <w:rStyle w:val="FootnoteAnchor"/>
         </w:rPr>
-        <w:footnoteReference w:id="20"/>
+        <w:footnoteReference w:id="23"/>
       </w:r>
     </w:p>
     <w:p>
@@ -1135,7 +1204,7 @@
         <w:rPr>
           <w:rStyle w:val="FootnoteAnchor"/>
         </w:rPr>
-        <w:footnoteReference w:id="21"/>
+        <w:footnoteReference w:id="24"/>
       </w:r>
       <w:r>
         <w:rPr/>
@@ -1145,7 +1214,7 @@
         <w:rPr>
           <w:rStyle w:val="FootnoteAnchor"/>
         </w:rPr>
-        <w:footnoteReference w:id="22"/>
+        <w:footnoteReference w:id="25"/>
       </w:r>
       <w:r>
         <w:rPr/>
@@ -1155,7 +1224,7 @@
         <w:rPr>
           <w:rStyle w:val="FootnoteAnchor"/>
         </w:rPr>
-        <w:footnoteReference w:id="23"/>
+        <w:footnoteReference w:id="26"/>
       </w:r>
     </w:p>
     <w:p>
@@ -1192,7 +1261,7 @@
         <w:rPr>
           <w:rStyle w:val="FootnoteAnchor"/>
         </w:rPr>
-        <w:footnoteReference w:id="24"/>
+        <w:footnoteReference w:id="27"/>
       </w:r>
       <w:r>
         <w:rPr/>
@@ -1202,7 +1271,7 @@
         <w:rPr>
           <w:rStyle w:val="FootnoteAnchor"/>
         </w:rPr>
-        <w:footnoteReference w:id="25"/>
+        <w:footnoteReference w:id="28"/>
       </w:r>
       <w:r>
         <w:rPr/>
@@ -1234,7 +1303,7 @@
         <w:rPr>
           <w:rStyle w:val="FootnoteAnchor"/>
         </w:rPr>
-        <w:footnoteReference w:id="26"/>
+        <w:footnoteReference w:id="29"/>
       </w:r>
     </w:p>
     <w:p>
@@ -1251,7 +1320,7 @@
         <w:rPr>
           <w:rStyle w:val="FootnoteAnchor"/>
         </w:rPr>
-        <w:footnoteReference w:id="27"/>
+        <w:footnoteReference w:id="30"/>
       </w:r>
       <w:r>
         <w:rPr/>
@@ -1272,7 +1341,7 @@
         <w:rPr>
           <w:rStyle w:val="FootnoteAnchor"/>
         </w:rPr>
-        <w:footnoteReference w:id="28"/>
+        <w:footnoteReference w:id="31"/>
       </w:r>
     </w:p>
     <w:p>
@@ -1373,7 +1442,7 @@
         <w:rPr>
           <w:rStyle w:val="FootnoteAnchor"/>
         </w:rPr>
-        <w:footnoteReference w:id="29"/>
+        <w:footnoteReference w:id="32"/>
       </w:r>
       <w:r>
         <w:rPr/>
@@ -1383,7 +1452,7 @@
         <w:rPr>
           <w:rStyle w:val="FootnoteAnchor"/>
         </w:rPr>
-        <w:footnoteReference w:id="30"/>
+        <w:footnoteReference w:id="33"/>
       </w:r>
       <w:r>
         <w:rPr/>
@@ -1450,7 +1519,7 @@
         <w:rPr>
           <w:rStyle w:val="FootnoteAnchor"/>
         </w:rPr>
-        <w:footnoteReference w:id="31"/>
+        <w:footnoteReference w:id="34"/>
       </w:r>
     </w:p>
     <w:p>
@@ -1467,7 +1536,7 @@
         <w:rPr>
           <w:rStyle w:val="FootnoteAnchor"/>
         </w:rPr>
-        <w:footnoteReference w:id="32"/>
+        <w:footnoteReference w:id="35"/>
       </w:r>
       <w:r>
         <w:rPr/>
@@ -1487,7 +1556,7 @@
         <w:rPr>
           <w:rStyle w:val="FootnoteAnchor"/>
         </w:rPr>
-        <w:footnoteReference w:id="33"/>
+        <w:footnoteReference w:id="36"/>
       </w:r>
     </w:p>
     <w:p>
@@ -1514,7 +1583,7 @@
         <w:rPr>
           <w:rStyle w:val="FootnoteAnchor"/>
         </w:rPr>
-        <w:footnoteReference w:id="34"/>
+        <w:footnoteReference w:id="37"/>
       </w:r>
     </w:p>
     <w:p>
@@ -1531,7 +1600,7 @@
         <w:rPr>
           <w:rStyle w:val="FootnoteAnchor"/>
         </w:rPr>
-        <w:footnoteReference w:id="35"/>
+        <w:footnoteReference w:id="38"/>
       </w:r>
       <w:r>
         <w:rPr/>
@@ -1561,7 +1630,7 @@
         <w:rPr>
           <w:rStyle w:val="FootnoteAnchor"/>
         </w:rPr>
-        <w:footnoteReference w:id="36"/>
+        <w:footnoteReference w:id="39"/>
       </w:r>
     </w:p>
     <w:p>
@@ -1597,7 +1666,7 @@
         <w:rPr>
           <w:rStyle w:val="FootnoteAnchor"/>
         </w:rPr>
-        <w:footnoteReference w:id="37"/>
+        <w:footnoteReference w:id="40"/>
       </w:r>
       <w:r>
         <w:rPr/>
@@ -1628,7 +1697,7 @@
         <w:rPr>
           <w:rStyle w:val="FootnoteAnchor"/>
         </w:rPr>
-        <w:footnoteReference w:id="38"/>
+        <w:footnoteReference w:id="41"/>
       </w:r>
       <w:r>
         <w:rPr/>
@@ -1710,7 +1779,7 @@
         <w:rPr>
           <w:rStyle w:val="FootnoteAnchor"/>
         </w:rPr>
-        <w:footnoteReference w:id="39"/>
+        <w:footnoteReference w:id="42"/>
       </w:r>
     </w:p>
     <w:p>
@@ -1809,7 +1878,7 @@
         <w:rPr>
           <w:rStyle w:val="FootnoteAnchor"/>
         </w:rPr>
-        <w:footnoteReference w:id="40"/>
+        <w:footnoteReference w:id="43"/>
       </w:r>
     </w:p>
     <w:p>
@@ -1876,7 +1945,7 @@
         <w:rPr>
           <w:rStyle w:val="FootnoteAnchor"/>
         </w:rPr>
-        <w:footnoteReference w:id="41"/>
+        <w:footnoteReference w:id="44"/>
       </w:r>
       <w:r>
         <w:rPr/>
@@ -1897,7 +1966,7 @@
         <w:rPr>
           <w:rStyle w:val="FootnoteAnchor"/>
         </w:rPr>
-        <w:footnoteReference w:id="42"/>
+        <w:footnoteReference w:id="45"/>
       </w:r>
     </w:p>
     <w:p>
@@ -1934,7 +2003,7 @@
         <w:rPr>
           <w:rStyle w:val="FootnoteAnchor"/>
         </w:rPr>
-        <w:footnoteReference w:id="43"/>
+        <w:footnoteReference w:id="46"/>
       </w:r>
       <w:r>
         <w:rPr/>
@@ -1955,7 +2024,7 @@
         <w:rPr>
           <w:rStyle w:val="FootnoteAnchor"/>
         </w:rPr>
-        <w:footnoteReference w:id="44"/>
+        <w:footnoteReference w:id="47"/>
       </w:r>
     </w:p>
     <w:p>
@@ -1993,7 +2062,7 @@
         <w:rPr>
           <w:rStyle w:val="FootnoteAnchor"/>
         </w:rPr>
-        <w:footnoteReference w:id="45"/>
+        <w:footnoteReference w:id="48"/>
       </w:r>
     </w:p>
     <w:p>
@@ -2041,7 +2110,7 @@
         <w:rPr>
           <w:rStyle w:val="FootnoteAnchor"/>
         </w:rPr>
-        <w:footnoteReference w:id="46"/>
+        <w:footnoteReference w:id="49"/>
       </w:r>
       <w:r>
         <w:rPr/>
@@ -2159,7 +2228,7 @@
         <w:rPr>
           <w:rStyle w:val="FootnoteAnchor"/>
         </w:rPr>
-        <w:footnoteReference w:id="47"/>
+        <w:footnoteReference w:id="50"/>
       </w:r>
       <w:r>
         <w:rPr/>
@@ -2484,6 +2553,56 @@
       </w:pPr>
       <w:r>
         <w:rPr/>
+        <w:t xml:space="preserve">Fine, Kit. “Essence and Modality.” </w:t>
+      </w:r>
+      <w:r>
+        <w:rPr>
+          <w:i/>
+        </w:rPr>
+        <w:t>Philosophical Perspectives</w:t>
+      </w:r>
+      <w:r>
+        <w:rPr/>
+        <w:t xml:space="preserve"> 8 (1994): 1–16.</w:t>
+      </w:r>
+      <w:bookmarkStart w:id="30" w:name="ref-Fine1994"/>
+      <w:bookmarkEnd w:id="30"/>
+    </w:p>
+    <w:p>
+      <w:pPr>
+        <w:pStyle w:val="Bibliography"/>
+        <w:jc w:val="both"/>
+        <w:rPr/>
+      </w:pPr>
+      <w:r>
+        <w:rPr/>
+        <w:t>———</w:t>
+      </w:r>
+      <w:r>
+        <w:rPr/>
+        <w:t xml:space="preserve">. “Guide to Ground.” In </w:t>
+      </w:r>
+      <w:r>
+        <w:rPr>
+          <w:i/>
+        </w:rPr>
+        <w:t>Metaphysical Grounding: Understanding the Structure of Reality</w:t>
+      </w:r>
+      <w:r>
+        <w:rPr/>
+        <w:t>, edited by Fabrice Correia and Benjamin Schnieder, 37–80. Cambridge: Cambridge University Press, 2012.</w:t>
+      </w:r>
+      <w:bookmarkStart w:id="31" w:name="ref-Fine2012"/>
+      <w:bookmarkEnd w:id="31"/>
+    </w:p>
+    <w:p>
+      <w:pPr>
+        <w:pStyle w:val="Bibliography"/>
+        <w:jc w:val="both"/>
+        <w:rPr/>
+      </w:pPr>
+      <w:r>
+        <w:rPr/>
         <w:t xml:space="preserve">Franks, Curtis. “Cut as Consequence.” </w:t>
       </w:r>
       <w:r>
@@ -2496,8 +2615,8 @@
         <w:rPr/>
         <w:t xml:space="preserve"> 31, no. 4 (2010): 349–79.</w:t>
       </w:r>
-      <w:bookmarkStart w:id="30" w:name="ref-Franks2010"/>
-      <w:bookmarkEnd w:id="30"/>
+      <w:bookmarkStart w:id="32" w:name="ref-Franks2010"/>
+      <w:bookmarkEnd w:id="32"/>
     </w:p>
     <w:p>
       <w:pPr>
@@ -2519,8 +2638,8 @@
         <w:rPr/>
         <w:t xml:space="preserve"> 29, no. 5 (2000): 529–39.</w:t>
       </w:r>
-      <w:bookmarkStart w:id="31" w:name="ref-Gomez-Torrente2000"/>
-      <w:bookmarkEnd w:id="31"/>
+      <w:bookmarkStart w:id="33" w:name="ref-Gomez-Torrente2000"/>
+      <w:bookmarkEnd w:id="33"/>
     </w:p>
     <w:p>
       <w:pPr>
@@ -2542,8 +2661,8 @@
         <w:rPr/>
         <w:t>. Munich: Philosophia Verlag, 1984.</w:t>
       </w:r>
-      <w:bookmarkStart w:id="32" w:name="ref-Green-Pedersen1984"/>
-      <w:bookmarkEnd w:id="32"/>
+      <w:bookmarkStart w:id="34" w:name="ref-Green-Pedersen1984"/>
+      <w:bookmarkEnd w:id="34"/>
     </w:p>
     <w:p>
       <w:pPr>
@@ -2569,8 +2688,8 @@
         <w:rPr/>
         <w:t xml:space="preserve"> 35 (1980): 1–28.</w:t>
       </w:r>
-      <w:bookmarkStart w:id="33" w:name="ref-Green-Pedersen1980a"/>
-      <w:bookmarkEnd w:id="33"/>
+      <w:bookmarkStart w:id="35" w:name="ref-Green-Pedersen1980a"/>
+      <w:bookmarkEnd w:id="35"/>
     </w:p>
     <w:p>
       <w:pPr>
@@ -2606,8 +2725,8 @@
         <w:rPr/>
         <w:t xml:space="preserve"> 40 (1980): 102–66.</w:t>
       </w:r>
-      <w:bookmarkStart w:id="34" w:name="ref-Green-Pedersen1980b"/>
-      <w:bookmarkEnd w:id="34"/>
+      <w:bookmarkStart w:id="36" w:name="ref-Green-Pedersen1980b"/>
+      <w:bookmarkEnd w:id="36"/>
     </w:p>
     <w:p>
       <w:pPr>
@@ -2619,8 +2738,8 @@
         <w:rPr/>
         <w:t>Hjortland, Ole T. “The Structure of Logical Consequence: Proof-Theoretic Conceptions.” PhD thesis, University of St. Andrews, 2009.</w:t>
       </w:r>
-      <w:bookmarkStart w:id="35" w:name="ref-Hjortland2009"/>
-      <w:bookmarkEnd w:id="35"/>
+      <w:bookmarkStart w:id="37" w:name="ref-Hjortland2009"/>
+      <w:bookmarkEnd w:id="37"/>
     </w:p>
     <w:p>
       <w:pPr>
@@ -2642,8 +2761,8 @@
         <w:rPr/>
         <w:t>, edited by Sergei Artemov, Howard Barringer, Artur d’Avila Garcez, Luis C. Lamb, and John Woods, 2:69–116. London: College Publications, 2005.</w:t>
       </w:r>
-      <w:bookmarkStart w:id="36" w:name="ref-HodgesBurley"/>
-      <w:bookmarkEnd w:id="36"/>
+      <w:bookmarkStart w:id="38" w:name="ref-HodgesBurley"/>
+      <w:bookmarkEnd w:id="38"/>
     </w:p>
     <w:p>
       <w:pPr>
@@ -2675,8 +2794,8 @@
         <w:rPr/>
         <w:t xml:space="preserve"> 45, no. 1 (2007): 1–29.</w:t>
       </w:r>
-      <w:bookmarkStart w:id="37" w:name="ref-Holopainen2007"/>
-      <w:bookmarkEnd w:id="37"/>
+      <w:bookmarkStart w:id="39" w:name="ref-Holopainen2007"/>
+      <w:bookmarkEnd w:id="39"/>
     </w:p>
     <w:p>
       <w:pPr>
@@ -2698,8 +2817,8 @@
         <w:rPr/>
         <w:t>. Edited by Hubert Hubien. Philosophes Médiévaux 16. Louvain: Publications universitaires, 1976.</w:t>
       </w:r>
-      <w:bookmarkStart w:id="38" w:name="ref-BuridanTC"/>
-      <w:bookmarkEnd w:id="38"/>
+      <w:bookmarkStart w:id="40" w:name="ref-BuridanTC"/>
+      <w:bookmarkEnd w:id="40"/>
     </w:p>
     <w:p>
       <w:pPr>
@@ -2725,8 +2844,8 @@
         <w:rPr/>
         <w:t>. Translated by Stephen Read. Bronx, NY: Fordham University Press, 2015.</w:t>
       </w:r>
-      <w:bookmarkStart w:id="39" w:name="ref-Buridan2015"/>
-      <w:bookmarkEnd w:id="39"/>
+      <w:bookmarkStart w:id="41" w:name="ref-Buridan2015"/>
+      <w:bookmarkEnd w:id="41"/>
     </w:p>
     <w:p>
       <w:pPr>
@@ -2748,8 +2867,8 @@
         <w:rPr/>
         <w:t xml:space="preserve"> 21, no. 1 (1956): 1–27.</w:t>
       </w:r>
-      <w:bookmarkStart w:id="40" w:name="ref-Kemeny1956"/>
-      <w:bookmarkEnd w:id="40"/>
+      <w:bookmarkStart w:id="42" w:name="ref-Kemeny1956"/>
+      <w:bookmarkEnd w:id="42"/>
     </w:p>
     <w:p>
       <w:pPr>
@@ -2775,8 +2894,8 @@
         <w:rPr/>
         <w:t xml:space="preserve"> 22, no. 2 (1956): 149–61.</w:t>
       </w:r>
-      <w:bookmarkStart w:id="41" w:name="ref-Kemeny1956b"/>
-      <w:bookmarkEnd w:id="41"/>
+      <w:bookmarkStart w:id="43" w:name="ref-Kemeny1956b"/>
+      <w:bookmarkEnd w:id="43"/>
     </w:p>
     <w:p>
       <w:pPr>
@@ -2798,8 +2917,8 @@
         <w:rPr/>
         <w:t>. Budapest: Institute of Philosophy of the Hungarian Academy of Sciences, 1988.</w:t>
       </w:r>
-      <w:bookmarkStart w:id="42" w:name="ref-Klima1988"/>
-      <w:bookmarkEnd w:id="42"/>
+      <w:bookmarkStart w:id="44" w:name="ref-Klima1988"/>
+      <w:bookmarkEnd w:id="44"/>
     </w:p>
     <w:p>
       <w:pPr>
@@ -2809,7 +2928,34 @@
       </w:pPr>
       <w:r>
         <w:rPr/>
-        <w:t xml:space="preserve">Kripke, Saul A. “Semantical Analysis of Modal Logic I. Normal Propositional Calculi.” </w:t>
+        <w:t xml:space="preserve">Kripke, Saul A. “Outline of a Theory of Truth.” </w:t>
+      </w:r>
+      <w:r>
+        <w:rPr>
+          <w:i/>
+        </w:rPr>
+        <w:t>Journal of Philosophy</w:t>
+      </w:r>
+      <w:r>
+        <w:rPr/>
+        <w:t xml:space="preserve"> 72, no. 19 (1975): 690–716.</w:t>
+      </w:r>
+      <w:bookmarkStart w:id="45" w:name="ref-Kripke1975"/>
+      <w:bookmarkEnd w:id="45"/>
+    </w:p>
+    <w:p>
+      <w:pPr>
+        <w:pStyle w:val="Bibliography"/>
+        <w:jc w:val="both"/>
+        <w:rPr/>
+      </w:pPr>
+      <w:r>
+        <w:rPr/>
+        <w:t>———</w:t>
+      </w:r>
+      <w:r>
+        <w:rPr/>
+        <w:t xml:space="preserve">. “Semantical Analysis of Modal Logic I. Normal Propositional Calculi.” </w:t>
       </w:r>
       <w:r>
         <w:rPr>
@@ -2821,8 +2967,8 @@
         <w:rPr/>
         <w:t xml:space="preserve"> 9, nos. 5-6 (1963): 67–96.</w:t>
       </w:r>
-      <w:bookmarkStart w:id="43" w:name="ref-Kripke1963a"/>
-      <w:bookmarkEnd w:id="43"/>
+      <w:bookmarkStart w:id="46" w:name="ref-Kripke1963a"/>
+      <w:bookmarkEnd w:id="46"/>
     </w:p>
     <w:p>
       <w:pPr>
@@ -2832,10 +2978,37 @@
       </w:pPr>
       <w:r>
         <w:rPr/>
+        <w:t>———</w:t>
+      </w:r>
+      <w:r>
+        <w:rPr/>
+        <w:t xml:space="preserve">. “Ungroundedness in Tarskian Languages.” </w:t>
+      </w:r>
+      <w:r>
+        <w:rPr>
+          <w:i/>
+        </w:rPr>
+        <w:t>Journal of Philosophical Logic</w:t>
+      </w:r>
+      <w:r>
+        <w:rPr/>
+        <w:t>, n.d.</w:t>
+      </w:r>
+      <w:bookmarkStart w:id="47" w:name="ref-Kripke2018"/>
+      <w:bookmarkEnd w:id="47"/>
+    </w:p>
+    <w:p>
+      <w:pPr>
+        <w:pStyle w:val="Bibliography"/>
+        <w:jc w:val="both"/>
+        <w:rPr/>
+      </w:pPr>
+      <w:r>
+        <w:rPr/>
         <w:t>MacFarlane, John. “What Does It Mean to Say That Logic Is Formal?” PhD thesis, University of Pittsburgh, 2000.</w:t>
       </w:r>
-      <w:bookmarkStart w:id="44" w:name="ref-MacFarlane2000"/>
-      <w:bookmarkEnd w:id="44"/>
+      <w:bookmarkStart w:id="48" w:name="ref-MacFarlane2000"/>
+      <w:bookmarkEnd w:id="48"/>
     </w:p>
     <w:p>
       <w:pPr>
@@ -2857,8 +3030,8 @@
         <w:rPr/>
         <w:t xml:space="preserve"> 45 (2007): 153–68.</w:t>
       </w:r>
-      <w:bookmarkStart w:id="45" w:name="ref-Martin2007"/>
-      <w:bookmarkEnd w:id="45"/>
+      <w:bookmarkStart w:id="49" w:name="ref-Martin2007"/>
+      <w:bookmarkEnd w:id="49"/>
     </w:p>
     <w:p>
       <w:pPr>
@@ -2884,8 +3057,8 @@
         <w:rPr/>
         <w:t>, edited by O. Boulnois, E. Karger, and G. Sondag, 117–50. Turnhout: Brepols, 2004.</w:t>
       </w:r>
-      <w:bookmarkStart w:id="46" w:name="ref-Martin2004"/>
-      <w:bookmarkEnd w:id="46"/>
+      <w:bookmarkStart w:id="50" w:name="ref-Martin2004"/>
+      <w:bookmarkEnd w:id="50"/>
     </w:p>
     <w:p>
       <w:pPr>
@@ -2911,8 +3084,8 @@
         <w:rPr/>
         <w:t xml:space="preserve"> 56, nos. 3-4 (2018): 340–66.</w:t>
       </w:r>
-      <w:bookmarkStart w:id="47" w:name="ref-Martin2018"/>
-      <w:bookmarkEnd w:id="47"/>
+      <w:bookmarkStart w:id="51" w:name="ref-Martin2018"/>
+      <w:bookmarkEnd w:id="51"/>
     </w:p>
     <w:p>
       <w:pPr>
@@ -2934,8 +3107,8 @@
         <w:rPr/>
         <w:t>. Oxford: Oxford University Press, 2014.</w:t>
       </w:r>
-      <w:bookmarkStart w:id="48" w:name="ref-Parsons2014"/>
-      <w:bookmarkEnd w:id="48"/>
+      <w:bookmarkStart w:id="52" w:name="ref-Parsons2014"/>
+      <w:bookmarkEnd w:id="52"/>
     </w:p>
     <w:p>
       <w:pPr>
@@ -2957,8 +3130,8 @@
         <w:rPr/>
         <w:t xml:space="preserve"> 62, no. 2 (1985): 153–71.</w:t>
       </w:r>
-      <w:bookmarkStart w:id="49" w:name="ref-Prawitz1985"/>
-      <w:bookmarkEnd w:id="49"/>
+      <w:bookmarkStart w:id="53" w:name="ref-Prawitz1985"/>
+      <w:bookmarkEnd w:id="53"/>
     </w:p>
     <w:p>
       <w:pPr>
@@ -2980,8 +3153,8 @@
         <w:rPr/>
         <w:t xml:space="preserve"> 86, no. 341 (1977): 109–13.</w:t>
       </w:r>
-      <w:bookmarkStart w:id="50" w:name="ref-PriestRead1977"/>
-      <w:bookmarkEnd w:id="50"/>
+      <w:bookmarkStart w:id="54" w:name="ref-PriestRead1977"/>
+      <w:bookmarkEnd w:id="54"/>
     </w:p>
     <w:p>
       <w:pPr>
@@ -3003,8 +3176,8 @@
         <w:rPr/>
         <w:t>. Joannis Duns Scoti Doctoris Subtilis Ordinis Minorum Opera Omnia, vol. 2. Paris: Wadding-Vives, 1891.</w:t>
       </w:r>
-      <w:bookmarkStart w:id="51" w:name="ref-Pseudo-Scotus1891"/>
-      <w:bookmarkEnd w:id="51"/>
+      <w:bookmarkStart w:id="55" w:name="ref-Pseudo-Scotus1891"/>
+      <w:bookmarkEnd w:id="55"/>
     </w:p>
     <w:p>
       <w:pPr>
@@ -3036,8 +3209,8 @@
         <w:rPr/>
         <w:t xml:space="preserve"> 26, no. 2 (2007): 271–77.</w:t>
       </w:r>
-      <w:bookmarkStart w:id="52" w:name="ref-Read2007"/>
-      <w:bookmarkEnd w:id="52"/>
+      <w:bookmarkStart w:id="56" w:name="ref-Read2007"/>
+      <w:bookmarkEnd w:id="56"/>
     </w:p>
     <w:p>
       <w:pPr>
@@ -3047,6 +3220,56 @@
       </w:pPr>
       <w:r>
         <w:rPr/>
+        <w:t xml:space="preserve">Schaffer, Jonathan. “Grounding in the Image of Causation.” </w:t>
+      </w:r>
+      <w:r>
+        <w:rPr>
+          <w:i/>
+        </w:rPr>
+        <w:t>Philosophical Studies</w:t>
+      </w:r>
+      <w:r>
+        <w:rPr/>
+        <w:t xml:space="preserve"> 173 (2016): 49–100.</w:t>
+      </w:r>
+      <w:bookmarkStart w:id="57" w:name="ref-Schaffer2016"/>
+      <w:bookmarkEnd w:id="57"/>
+    </w:p>
+    <w:p>
+      <w:pPr>
+        <w:pStyle w:val="Bibliography"/>
+        <w:jc w:val="both"/>
+        <w:rPr/>
+      </w:pPr>
+      <w:r>
+        <w:rPr/>
+        <w:t>———</w:t>
+      </w:r>
+      <w:r>
+        <w:rPr/>
+        <w:t xml:space="preserve">. “On What Grounds What.” In </w:t>
+      </w:r>
+      <w:r>
+        <w:rPr>
+          <w:i/>
+        </w:rPr>
+        <w:t>Metametaphysics: New Essays on the Foundations of Ontology</w:t>
+      </w:r>
+      <w:r>
+        <w:rPr/>
+        <w:t>, edited by David J. Chalmers, David Manley, and Ryan Wasserman, 347–83, 2009.</w:t>
+      </w:r>
+      <w:bookmarkStart w:id="58" w:name="ref-Schaffer2009"/>
+      <w:bookmarkEnd w:id="58"/>
+    </w:p>
+    <w:p>
+      <w:pPr>
+        <w:pStyle w:val="Bibliography"/>
+        <w:jc w:val="both"/>
+        <w:rPr/>
+      </w:pPr>
+      <w:r>
+        <w:rPr/>
         <w:t xml:space="preserve">Schiemer, Georg, and Erich H. Reck. “Logic in the 1930s: Type Theory and Model Theory.” </w:t>
       </w:r>
       <w:r>
@@ -3059,8 +3282,8 @@
         <w:rPr/>
         <w:t xml:space="preserve"> 19, no. 4 (2013): 433–72.</w:t>
       </w:r>
-      <w:bookmarkStart w:id="53" w:name="ref-Schiemer2013"/>
-      <w:bookmarkEnd w:id="53"/>
+      <w:bookmarkStart w:id="59" w:name="ref-Schiemer2013"/>
+      <w:bookmarkEnd w:id="59"/>
     </w:p>
     <w:p>
       <w:pPr>
@@ -3070,6 +3293,29 @@
       </w:pPr>
       <w:r>
         <w:rPr/>
+        <w:t xml:space="preserve">Schnieder, Benjamin. “On Ground and Consequence.” </w:t>
+      </w:r>
+      <w:r>
+        <w:rPr>
+          <w:i/>
+        </w:rPr>
+        <w:t>Synthese</w:t>
+      </w:r>
+      <w:r>
+        <w:rPr/>
+        <w:t>, n.d.</w:t>
+      </w:r>
+      <w:bookmarkStart w:id="60" w:name="ref-Schnieder2019"/>
+      <w:bookmarkEnd w:id="60"/>
+    </w:p>
+    <w:p>
+      <w:pPr>
+        <w:pStyle w:val="Bibliography"/>
+        <w:jc w:val="both"/>
+        <w:rPr/>
+      </w:pPr>
+      <w:r>
+        <w:rPr/>
         <w:t xml:space="preserve">Schroeder-Heister, Peter. “Validity Concepts in Proof-Theoretic Semantics.” </w:t>
       </w:r>
       <w:r>
@@ -3082,8 +3328,8 @@
         <w:rPr/>
         <w:t xml:space="preserve"> 148, no. 3 (2006): 525–71.</w:t>
       </w:r>
-      <w:bookmarkStart w:id="54" w:name="ref-Schroeder-Heister2006"/>
-      <w:bookmarkEnd w:id="54"/>
+      <w:bookmarkStart w:id="61" w:name="ref-Schroeder-Heister2006"/>
+      <w:bookmarkEnd w:id="61"/>
     </w:p>
     <w:p>
       <w:pPr>
@@ -3095,8 +3341,8 @@
         <w:rPr/>
         <w:t>Seaton, Wallace Knight. “An Edition and Translation of the Tractatus de Consequentiis of Ralph Strode.” PhD thesis, University of California at Berkeley, 1973.</w:t>
       </w:r>
-      <w:bookmarkStart w:id="55" w:name="ref-StrodeConsequentiis"/>
-      <w:bookmarkEnd w:id="55"/>
+      <w:bookmarkStart w:id="62" w:name="ref-StrodeConsequentiis"/>
+      <w:bookmarkEnd w:id="62"/>
     </w:p>
     <w:p>
       <w:pPr>
@@ -3130,8 +3376,8 @@
         <w:rPr/>
         <w:t>.</w:t>
       </w:r>
-      <w:bookmarkStart w:id="56" w:name="ref-SpadeMenn"/>
-      <w:bookmarkEnd w:id="56"/>
+      <w:bookmarkStart w:id="63" w:name="ref-SpadeMenn"/>
+      <w:bookmarkEnd w:id="63"/>
     </w:p>
     <w:p>
       <w:pPr>
@@ -3153,8 +3399,8 @@
         <w:rPr/>
         <w:t xml:space="preserve"> 23, no. 3 (2002): 155–96.</w:t>
       </w:r>
-      <w:bookmarkStart w:id="57" w:name="ref-Tarski2002"/>
-      <w:bookmarkEnd w:id="57"/>
+      <w:bookmarkStart w:id="64" w:name="ref-Tarski2002"/>
+      <w:bookmarkEnd w:id="64"/>
     </w:p>
     <w:p>
       <w:pPr>
@@ -3176,8 +3422,8 @@
         <w:rPr/>
         <w:t>. Edited by Philotheus Boehner. St Bonaventure, NY: Franciscan Institute, 1955.</w:t>
       </w:r>
-      <w:bookmarkStart w:id="58" w:name="ref-BurleyDPAL"/>
-      <w:bookmarkEnd w:id="58"/>
+      <w:bookmarkStart w:id="65" w:name="ref-BurleyDPAL"/>
+      <w:bookmarkEnd w:id="65"/>
     </w:p>
     <w:p>
       <w:pPr>
@@ -3199,8 +3445,8 @@
         <w:rPr/>
         <w:t>, edited by Eligius M. Buytaert, 7:59–304. St. Bonaventure, NY: Franciscan Institute, 1988.</w:t>
       </w:r>
-      <w:bookmarkStart w:id="59" w:name="ref-OckhamEL"/>
-      <w:bookmarkEnd w:id="59"/>
+      <w:bookmarkStart w:id="66" w:name="ref-OckhamEL"/>
+      <w:bookmarkEnd w:id="66"/>
     </w:p>
     <w:p>
       <w:pPr>
@@ -3290,17 +3536,17 @@
       </w:r>
       <w:r>
         <w:rPr/>
-        <w:t xml:space="preserve">Wallace Knight Seaton, “An Edition and Translation of the Tractatus de Consequentiis of Ralph Strode” (University of California at Berkeley, 1973); Niels Jørgen Green-Pedersen, “Two Early Anonymous Tracts on Consequences,” </w:t>
-      </w:r>
-      <w:r>
-        <w:rPr>
-          <w:i/>
-        </w:rPr>
-        <w:t>Cahiers de L’Institut Du Moyen-Âge Grec et Latin</w:t>
-      </w:r>
-      <w:r>
-        <w:rPr/>
-        <w:t xml:space="preserve"> 35 (1980): 1–28.</w:t>
+        <w:t xml:space="preserve">Jonathan Schaffer, “On What Grounds What,” in </w:t>
+      </w:r>
+      <w:r>
+        <w:rPr>
+          <w:i/>
+        </w:rPr>
+        <w:t>Metametaphysics: New Essays on the Foundations of Ontology</w:t>
+      </w:r>
+      <w:r>
+        <w:rPr/>
+        <w:t>, ed. David J. Chalmers, David Manley, and Ryan Wasserman, 2009, 364.</w:t>
       </w:r>
     </w:p>
   </w:footnote>
@@ -3323,27 +3569,17 @@
       </w:r>
       <w:r>
         <w:rPr/>
-        <w:t xml:space="preserve">Alfred Tarski, “On the Concept of Following Logically,” trans. Magda Stroińska and David Hitchcock, </w:t>
-      </w:r>
-      <w:r>
-        <w:rPr>
-          <w:i/>
-        </w:rPr>
-        <w:t>History and Philosophy of Logic</w:t>
-      </w:r>
-      <w:r>
-        <w:rPr/>
-        <w:t xml:space="preserve"> 23, no. 3 (2002): 155–96; Mario Gómez-Torrente, “A Note on Formality and Logical Consequence,” </w:t>
-      </w:r>
-      <w:r>
-        <w:rPr>
-          <w:i/>
-        </w:rPr>
-        <w:t>Journal of Philosophical Logic</w:t>
-      </w:r>
-      <w:r>
-        <w:rPr/>
-        <w:t xml:space="preserve"> 29, no. 5 (2000): 529–39.</w:t>
+        <w:t xml:space="preserve">Benjamin Schnieder, “On Ground and Consequence,” </w:t>
+      </w:r>
+      <w:r>
+        <w:rPr>
+          <w:i/>
+        </w:rPr>
+        <w:t>Synthese</w:t>
+      </w:r>
+      <w:r>
+        <w:rPr/>
+        <w:t>, n.d., 6–7.</w:t>
       </w:r>
     </w:p>
   </w:footnote>
@@ -3366,37 +3602,57 @@
       </w:r>
       <w:r>
         <w:rPr/>
-        <w:t xml:space="preserve">Cf. Dag Prawitz, “Remarks on Some Approaches to the Concept of Logical Consequence,” </w:t>
-      </w:r>
-      <w:r>
-        <w:rPr>
-          <w:i/>
-        </w:rPr>
-        <w:t>Synthese</w:t>
-      </w:r>
-      <w:r>
-        <w:rPr/>
-        <w:t xml:space="preserve"> 62, no. 2 (1985): 153–71; Peter Schroeder-Heister, “Validity Concepts in Proof-Theoretic Semantics,” </w:t>
-      </w:r>
-      <w:r>
-        <w:rPr>
-          <w:i/>
-        </w:rPr>
-        <w:t>Synthese</w:t>
-      </w:r>
-      <w:r>
-        <w:rPr/>
-        <w:t xml:space="preserve"> 148, no. 3 (2006): 525–71; Ole T. Hjortland, “The Structure of Logical Consequence: Proof-Theoretic Conceptions” (University of St. Andrews, 2009); Curtis Franks, “Cut as Consequence,” </w:t>
-      </w:r>
-      <w:r>
-        <w:rPr>
-          <w:i/>
-        </w:rPr>
-        <w:t>History and Philosophy of Logic</w:t>
-      </w:r>
-      <w:r>
-        <w:rPr/>
-        <w:t xml:space="preserve"> 31, no. 4 (2010): 349–79</w:t>
+        <w:t xml:space="preserve">The contemporary resurgence of interest in grounding can be traced back to Jonathan Schaffer’s 2009 ‘On What Grounds What’, though Schaffer’s article has important antecedents in Kit Fine’s work on essence and Saul Kripke’s on truth. See Kit Fine, “Essence and Modality,” </w:t>
+      </w:r>
+      <w:r>
+        <w:rPr>
+          <w:i/>
+        </w:rPr>
+        <w:t>Philosophical Perspectives</w:t>
+      </w:r>
+      <w:r>
+        <w:rPr/>
+        <w:t xml:space="preserve"> 8 (1994): 1–16; Kit Fine, “Guide to Ground,” in </w:t>
+      </w:r>
+      <w:r>
+        <w:rPr>
+          <w:i/>
+        </w:rPr>
+        <w:t>Metaphysical Grounding: Understanding the Structure of Reality</w:t>
+      </w:r>
+      <w:r>
+        <w:rPr/>
+        <w:t xml:space="preserve">, ed. Fabrice Correia and Benjamin Schnieder (Cambridge: Cambridge University Press, 2012), 37–80; Saul A. Kripke, “Outline of a Theory of Truth,” </w:t>
+      </w:r>
+      <w:r>
+        <w:rPr>
+          <w:i/>
+        </w:rPr>
+        <w:t>Journal of Philosophy</w:t>
+      </w:r>
+      <w:r>
+        <w:rPr/>
+        <w:t xml:space="preserve"> 72, no. 19 (1975): 690–716; Saul A. Kripke, “Ungroundedness in Tarskian Languages,” </w:t>
+      </w:r>
+      <w:r>
+        <w:rPr>
+          <w:i/>
+        </w:rPr>
+        <w:t>Journal of Philosophical Logic</w:t>
+      </w:r>
+      <w:r>
+        <w:rPr/>
+        <w:t xml:space="preserve">, n.d.; Schaffer, “On What Grounds What”; Jonathan Schaffer, “Grounding in the Image of Causation,” </w:t>
+      </w:r>
+      <w:r>
+        <w:rPr>
+          <w:i/>
+        </w:rPr>
+        <w:t>Philosophical Studies</w:t>
+      </w:r>
+      <w:r>
+        <w:rPr/>
+        <w:t xml:space="preserve"> 173 (2016): 49–100. For an overview of the notion of grounding in contemporary literature, see Magali Roques’ introduction to this volume.</w:t>
       </w:r>
     </w:p>
   </w:footnote>
@@ -3419,7 +3675,17 @@
       </w:r>
       <w:r>
         <w:rPr/>
-        <w:t>Tarski, “On the Concept of Following Logically.”</w:t>
+        <w:t xml:space="preserve">Wallace Knight Seaton, “An Edition and Translation of the Tractatus de Consequentiis of Ralph Strode” (University of California at Berkeley, 1973); Niels Jørgen Green-Pedersen, “Two Early Anonymous Tracts on Consequences,” </w:t>
+      </w:r>
+      <w:r>
+        <w:rPr>
+          <w:i/>
+        </w:rPr>
+        <w:t>Cahiers de L’Institut Du Moyen-Âge Grec et Latin</w:t>
+      </w:r>
+      <w:r>
+        <w:rPr/>
+        <w:t xml:space="preserve"> 35 (1980): 1–28.</w:t>
       </w:r>
     </w:p>
   </w:footnote>
@@ -3442,37 +3708,27 @@
       </w:r>
       <w:r>
         <w:rPr/>
-        <w:t xml:space="preserve">This innovation apparently goes back to John Kemeny. See Georg Schiemer and Erich H. Reck, “Logic in the 1930s: Type Theory and Model Theory,” </w:t>
-      </w:r>
-      <w:r>
-        <w:rPr>
-          <w:i/>
-        </w:rPr>
-        <w:t>Bulletin of Symbolic Logic</w:t>
-      </w:r>
-      <w:r>
-        <w:rPr/>
-        <w:t xml:space="preserve"> 19, no. 4 (2013): 433–72; John G. Kemeny, “A New Approach to Semantics–Part I,” </w:t>
-      </w:r>
-      <w:r>
-        <w:rPr>
-          <w:i/>
-        </w:rPr>
-        <w:t>Journal of Symbolic Logic</w:t>
-      </w:r>
-      <w:r>
-        <w:rPr/>
-        <w:t xml:space="preserve"> 21, no. 1 (1956): 1–27; John G. Kemeny, “A New Approach to Semantics–Part II,” </w:t>
-      </w:r>
-      <w:r>
-        <w:rPr>
-          <w:i/>
-        </w:rPr>
-        <w:t>Journal of Symbolic Logic</w:t>
-      </w:r>
-      <w:r>
-        <w:rPr/>
-        <w:t xml:space="preserve"> 22, no. 2 (1956): 149–61.</w:t>
+        <w:t xml:space="preserve">Alfred Tarski, “On the Concept of Following Logically,” trans. Magda Stroińska and David Hitchcock, </w:t>
+      </w:r>
+      <w:r>
+        <w:rPr>
+          <w:i/>
+        </w:rPr>
+        <w:t>History and Philosophy of Logic</w:t>
+      </w:r>
+      <w:r>
+        <w:rPr/>
+        <w:t xml:space="preserve"> 23, no. 3 (2002): 155–96; Mario Gómez-Torrente, “A Note on Formality and Logical Consequence,” </w:t>
+      </w:r>
+      <w:r>
+        <w:rPr>
+          <w:i/>
+        </w:rPr>
+        <w:t>Journal of Philosophical Logic</w:t>
+      </w:r>
+      <w:r>
+        <w:rPr/>
+        <w:t xml:space="preserve"> 29, no. 5 (2000): 529–39.</w:t>
       </w:r>
     </w:p>
   </w:footnote>
@@ -3495,17 +3751,37 @@
       </w:r>
       <w:r>
         <w:rPr/>
-        <w:t xml:space="preserve">Saul A. Kripke, “Semantical Analysis of Modal Logic I. Normal Propositional Calculi,” </w:t>
-      </w:r>
-      <w:r>
-        <w:rPr>
-          <w:i/>
-        </w:rPr>
-        <w:t>Zeitschrift Fur Mathematische Logik Und Grundlagen Der Mathematik</w:t>
-      </w:r>
-      <w:r>
-        <w:rPr/>
-        <w:t xml:space="preserve"> 9, nos. 5-6 (1963): 67–96.</w:t>
+        <w:t xml:space="preserve">Cf. Dag Prawitz, “Remarks on Some Approaches to the Concept of Logical Consequence,” </w:t>
+      </w:r>
+      <w:r>
+        <w:rPr>
+          <w:i/>
+        </w:rPr>
+        <w:t>Synthese</w:t>
+      </w:r>
+      <w:r>
+        <w:rPr/>
+        <w:t xml:space="preserve"> 62, no. 2 (1985): 153–71; Peter Schroeder-Heister, “Validity Concepts in Proof-Theoretic Semantics,” </w:t>
+      </w:r>
+      <w:r>
+        <w:rPr>
+          <w:i/>
+        </w:rPr>
+        <w:t>Synthese</w:t>
+      </w:r>
+      <w:r>
+        <w:rPr/>
+        <w:t xml:space="preserve"> 148, no. 3 (2006): 525–71; Ole T. Hjortland, “The Structure of Logical Consequence: Proof-Theoretic Conceptions” (University of St. Andrews, 2009); Curtis Franks, “Cut as Consequence,” </w:t>
+      </w:r>
+      <w:r>
+        <w:rPr>
+          <w:i/>
+        </w:rPr>
+        <w:t>History and Philosophy of Logic</w:t>
+      </w:r>
+      <w:r>
+        <w:rPr/>
+        <w:t xml:space="preserve"> 31, no. 4 (2010): 349–79</w:t>
       </w:r>
     </w:p>
   </w:footnote>
@@ -3528,27 +3804,7 @@
       </w:r>
       <w:r>
         <w:rPr/>
-        <w:t xml:space="preserve">Cf. Catarina Dutilh Novaes, “The Different Ways in Which Logic Is (Said to Be) Formal,” </w:t>
-      </w:r>
-      <w:r>
-        <w:rPr>
-          <w:i/>
-        </w:rPr>
-        <w:t>History and Philosophy of Logic</w:t>
-      </w:r>
-      <w:r>
-        <w:rPr/>
-        <w:t xml:space="preserve"> 32, no. 4 (2011): 303–32; John Etchemendy, “Reflections on Consequence,” in </w:t>
-      </w:r>
-      <w:r>
-        <w:rPr>
-          <w:i/>
-        </w:rPr>
-        <w:t>New Essays on Tarski and Philosophy</w:t>
-      </w:r>
-      <w:r>
-        <w:rPr/>
-        <w:t>, ed. Douglas Patterson (Oxford: Clarendon Press, 2008), 263–99; John MacFarlane, “What Does It Mean to Say That Logic Is Formal?” (University of Pittsburgh, 2000).</w:t>
+        <w:t>Tarski, “On the Concept of Following Logically.”</w:t>
       </w:r>
     </w:p>
   </w:footnote>
@@ -3571,7 +3827,37 @@
       </w:r>
       <w:r>
         <w:rPr/>
-        <w:t>Tarski, “On the Concept of Following Logically,” 183–84.</w:t>
+        <w:t xml:space="preserve">This innovation apparently goes back to John Kemeny. See Georg Schiemer and Erich H. Reck, “Logic in the 1930s: Type Theory and Model Theory,” </w:t>
+      </w:r>
+      <w:r>
+        <w:rPr>
+          <w:i/>
+        </w:rPr>
+        <w:t>Bulletin of Symbolic Logic</w:t>
+      </w:r>
+      <w:r>
+        <w:rPr/>
+        <w:t xml:space="preserve"> 19, no. 4 (2013): 433–72; John G. Kemeny, “A New Approach to Semantics–Part I,” </w:t>
+      </w:r>
+      <w:r>
+        <w:rPr>
+          <w:i/>
+        </w:rPr>
+        <w:t>Journal of Symbolic Logic</w:t>
+      </w:r>
+      <w:r>
+        <w:rPr/>
+        <w:t xml:space="preserve"> 21, no. 1 (1956): 1–27; John G. Kemeny, “A New Approach to Semantics–Part II,” </w:t>
+      </w:r>
+      <w:r>
+        <w:rPr>
+          <w:i/>
+        </w:rPr>
+        <w:t>Journal of Symbolic Logic</w:t>
+      </w:r>
+      <w:r>
+        <w:rPr/>
+        <w:t xml:space="preserve"> 22, no. 2 (1956): 149–61.</w:t>
       </w:r>
     </w:p>
   </w:footnote>
@@ -3594,37 +3880,17 @@
       </w:r>
       <w:r>
         <w:rPr/>
-        <w:t xml:space="preserve">John Buridan, </w:t>
-      </w:r>
-      <w:r>
-        <w:rPr>
-          <w:i/>
-        </w:rPr>
-        <w:t>Tractatus de Consequentiis</w:t>
-      </w:r>
-      <w:r>
-        <w:rPr/>
-        <w:t xml:space="preserve">, ed. Hubert Hubien, Philosophes Médiévaux 16 (Louvain: Publications universitaires, 1976), 23–24: ‘Consequentia ‘formalis’ vocatur quae in omnibus terminis valet retenta forma consimili. Vel si vis expresse loqui de vi sermonis, consequentia formalis est cui omnis propositio similis in forma quae formaretur esset bona consequentia, ut ‘quod est A est B; ergo quod est B est A’. Translation taken from John Buridan, </w:t>
-      </w:r>
-      <w:r>
-        <w:rPr>
-          <w:i/>
-        </w:rPr>
-        <w:t>Treatise on Consequences</w:t>
-      </w:r>
-      <w:r>
-        <w:rPr/>
-        <w:t xml:space="preserve">, trans. Stephen Read (Bronx, NY: Fordham University Press, 2015), 68. Cf. Pseudo-Scotus, </w:t>
-      </w:r>
-      <w:r>
-        <w:rPr>
-          <w:i/>
-        </w:rPr>
-        <w:t>Quaestiones Super Libros Ii Priorum Analyticorum</w:t>
-      </w:r>
-      <w:r>
-        <w:rPr/>
-        <w:t>, Joannis Duns Scoti Doctoris Subtilis Ordinis Minorum Opera Omnia, vol. 2 (Paris: Wadding-Vives, 1891), 105.</w:t>
+        <w:t xml:space="preserve">Saul A. Kripke, “Semantical Analysis of Modal Logic I. Normal Propositional Calculi,” </w:t>
+      </w:r>
+      <w:r>
+        <w:rPr>
+          <w:i/>
+        </w:rPr>
+        <w:t>Zeitschrift Fur Mathematische Logik Und Grundlagen Der Mathematik</w:t>
+      </w:r>
+      <w:r>
+        <w:rPr/>
+        <w:t xml:space="preserve"> 9, nos. 5-6 (1963): 67–96.</w:t>
       </w:r>
     </w:p>
   </w:footnote>
@@ -3647,27 +3913,27 @@
       </w:r>
       <w:r>
         <w:rPr/>
-        <w:t xml:space="preserve">John Buridan, </w:t>
-      </w:r>
-      <w:r>
-        <w:rPr>
-          <w:i/>
-        </w:rPr>
-        <w:t>Treatise on Consequences</w:t>
-      </w:r>
-      <w:r>
-        <w:rPr/>
-        <w:t xml:space="preserve">, 74. = John Buridan, </w:t>
-      </w:r>
-      <w:r>
-        <w:rPr>
-          <w:i/>
-        </w:rPr>
-        <w:t>Tractatus de Consequentiis</w:t>
-      </w:r>
-      <w:r>
-        <w:rPr/>
-        <w:t>, 30.7–18: ‘Et dico quod in proposito, prout de materia et forma hic loquimur, per ‘materiam’ propositionis aut consequentiae intelligimus terminos pure categorematicos, scilicet subiecta et praedicata, circumscriptis syncategorematicis sibi appositis, per quae ipsa coniunguntur aut negantur aut distribuuntur vel ad certum modum suppositionis trahuntur; sed ad formam pertinere dicimus totum residuum. Unde copulas tam categoricarum quam hypotheticarum propositionum dicimus ad formam pertinere, et negationes, et signa, et numerum tam propositionum quam terminorum, et ordinem omnium praedictorum ad invicem, et relationes terminorum relativorum, et modos significandi pertinentes ad quantitatem propositionis, ut est discretio et communitas, et multa quae diligentes possunt videre si occurrant.</w:t>
+        <w:t xml:space="preserve">Cf. Catarina Dutilh Novaes, “The Different Ways in Which Logic Is (Said to Be) Formal,” </w:t>
+      </w:r>
+      <w:r>
+        <w:rPr>
+          <w:i/>
+        </w:rPr>
+        <w:t>History and Philosophy of Logic</w:t>
+      </w:r>
+      <w:r>
+        <w:rPr/>
+        <w:t xml:space="preserve"> 32, no. 4 (2011): 303–32; John Etchemendy, “Reflections on Consequence,” in </w:t>
+      </w:r>
+      <w:r>
+        <w:rPr>
+          <w:i/>
+        </w:rPr>
+        <w:t>New Essays on Tarski and Philosophy</w:t>
+      </w:r>
+      <w:r>
+        <w:rPr/>
+        <w:t>, ed. Douglas Patterson (Oxford: Clarendon Press, 2008), 263–99; John MacFarlane, “What Does It Mean to Say That Logic Is Formal?” (University of Pittsburgh, 2000).</w:t>
       </w:r>
     </w:p>
   </w:footnote>
@@ -3690,7 +3956,7 @@
       </w:r>
       <w:r>
         <w:rPr/>
-        <w:t>Dutilh Novaes, “The Different Ways in Which Logic Is (Said to Be) Formal,” 314–21.</w:t>
+        <w:t>Tarski, “On the Concept of Following Logically,” 183–84.</w:t>
       </w:r>
     </w:p>
   </w:footnote>
@@ -3713,17 +3979,37 @@
       </w:r>
       <w:r>
         <w:rPr/>
-        <w:t xml:space="preserve">Cf. Ruth Barcan Marcus, “Nominalism and the Substitutional Quantifier,” </w:t>
-      </w:r>
-      <w:r>
-        <w:rPr>
-          <w:i/>
-        </w:rPr>
-        <w:t>Monist</w:t>
-      </w:r>
-      <w:r>
-        <w:rPr/>
-        <w:t xml:space="preserve"> 61, no. 3 (1978): 351–62. For an in-depth comparison of Buridan and Tarski’s accounts, see Jacob Archambault, “The Development of the Medieval Parisian Account of Formal Consequence” (Fordham University, 2017) ch. 2.</w:t>
+        <w:t xml:space="preserve">John Buridan, </w:t>
+      </w:r>
+      <w:r>
+        <w:rPr>
+          <w:i/>
+        </w:rPr>
+        <w:t>Tractatus de Consequentiis</w:t>
+      </w:r>
+      <w:r>
+        <w:rPr/>
+        <w:t xml:space="preserve">, ed. Hubert Hubien, Philosophes Médiévaux 16 (Louvain: Publications universitaires, 1976), 23–24: ‘Consequentia ‘formalis’ vocatur quae in omnibus terminis valet retenta forma consimili. Vel si vis expresse loqui de vi sermonis, consequentia formalis est cui omnis propositio similis in forma quae formaretur esset bona consequentia, ut ‘quod est A est B; ergo quod est B est A’. Translation taken from John Buridan, </w:t>
+      </w:r>
+      <w:r>
+        <w:rPr>
+          <w:i/>
+        </w:rPr>
+        <w:t>Treatise on Consequences</w:t>
+      </w:r>
+      <w:r>
+        <w:rPr/>
+        <w:t xml:space="preserve">, trans. Stephen Read (Bronx, NY: Fordham University Press, 2015), 68. Cf. Pseudo-Scotus, </w:t>
+      </w:r>
+      <w:r>
+        <w:rPr>
+          <w:i/>
+        </w:rPr>
+        <w:t>Quaestiones Super Libros Ii Priorum Analyticorum</w:t>
+      </w:r>
+      <w:r>
+        <w:rPr/>
+        <w:t>, Joannis Duns Scoti Doctoris Subtilis Ordinis Minorum Opera Omnia, vol. 2 (Paris: Wadding-Vives, 1891), 105.</w:t>
       </w:r>
     </w:p>
   </w:footnote>
@@ -3746,37 +4032,27 @@
       </w:r>
       <w:r>
         <w:rPr/>
-        <w:t xml:space="preserve">Cf. Christopher J. Martin, “Formal Consequence in Scotus and Ockham: Towards an Account of Scotus’ Logic,” in </w:t>
-      </w:r>
-      <w:r>
-        <w:rPr>
-          <w:i/>
-        </w:rPr>
-        <w:t>Duns Scotus in Paris, 1302-2002: Proceedings of the Conference of Paris, 2-4 September 2002</w:t>
-      </w:r>
-      <w:r>
-        <w:rPr/>
-        <w:t xml:space="preserve">, ed. O. Boulnois, E. Karger, and G. Sondag (Turnhout: Brepols, 2004), 117–50; Christopher J. Martin, “The Theory of Natural Consequence,” </w:t>
-      </w:r>
-      <w:r>
-        <w:rPr>
-          <w:i/>
-        </w:rPr>
-        <w:t>Vivarium</w:t>
-      </w:r>
-      <w:r>
-        <w:rPr/>
-        <w:t xml:space="preserve"> 56, nos. 3-4 (2018): 340–66; Jacob Archambault, “Introduction: Consequences in Medieval Logic,” </w:t>
-      </w:r>
-      <w:r>
-        <w:rPr>
-          <w:i/>
-        </w:rPr>
-        <w:t>Vivarium</w:t>
-      </w:r>
-      <w:r>
-        <w:rPr/>
-        <w:t xml:space="preserve"> 56, nos. 3-4 (2018): 201–21.</w:t>
+        <w:t xml:space="preserve">John Buridan, </w:t>
+      </w:r>
+      <w:r>
+        <w:rPr>
+          <w:i/>
+        </w:rPr>
+        <w:t>Treatise on Consequences</w:t>
+      </w:r>
+      <w:r>
+        <w:rPr/>
+        <w:t xml:space="preserve">, 74. = John Buridan, </w:t>
+      </w:r>
+      <w:r>
+        <w:rPr>
+          <w:i/>
+        </w:rPr>
+        <w:t>Tractatus de Consequentiis</w:t>
+      </w:r>
+      <w:r>
+        <w:rPr/>
+        <w:t>, 30.7–18: ‘Et dico quod in proposito, prout de materia et forma hic loquimur, per ‘materiam’ propositionis aut consequentiae intelligimus terminos pure categorematicos, scilicet subiecta et praedicata, circumscriptis syncategorematicis sibi appositis, per quae ipsa coniunguntur aut negantur aut distribuuntur vel ad certum modum suppositionis trahuntur; sed ad formam pertinere dicimus totum residuum. Unde copulas tam categoricarum quam hypotheticarum propositionum dicimus ad formam pertinere, et negationes, et signa, et numerum tam propositionum quam terminorum, et ordinem omnium praedictorum ad invicem, et relationes terminorum relativorum, et modos significandi pertinentes ad quantitatem propositionis, ut est discretio et communitas, et multa quae diligentes possunt videre si occurrant.</w:t>
       </w:r>
     </w:p>
   </w:footnote>
@@ -3799,17 +4075,7 @@
       </w:r>
       <w:r>
         <w:rPr/>
-        <w:t xml:space="preserve">Early medieval logicians themselves did not: the earliest treaties dedicated to the concept of consequence as such don’t appear until turn of the fourteenth century. See Niels Jørgen Green-Pedersen, </w:t>
-      </w:r>
-      <w:r>
-        <w:rPr>
-          <w:i/>
-        </w:rPr>
-        <w:t>The Tradition of the Topics in the Middle Ages: Commentaries on Aristotle’s and Boethius’ Topics</w:t>
-      </w:r>
-      <w:r>
-        <w:rPr/>
-        <w:t xml:space="preserve"> (Munich: Philosophia Verlag, 1984), Archambault, “The Development of the Medieval Parisian Account of Formal Consequence.”</w:t>
+        <w:t>Dutilh Novaes, “The Different Ways in Which Logic Is (Said to Be) Formal,” 314–21.</w:t>
       </w:r>
     </w:p>
   </w:footnote>
@@ -3832,17 +4098,17 @@
       </w:r>
       <w:r>
         <w:rPr/>
-        <w:t xml:space="preserve">[1174C-D], Boethius, “De Differentiis Topicis,” in </w:t>
-      </w:r>
-      <w:r>
-        <w:rPr>
-          <w:i/>
-        </w:rPr>
-        <w:t>Patrologia Cursus Completus. Series Latina</w:t>
-      </w:r>
-      <w:r>
-        <w:rPr/>
-        <w:t>, vol. 64 (Paris: J. P. Migne, n.d.), 1173B–1216D: ‘Argumentum est ratio rei dubiae faciens fidem …Locus autem est sedes argumenti.’</w:t>
+        <w:t xml:space="preserve">Cf. Ruth Barcan Marcus, “Nominalism and the Substitutional Quantifier,” </w:t>
+      </w:r>
+      <w:r>
+        <w:rPr>
+          <w:i/>
+        </w:rPr>
+        <w:t>Monist</w:t>
+      </w:r>
+      <w:r>
+        <w:rPr/>
+        <w:t xml:space="preserve"> 61, no. 3 (1978): 351–62. For an in-depth comparison of Buridan and Tarski’s accounts, see Jacob Archambault, “The Development of the Medieval Parisian Account of Formal Consequence” (Fordham University, 2017) ch. 2.</w:t>
       </w:r>
     </w:p>
   </w:footnote>
@@ -3865,7 +4131,37 @@
       </w:r>
       <w:r>
         <w:rPr/>
-        <w:t>Ibid., 1174C.</w:t>
+        <w:t xml:space="preserve">Cf. Christopher J. Martin, “Formal Consequence in Scotus and Ockham: Towards an Account of Scotus’ Logic,” in </w:t>
+      </w:r>
+      <w:r>
+        <w:rPr>
+          <w:i/>
+        </w:rPr>
+        <w:t>Duns Scotus in Paris, 1302-2002: Proceedings of the Conference of Paris, 2-4 September 2002</w:t>
+      </w:r>
+      <w:r>
+        <w:rPr/>
+        <w:t xml:space="preserve">, ed. O. Boulnois, E. Karger, and G. Sondag (Turnhout: Brepols, 2004), 117–50; Christopher J. Martin, “The Theory of Natural Consequence,” </w:t>
+      </w:r>
+      <w:r>
+        <w:rPr>
+          <w:i/>
+        </w:rPr>
+        <w:t>Vivarium</w:t>
+      </w:r>
+      <w:r>
+        <w:rPr/>
+        <w:t xml:space="preserve"> 56, nos. 3-4 (2018): 340–66; Jacob Archambault, “Introduction: Consequences in Medieval Logic,” </w:t>
+      </w:r>
+      <w:r>
+        <w:rPr>
+          <w:i/>
+        </w:rPr>
+        <w:t>Vivarium</w:t>
+      </w:r>
+      <w:r>
+        <w:rPr/>
+        <w:t xml:space="preserve"> 56, nos. 3-4 (2018): 201–21.</w:t>
       </w:r>
     </w:p>
   </w:footnote>
@@ -3888,7 +4184,17 @@
       </w:r>
       <w:r>
         <w:rPr/>
-        <w:t>Ibid., 1180C.</w:t>
+        <w:t xml:space="preserve">Early medieval logicians themselves did not: the earliest treaties dedicated to the concept of consequence as such don’t appear until turn of the fourteenth century. See Niels Jørgen Green-Pedersen, </w:t>
+      </w:r>
+      <w:r>
+        <w:rPr>
+          <w:i/>
+        </w:rPr>
+        <w:t>The Tradition of the Topics in the Middle Ages: Commentaries on Aristotle’s and Boethius’ Topics</w:t>
+      </w:r>
+      <w:r>
+        <w:rPr/>
+        <w:t xml:space="preserve"> (Munich: Philosophia Verlag, 1984), Archambault, “The Development of the Medieval Parisian Account of Formal Consequence.”</w:t>
       </w:r>
     </w:p>
   </w:footnote>
@@ -3911,7 +4217,17 @@
       </w:r>
       <w:r>
         <w:rPr/>
-        <w:t>Ibid., 1181A–C.</w:t>
+        <w:t xml:space="preserve">[1174C-D], Boethius, “De Differentiis Topicis,” in </w:t>
+      </w:r>
+      <w:r>
+        <w:rPr>
+          <w:i/>
+        </w:rPr>
+        <w:t>Patrologia Cursus Completus. Series Latina</w:t>
+      </w:r>
+      <w:r>
+        <w:rPr/>
+        <w:t>, vol. 64 (Paris: J. P. Migne, n.d.), 1173B–1216D: ‘Argumentum est ratio rei dubiae faciens fidem …Locus autem est sedes argumenti.’</w:t>
       </w:r>
     </w:p>
   </w:footnote>
@@ -3934,37 +4250,7 @@
       </w:r>
       <w:r>
         <w:rPr/>
-        <w:t xml:space="preserve">ibid., 1185A–B. Cf. Toivo J. Holopainen, “Anselm’s </w:t>
-      </w:r>
-      <w:r>
-        <w:rPr>
-          <w:i/>
-        </w:rPr>
-        <w:t>Argumentum</w:t>
-      </w:r>
-      <w:r>
-        <w:rPr/>
-        <w:t xml:space="preserve"> and the Early Medieval Theory of Argument,” </w:t>
-      </w:r>
-      <w:r>
-        <w:rPr>
-          <w:i/>
-        </w:rPr>
-        <w:t>Vivarium</w:t>
-      </w:r>
-      <w:r>
-        <w:rPr/>
-        <w:t xml:space="preserve"> 45, no. 1 (2007): 1–29; Jacob Archambault, “Monotonic and Non-Monotonic Embeddings of Anselm’s Proof,” </w:t>
-      </w:r>
-      <w:r>
-        <w:rPr>
-          <w:i/>
-        </w:rPr>
-        <w:t>Logica Universalis</w:t>
-      </w:r>
-      <w:r>
-        <w:rPr/>
-        <w:t xml:space="preserve"> 11 (2017): 121–38</w:t>
+        <w:t>Ibid., 1174C.</w:t>
       </w:r>
     </w:p>
   </w:footnote>
@@ -3987,17 +4273,7 @@
       </w:r>
       <w:r>
         <w:rPr/>
-        <w:t xml:space="preserve">Boethius, </w:t>
-      </w:r>
-      <w:r>
-        <w:rPr>
-          <w:i/>
-        </w:rPr>
-        <w:t>De Hypotheticis Syllogismis</w:t>
-      </w:r>
-      <w:r>
-        <w:rPr/>
-        <w:t>, ed. L. Obertello (Brescia: Paideia, 1969), 1.3.2. Since Boethius counts not only conditionals in the modern sense, but also disjunctions among hypothetical propositions (on the grounds that ‘A or B’, taking ‘or’ to exclude the possibility that both disjuncts are true, is equivalent to ‘If A, then not B’), his understanding of ‘conditional’ must differ from the syntactic definition employed today.</w:t>
+        <w:t>Ibid., 1180C.</w:t>
       </w:r>
     </w:p>
   </w:footnote>
@@ -4020,7 +4296,7 @@
       </w:r>
       <w:r>
         <w:rPr/>
-        <w:t>ibid., 1.1.6: ‘Primum igitur dicendum est quod praedicatiua propositio uim suam non in conditione sed in sola praedicatione constituit, in conditionali uero consequentiae ratio ex conditione suscipitur’.</w:t>
+        <w:t>Ibid., 1181A–C.</w:t>
       </w:r>
     </w:p>
   </w:footnote>
@@ -4043,7 +4319,37 @@
       </w:r>
       <w:r>
         <w:rPr/>
-        <w:t>Ibid., 1.3.6–1.3.7.</w:t>
+        <w:t xml:space="preserve">ibid., 1185A–B. Cf. Toivo J. Holopainen, “Anselm’s </w:t>
+      </w:r>
+      <w:r>
+        <w:rPr>
+          <w:i/>
+        </w:rPr>
+        <w:t>Argumentum</w:t>
+      </w:r>
+      <w:r>
+        <w:rPr/>
+        <w:t xml:space="preserve"> and the Early Medieval Theory of Argument,” </w:t>
+      </w:r>
+      <w:r>
+        <w:rPr>
+          <w:i/>
+        </w:rPr>
+        <w:t>Vivarium</w:t>
+      </w:r>
+      <w:r>
+        <w:rPr/>
+        <w:t xml:space="preserve"> 45, no. 1 (2007): 1–29; Jacob Archambault, “Monotonic and Non-Monotonic Embeddings of Anselm’s Proof,” </w:t>
+      </w:r>
+      <w:r>
+        <w:rPr>
+          <w:i/>
+        </w:rPr>
+        <w:t>Logica Universalis</w:t>
+      </w:r>
+      <w:r>
+        <w:rPr/>
+        <w:t xml:space="preserve"> 11 (2017): 121–38</w:t>
       </w:r>
     </w:p>
   </w:footnote>
@@ -4066,7 +4372,17 @@
       </w:r>
       <w:r>
         <w:rPr/>
-        <w:t>ibid., 1.3.5. Boethius, “De Differentiis Topicis,” 1176B–C</w:t>
+        <w:t xml:space="preserve">Boethius, </w:t>
+      </w:r>
+      <w:r>
+        <w:rPr>
+          <w:i/>
+        </w:rPr>
+        <w:t>De Hypotheticis Syllogismis</w:t>
+      </w:r>
+      <w:r>
+        <w:rPr/>
+        <w:t>, ed. L. Obertello (Brescia: Paideia, 1969), 1.3.2. Since Boethius counts not only conditionals in the modern sense, but also disjunctions among hypothetical propositions (on the grounds that ‘A or B’, taking ‘or’ to exclude the possibility that both disjuncts are true, is equivalent to ‘If A, then not B’), his understanding of ‘conditional’ must differ from the syntactic definition employed today.</w:t>
       </w:r>
     </w:p>
   </w:footnote>
@@ -4089,17 +4405,7 @@
       </w:r>
       <w:r>
         <w:rPr/>
-        <w:t xml:space="preserve">The division has also been taken to suggest that Boethius conflates the denial of a consequent with the denial of a consequence as a whole Christopher J. Martin, “Denying Conditionals: Abaelard and the Failure of Boethius’ Account of the Hypothetical Syllogism,” </w:t>
-      </w:r>
-      <w:r>
-        <w:rPr>
-          <w:i/>
-        </w:rPr>
-        <w:t>Vivarium</w:t>
-      </w:r>
-      <w:r>
-        <w:rPr/>
-        <w:t xml:space="preserve"> 45 (2007): 157–58.</w:t>
+        <w:t>ibid., 1.1.6: ‘Primum igitur dicendum est quod praedicatiua propositio uim suam non in conditione sed in sola praedicatione constituit, in conditionali uero consequentiae ratio ex conditione suscipitur’.</w:t>
       </w:r>
     </w:p>
   </w:footnote>
@@ -4122,7 +4428,7 @@
       </w:r>
       <w:r>
         <w:rPr/>
-        <w:t>Boethius, “De Differentiis Topicis,” 1179A–B: Nam ut praecedat aliquid et aliud consequatur, in his fere rebus euenire solet quas paulo superius commemoraui. Speciem quippe sequitur genus, uel differentia, uel definitio, uel proprium, uel inseparabile accidens. Item proprium ac definitionem sequitur species, proprium uero sequitur differentia et definitio, et definitionem sequitur proprium uel differentia, hoc modo: nam si homo est, animal est; et si homo est, rationale est; et si homo est, animal rationale mortale est; et si homo est, risibile est; si Aethiops est, niger est. Si risibile est, homo est; si animal rationale mortale est, homo est. Si risible, rationale est; si risible est, animal rationale mortale est; si animal rationale mortale est, risibile uel bipes est.</w:t>
+        <w:t>Ibid., 1.3.6–1.3.7.</w:t>
       </w:r>
     </w:p>
   </w:footnote>
@@ -4145,7 +4451,7 @@
       </w:r>
       <w:r>
         <w:rPr/>
-        <w:t>ibid., 1179D: ‘Earum uero quaestionum quae ex affirmatione et negatione consistunt, illa fere diuisio est, quod uel in diuersis generibus, uel in diuersis speciebus, uel in contrariis, uel in priuatione atque habitu continentur’</w:t>
+        <w:t>ibid., 1.3.5. Boethius, “De Differentiis Topicis,” 1176B–C</w:t>
       </w:r>
     </w:p>
   </w:footnote>
@@ -4168,7 +4474,17 @@
       </w:r>
       <w:r>
         <w:rPr/>
-        <w:t>ibid., 1180A. Ut autem negationem affirmatio consequatur, quae erat quarta conditionalis propositionis differentia, fieri non potest, nisi in his contrariis quae medio carent, et quorum alterum semper inesse necesse est, hoc modo: si dies non est, nox est; si tenebrae non sunt, lux est.</w:t>
+        <w:t xml:space="preserve">The division has also been taken to suggest that Boethius conflates the denial of a consequent with the denial of a consequence as a whole Christopher J. Martin, “Denying Conditionals: Abaelard and the Failure of Boethius’ Account of the Hypothetical Syllogism,” </w:t>
+      </w:r>
+      <w:r>
+        <w:rPr>
+          <w:i/>
+        </w:rPr>
+        <w:t>Vivarium</w:t>
+      </w:r>
+      <w:r>
+        <w:rPr/>
+        <w:t xml:space="preserve"> 45 (2007): 157–58.</w:t>
       </w:r>
     </w:p>
   </w:footnote>
@@ -4191,17 +4507,7 @@
       </w:r>
       <w:r>
         <w:rPr/>
-        <w:t xml:space="preserve">See Martin, “Denying Conditionals”; Bianca Bosman, “The Roots of the Notion of Containment in Theories of Consequence: Boethius on Topics, Containment, and Consequences,” </w:t>
-      </w:r>
-      <w:r>
-        <w:rPr>
-          <w:i/>
-        </w:rPr>
-        <w:t>Vivarium</w:t>
-      </w:r>
-      <w:r>
-        <w:rPr/>
-        <w:t xml:space="preserve"> 56, nos. 3-4 (2018): 222–40.</w:t>
+        <w:t>Boethius, “De Differentiis Topicis,” 1179A–B: Nam ut praecedat aliquid et aliud consequatur, in his fere rebus euenire solet quas paulo superius commemoraui. Speciem quippe sequitur genus, uel differentia, uel definitio, uel proprium, uel inseparabile accidens. Item proprium ac definitionem sequitur species, proprium uero sequitur differentia et definitio, et definitionem sequitur proprium uel differentia, hoc modo: nam si homo est, animal est; et si homo est, rationale est; et si homo est, animal rationale mortale est; et si homo est, risibile est; si Aethiops est, niger est. Si risibile est, homo est; si animal rationale mortale est, homo est. Si risible, rationale est; si risible est, animal rationale mortale est; si animal rationale mortale est, risibile uel bipes est.</w:t>
       </w:r>
     </w:p>
   </w:footnote>
@@ -4224,7 +4530,7 @@
       </w:r>
       <w:r>
         <w:rPr/>
-        <w:t>Boethius, “De Differentiis Topicis,” 1191A–B.</w:t>
+        <w:t>ibid., 1179D: ‘Earum uero quaestionum quae ex affirmatione et negatione consistunt, illa fere diuisio est, quod uel in diuersis generibus, uel in diuersis speciebus, uel in contrariis, uel in priuatione atque habitu continentur’</w:t>
       </w:r>
     </w:p>
   </w:footnote>
@@ -4247,27 +4553,7 @@
       </w:r>
       <w:r>
         <w:rPr/>
-        <w:t xml:space="preserve">Catarina Dutilh Novaes, “Theory of Supposition Vs. Theory of Fallacies in Ockham,” </w:t>
-      </w:r>
-      <w:r>
-        <w:rPr>
-          <w:i/>
-        </w:rPr>
-        <w:t>Vivarium</w:t>
-      </w:r>
-      <w:r>
-        <w:rPr/>
-        <w:t xml:space="preserve"> 45, nos. 2-3 (2007): 343–59; Catarina Dutilh Novaes, “An Intensional Interpretation of Ockham’s Theory of Supposition,” </w:t>
-      </w:r>
-      <w:r>
-        <w:rPr>
-          <w:i/>
-        </w:rPr>
-        <w:t>Journal of the History of Philosophy</w:t>
-      </w:r>
-      <w:r>
-        <w:rPr/>
-        <w:t xml:space="preserve"> 46, no. 3 (2008): 365–93.</w:t>
+        <w:t>ibid., 1180A. Ut autem negationem affirmatio consequatur, quae erat quarta conditionalis propositionis differentia, fieri non potest, nisi in his contrariis quae medio carent, et quorum alterum semper inesse necesse est, hoc modo: si dies non est, nox est; si tenebrae non sunt, lux est.</w:t>
       </w:r>
     </w:p>
   </w:footnote>
@@ -4290,17 +4576,17 @@
       </w:r>
       <w:r>
         <w:rPr/>
-        <w:t xml:space="preserve">William of Ockham, “Summa Logicae,” in </w:t>
-      </w:r>
-      <w:r>
-        <w:rPr>
-          <w:i/>
-        </w:rPr>
-        <w:t>Opera Philosophica</w:t>
-      </w:r>
-      <w:r>
-        <w:rPr/>
-        <w:t>, ed. Philotheus Boehner, Gedeon Gàl, and Stephen Brown, vol. 1 (St. Bonaventure, NY: Franciscan Institute, 1974), 193–97.</w:t>
+        <w:t xml:space="preserve">See Martin, “Denying Conditionals”; Bianca Bosman, “The Roots of the Notion of Containment in Theories of Consequence: Boethius on Topics, Containment, and Consequences,” </w:t>
+      </w:r>
+      <w:r>
+        <w:rPr>
+          <w:i/>
+        </w:rPr>
+        <w:t>Vivarium</w:t>
+      </w:r>
+      <w:r>
+        <w:rPr/>
+        <w:t xml:space="preserve"> 56, nos. 3-4 (2018): 222–40.</w:t>
       </w:r>
     </w:p>
   </w:footnote>
@@ -4323,27 +4609,7 @@
       </w:r>
       <w:r>
         <w:rPr/>
-        <w:t xml:space="preserve">This nominalist reading is reflected in modern formalizations of the notion, e.g. those of Klima and Parsons. Gyula Klima, </w:t>
-      </w:r>
-      <w:r>
-        <w:rPr>
-          <w:i/>
-        </w:rPr>
-        <w:t>Ars Artium: Essays in Philosophical Semantics, Medieval and Modern</w:t>
-      </w:r>
-      <w:r>
-        <w:rPr/>
-        <w:t xml:space="preserve"> (Budapest: Institute of Philosophy of the Hungarian Academy of Sciences, 1988); Terence Parsons, </w:t>
-      </w:r>
-      <w:r>
-        <w:rPr>
-          <w:i/>
-        </w:rPr>
-        <w:t>Articulating Medieval Logic</w:t>
-      </w:r>
-      <w:r>
-        <w:rPr/>
-        <w:t xml:space="preserve"> (Oxford: Oxford University Press, 2014).</w:t>
+        <w:t>Boethius, “De Differentiis Topicis,” 1191A–B.</w:t>
       </w:r>
     </w:p>
   </w:footnote>
@@ -4366,47 +4632,27 @@
       </w:r>
       <w:r>
         <w:rPr/>
-        <w:t xml:space="preserve">For fuller discussion of the notion of supposition in medieval philosophy, see Klima, </w:t>
-      </w:r>
-      <w:r>
-        <w:rPr>
-          <w:i/>
-        </w:rPr>
-        <w:t>Ars Artium</w:t>
-      </w:r>
-      <w:r>
-        <w:rPr/>
-        <w:t xml:space="preserve">; Graham Priest and Stephen Read, “The Formalization of Ockham’s Theory of Supposition,” </w:t>
-      </w:r>
-      <w:r>
-        <w:rPr>
-          <w:i/>
-        </w:rPr>
-        <w:t>Mind</w:t>
-      </w:r>
-      <w:r>
-        <w:rPr/>
-        <w:t xml:space="preserve"> 86, no. 341 (1977): 109–13; Wilfrid Hodges, “Detecting the Logical Content: Burley’s ‘Purity of Logic’,” in </w:t>
-      </w:r>
-      <w:r>
-        <w:rPr>
-          <w:i/>
-        </w:rPr>
-        <w:t>We Will Show Them! Essays in Honour of Dov Gabbay</w:t>
-      </w:r>
-      <w:r>
-        <w:rPr/>
-        <w:t xml:space="preserve">, ed. Sergei Artemov et al., vol. 2 (London: College Publications, 2005), 69–116; Parsons, </w:t>
-      </w:r>
-      <w:r>
-        <w:rPr>
-          <w:i/>
-        </w:rPr>
-        <w:t>Articulating Medieval Logic</w:t>
-      </w:r>
-      <w:r>
-        <w:rPr/>
-        <w:t>.</w:t>
+        <w:t xml:space="preserve">Catarina Dutilh Novaes, “Theory of Supposition Vs. Theory of Fallacies in Ockham,” </w:t>
+      </w:r>
+      <w:r>
+        <w:rPr>
+          <w:i/>
+        </w:rPr>
+        <w:t>Vivarium</w:t>
+      </w:r>
+      <w:r>
+        <w:rPr/>
+        <w:t xml:space="preserve"> 45, nos. 2-3 (2007): 343–59; Catarina Dutilh Novaes, “An Intensional Interpretation of Ockham’s Theory of Supposition,” </w:t>
+      </w:r>
+      <w:r>
+        <w:rPr>
+          <w:i/>
+        </w:rPr>
+        <w:t>Journal of the History of Philosophy</w:t>
+      </w:r>
+      <w:r>
+        <w:rPr/>
+        <w:t xml:space="preserve"> 46, no. 3 (2008): 365–93.</w:t>
       </w:r>
     </w:p>
   </w:footnote>
@@ -4429,27 +4675,17 @@
       </w:r>
       <w:r>
         <w:rPr/>
-        <w:t xml:space="preserve">Walter Burleigh, </w:t>
-      </w:r>
-      <w:r>
-        <w:rPr>
-          <w:i/>
-        </w:rPr>
-        <w:t>De Puritate Artis Logicae</w:t>
-      </w:r>
-      <w:r>
-        <w:rPr/>
-        <w:t xml:space="preserve">, ed. Philotheus Boehner (St Bonaventure, NY: Franciscan Institute, 1955), 76.5–7: ‘Nam propositio maxima non est nisi regula, per quam consequentia tenet.’ Cf. William of Ockham, “Elementarium Logicae,” in </w:t>
-      </w:r>
-      <w:r>
-        <w:rPr>
-          <w:i/>
-        </w:rPr>
-        <w:t>Opera Philosophica: Opera Dubia et Spuria</w:t>
-      </w:r>
-      <w:r>
-        <w:rPr/>
-        <w:t>, ed. Eligius M. Buytaert, vol. 7 (St. Bonaventure, NY: Franciscan Institute, 1988), 31.3–6.</w:t>
+        <w:t xml:space="preserve">William of Ockham, “Summa Logicae,” in </w:t>
+      </w:r>
+      <w:r>
+        <w:rPr>
+          <w:i/>
+        </w:rPr>
+        <w:t>Opera Philosophica</w:t>
+      </w:r>
+      <w:r>
+        <w:rPr/>
+        <w:t>, ed. Philotheus Boehner, Gedeon Gàl, and Stephen Brown, vol. 1 (St. Bonaventure, NY: Franciscan Institute, 1974), 193–97.</w:t>
       </w:r>
     </w:p>
   </w:footnote>
@@ -4472,13 +4708,27 @@
       </w:r>
       <w:r>
         <w:rPr/>
-        <w:t xml:space="preserve">See Green-Pedersen, “Two Early Anonymous Tracts on Consequences” </w:t>
-      </w:r>
-      <w:r>
-        <w:rPr>
-          <w:i/>
-        </w:rPr>
-        <w:t>passim</w:t>
+        <w:t xml:space="preserve">This nominalist reading is reflected in modern formalizations of the notion, e.g. those of Klima and Parsons. Gyula Klima, </w:t>
+      </w:r>
+      <w:r>
+        <w:rPr>
+          <w:i/>
+        </w:rPr>
+        <w:t>Ars Artium: Essays in Philosophical Semantics, Medieval and Modern</w:t>
+      </w:r>
+      <w:r>
+        <w:rPr/>
+        <w:t xml:space="preserve"> (Budapest: Institute of Philosophy of the Hungarian Academy of Sciences, 1988); Terence Parsons, </w:t>
+      </w:r>
+      <w:r>
+        <w:rPr>
+          <w:i/>
+        </w:rPr>
+        <w:t>Articulating Medieval Logic</w:t>
+      </w:r>
+      <w:r>
+        <w:rPr/>
+        <w:t xml:space="preserve"> (Oxford: Oxford University Press, 2014).</w:t>
       </w:r>
     </w:p>
   </w:footnote>
@@ -4501,7 +4751,47 @@
       </w:r>
       <w:r>
         <w:rPr/>
-        <w:t>Ibid., 9, par. 27.</w:t>
+        <w:t xml:space="preserve">For fuller discussion of the notion of supposition in medieval philosophy, see Klima, </w:t>
+      </w:r>
+      <w:r>
+        <w:rPr>
+          <w:i/>
+        </w:rPr>
+        <w:t>Ars Artium</w:t>
+      </w:r>
+      <w:r>
+        <w:rPr/>
+        <w:t xml:space="preserve">; Graham Priest and Stephen Read, “The Formalization of Ockham’s Theory of Supposition,” </w:t>
+      </w:r>
+      <w:r>
+        <w:rPr>
+          <w:i/>
+        </w:rPr>
+        <w:t>Mind</w:t>
+      </w:r>
+      <w:r>
+        <w:rPr/>
+        <w:t xml:space="preserve"> 86, no. 341 (1977): 109–13; Wilfrid Hodges, “Detecting the Logical Content: Burley’s ‘Purity of Logic’,” in </w:t>
+      </w:r>
+      <w:r>
+        <w:rPr>
+          <w:i/>
+        </w:rPr>
+        <w:t>We Will Show Them! Essays in Honour of Dov Gabbay</w:t>
+      </w:r>
+      <w:r>
+        <w:rPr/>
+        <w:t xml:space="preserve">, ed. Sergei Artemov et al., vol. 2 (London: College Publications, 2005), 69–116; Parsons, </w:t>
+      </w:r>
+      <w:r>
+        <w:rPr>
+          <w:i/>
+        </w:rPr>
+        <w:t>Articulating Medieval Logic</w:t>
+      </w:r>
+      <w:r>
+        <w:rPr/>
+        <w:t>.</w:t>
       </w:r>
     </w:p>
   </w:footnote>
@@ -4524,37 +4814,27 @@
       </w:r>
       <w:r>
         <w:rPr/>
-        <w:t xml:space="preserve">Niels Jørgen Green-Pedersen, “Walter Burley’s </w:t>
-      </w:r>
-      <w:r>
-        <w:rPr>
-          <w:i/>
-        </w:rPr>
-        <w:t>de Consequentiis</w:t>
-      </w:r>
-      <w:r>
-        <w:rPr/>
-        <w:t xml:space="preserve">: An Edition,” </w:t>
-      </w:r>
-      <w:r>
-        <w:rPr>
-          <w:i/>
-        </w:rPr>
-        <w:t>Franciscan Studies</w:t>
-      </w:r>
-      <w:r>
-        <w:rPr/>
-        <w:t xml:space="preserve"> 40 (1980): 124, par. 58: ‘Quantum ad suppositionem praedicati et subiecti in exceptiva notandum quod illud a quo fit exceptio vel subiectum exceptivae quod eadem sunt, quod semper stat confuse et distributive immobiliter respectu exceptionis et mobiliter respectu praedicati. Respectu exceptionis stat immobiliter, quia respectu illius non contingit descendere; unde non sequitur ‘omnis homo praeter Socratem currit, ergo Plato praeter Socratem currit.’ Tamen respectu praedicati contingit descendere, quia sequitur ‘omnis homo praeter Socratem currit, ergo Plato currit,’ et sic de singulis.’ Translations for Green-Pedersen, “Two Early Anonymous Tracts on Consequences”; Green-Pedersen, “Walter Burley’s </w:t>
-      </w:r>
-      <w:r>
-        <w:rPr>
-          <w:i/>
-        </w:rPr>
-        <w:t>de Consequentiis</w:t>
-      </w:r>
-      <w:r>
-        <w:rPr/>
-        <w:t>.” are taken from Archambault, “The Development of the Medieval Parisian Account of Formal Consequence,” 171–273.</w:t>
+        <w:t xml:space="preserve">Walter Burleigh, </w:t>
+      </w:r>
+      <w:r>
+        <w:rPr>
+          <w:i/>
+        </w:rPr>
+        <w:t>De Puritate Artis Logicae</w:t>
+      </w:r>
+      <w:r>
+        <w:rPr/>
+        <w:t xml:space="preserve">, ed. Philotheus Boehner (St Bonaventure, NY: Franciscan Institute, 1955), 76.5–7: ‘Nam propositio maxima non est nisi regula, per quam consequentia tenet.’ Cf. William of Ockham, “Elementarium Logicae,” in </w:t>
+      </w:r>
+      <w:r>
+        <w:rPr>
+          <w:i/>
+        </w:rPr>
+        <w:t>Opera Philosophica: Opera Dubia et Spuria</w:t>
+      </w:r>
+      <w:r>
+        <w:rPr/>
+        <w:t>, ed. Eligius M. Buytaert, vol. 7 (St. Bonaventure, NY: Franciscan Institute, 1988), 31.3–6.</w:t>
       </w:r>
     </w:p>
   </w:footnote>
@@ -4577,7 +4857,13 @@
       </w:r>
       <w:r>
         <w:rPr/>
-        <w:t>Green-Pedersen, “Two Early Anonymous Tracts on Consequences,” 18, par. 34: ‘Ostendo istam consequentiam ‘homo est homo albus, ergo homo est [homo] albus’ per istam regulam: posito per accidens ponitur et per se. Sed ‘homo albus’ est suppositum per accidens alicuius respectu eiusdem ponitur et ‘album’.</w:t>
+        <w:t xml:space="preserve">See Green-Pedersen, “Two Early Anonymous Tracts on Consequences” </w:t>
+      </w:r>
+      <w:r>
+        <w:rPr>
+          <w:i/>
+        </w:rPr>
+        <w:t>passim</w:t>
       </w:r>
     </w:p>
   </w:footnote>
@@ -4600,11 +4886,110 @@
       </w:r>
       <w:r>
         <w:rPr/>
-        <w:t>ibid., 19, par. 38: ‘Et sunt supposita per accidens ista quae aggregantur ex duobus contingenter sibi invicem inhaerentibus, ut illud ‘homo albus’ est aggregatum per accidens, quia aggregatum ex ‘homine’ et ‘albo’, quae contingenter sibi invicem inhaerent. Ideo haec est contingens ‘homo est homo albus’ etc. Illa est contingens, et eorum convertibilia sunt contingentia, quia in omnibus his praedicatur superius de inferiori [et] per accidens [album], quia unumquodque se habens per appositionem respectu alterius inferius est eo. Ideo ‘homo albus’ inferius est ‘homine’ et ‘albo’’.</w:t>
+        <w:t>Ibid., 9, par. 27.</w:t>
       </w:r>
     </w:p>
   </w:footnote>
   <w:footnote w:id="41">
+    <w:p>
+      <w:pPr>
+        <w:pStyle w:val="Footnote"/>
+        <w:spacing w:before="0" w:after="200"/>
+        <w:rPr/>
+      </w:pPr>
+      <w:r>
+        <w:rPr>
+          <w:rStyle w:val="FootnoteCharacters"/>
+        </w:rPr>
+        <w:footnoteRef/>
+      </w:r>
+      <w:r>
+        <w:rPr/>
+        <w:t xml:space="preserve"> </w:t>
+      </w:r>
+      <w:r>
+        <w:rPr/>
+        <w:t xml:space="preserve">Niels Jørgen Green-Pedersen, “Walter Burley’s </w:t>
+      </w:r>
+      <w:r>
+        <w:rPr>
+          <w:i/>
+        </w:rPr>
+        <w:t>de Consequentiis</w:t>
+      </w:r>
+      <w:r>
+        <w:rPr/>
+        <w:t xml:space="preserve">: An Edition,” </w:t>
+      </w:r>
+      <w:r>
+        <w:rPr>
+          <w:i/>
+        </w:rPr>
+        <w:t>Franciscan Studies</w:t>
+      </w:r>
+      <w:r>
+        <w:rPr/>
+        <w:t xml:space="preserve"> 40 (1980): 124, par. 58: ‘Quantum ad suppositionem praedicati et subiecti in exceptiva notandum quod illud a quo fit exceptio vel subiectum exceptivae quod eadem sunt, quod semper stat confuse et distributive immobiliter respectu exceptionis et mobiliter respectu praedicati. Respectu exceptionis stat immobiliter, quia respectu illius non contingit descendere; unde non sequitur ‘omnis homo praeter Socratem currit, ergo Plato praeter Socratem currit.’ Tamen respectu praedicati contingit descendere, quia sequitur ‘omnis homo praeter Socratem currit, ergo Plato currit,’ et sic de singulis.’ Translations for Green-Pedersen, “Two Early Anonymous Tracts on Consequences”; Green-Pedersen, “Walter Burley’s </w:t>
+      </w:r>
+      <w:r>
+        <w:rPr>
+          <w:i/>
+        </w:rPr>
+        <w:t>de Consequentiis</w:t>
+      </w:r>
+      <w:r>
+        <w:rPr/>
+        <w:t>.” are taken from Archambault, “The Development of the Medieval Parisian Account of Formal Consequence,” 171–273.</w:t>
+      </w:r>
+    </w:p>
+  </w:footnote>
+  <w:footnote w:id="42">
+    <w:p>
+      <w:pPr>
+        <w:pStyle w:val="Footnote"/>
+        <w:spacing w:before="0" w:after="200"/>
+        <w:rPr/>
+      </w:pPr>
+      <w:r>
+        <w:rPr>
+          <w:rStyle w:val="FootnoteCharacters"/>
+        </w:rPr>
+        <w:footnoteRef/>
+      </w:r>
+      <w:r>
+        <w:rPr/>
+        <w:t xml:space="preserve"> </w:t>
+      </w:r>
+      <w:r>
+        <w:rPr/>
+        <w:t>Green-Pedersen, “Two Early Anonymous Tracts on Consequences,” 18, par. 34: ‘Ostendo istam consequentiam ‘homo est homo albus, ergo homo est [homo] albus’ per istam regulam: posito per accidens ponitur et per se. Sed ‘homo albus’ est suppositum per accidens alicuius respectu eiusdem ponitur et ‘album’.</w:t>
+      </w:r>
+    </w:p>
+  </w:footnote>
+  <w:footnote w:id="43">
+    <w:p>
+      <w:pPr>
+        <w:pStyle w:val="Footnote"/>
+        <w:spacing w:before="0" w:after="200"/>
+        <w:rPr/>
+      </w:pPr>
+      <w:r>
+        <w:rPr>
+          <w:rStyle w:val="FootnoteCharacters"/>
+        </w:rPr>
+        <w:footnoteRef/>
+      </w:r>
+      <w:r>
+        <w:rPr/>
+        <w:t xml:space="preserve"> </w:t>
+      </w:r>
+      <w:r>
+        <w:rPr/>
+        <w:t>ibid., 19, par. 38: ‘Et sunt supposita per accidens ista quae aggregantur ex duobus contingenter sibi invicem inhaerentibus, ut illud ‘homo albus’ est aggregatum per accidens, quia aggregatum ex ‘homine’ et ‘albo’, quae contingenter sibi invicem inhaerent. Ideo haec est contingens ‘homo est homo albus’ etc. Illa est contingens, et eorum convertibilia sunt contingentia, quia in omnibus his praedicatur superius de inferiori [et] per accidens [album], quia unumquodque se habens per appositionem respectu alterius inferius est eo. Ideo ‘homo albus’ inferius est ‘homine’ et ‘albo’’.</w:t>
+      </w:r>
+    </w:p>
+  </w:footnote>
+  <w:footnote w:id="44">
     <w:p>
       <w:pPr>
         <w:pStyle w:val="Footnote"/>
@@ -4649,7 +5034,7 @@
       </w:r>
     </w:p>
   </w:footnote>
-  <w:footnote w:id="42">
+  <w:footnote w:id="45">
     <w:p>
       <w:pPr>
         <w:pStyle w:val="Footnote"/>
@@ -4682,7 +5067,7 @@
       </w:r>
     </w:p>
   </w:footnote>
-  <w:footnote w:id="43">
+  <w:footnote w:id="46">
     <w:p>
       <w:pPr>
         <w:pStyle w:val="Footnote"/>
@@ -4755,7 +5140,7 @@
       </w:r>
     </w:p>
   </w:footnote>
-  <w:footnote w:id="44">
+  <w:footnote w:id="47">
     <w:p>
       <w:pPr>
         <w:pStyle w:val="Footnote"/>
@@ -4788,7 +5173,7 @@
       </w:r>
     </w:p>
   </w:footnote>
-  <w:footnote w:id="45">
+  <w:footnote w:id="48">
     <w:p>
       <w:pPr>
         <w:pStyle w:val="Footnote"/>
@@ -4811,7 +5196,7 @@
       </w:r>
     </w:p>
   </w:footnote>
-  <w:footnote w:id="46">
+  <w:footnote w:id="49">
     <w:p>
       <w:pPr>
         <w:pStyle w:val="Footnote"/>
@@ -4834,7 +5219,7 @@
       </w:r>
     </w:p>
   </w:footnote>
-  <w:footnote w:id="47">
+  <w:footnote w:id="50">
     <w:p>
       <w:pPr>
         <w:pStyle w:val="Footnote"/>

</xml_diff>

<commit_message>
Minor changes to section 2.2
</commit_message>
<xml_diff>
--- a/History of Western Philosophy/Medieval Philosophy/Grounding Medieval Consequence/grounding-final.docx
+++ b/History of Western Philosophy/Medieval Philosophy/Grounding Medieval Consequence/grounding-final.docx
@@ -1948,7 +1948,21 @@
         <w:t xml:space="preserve"> </w:t>
       </w:r>
       <w:r>
-        <w:t xml:space="preserve">and in the sentence X we replace the constant terms which are not general-logical terms correspondingly by arbitrary other constant terms (where we replace equiform constants everywhere by equiform constants ) and in this way we obtain a new class of sentences</w:t>
+        <w:t xml:space="preserve">and in the sentence</w:t>
+      </w:r>
+      <w:r>
+        <w:t xml:space="preserve"> </w:t>
+      </w:r>
+      <m:oMath>
+        <m:r>
+          <m:t>X</m:t>
+        </m:r>
+      </m:oMath>
+      <w:r>
+        <w:t xml:space="preserve"> </w:t>
+      </w:r>
+      <w:r>
+        <w:t xml:space="preserve">we replace the constant terms which are not general-logical terms correspondingly by arbitrary other constant terms (where we replace equiform constants everywhere by equiform constants ) and in this way we obtain a new class of sentences</w:t>
       </w:r>
       <w:r>
         <w:t xml:space="preserve"> </w:t>

</xml_diff>

<commit_message>
Minor edits to section 2.3
</commit_message>
<xml_diff>
--- a/History of Western Philosophy/Medieval Philosophy/Grounding Medieval Consequence/grounding-final.docx
+++ b/History of Western Philosophy/Medieval Philosophy/Grounding Medieval Consequence/grounding-final.docx
@@ -2206,7 +2206,7 @@
         <w:t xml:space="preserve"> </w:t>
       </w:r>
       <w:r>
-        <w:t xml:space="preserve">While there are important differences between the two traditions - for Buridan, for instance, this partitioning takes place at the level of the individual inference, whereas for Tarski and his successors it takes place at the level of the language, and the Buridanian definition, predating the notion of a sentential function, instead obtains sentences with different terms substituted to constitute the equivalence class against which it checks whether a given inference is valid,</w:t>
+        <w:t xml:space="preserve">While there are important differences between the two traditions - for Buridan, for instance, this partitioning takes place at the level of the individual inference, whereas for Tarski and his successors it takes place at the level of the language,</w:t>
       </w:r>
       <w:r>
         <w:rPr>
@@ -2218,7 +2218,7 @@
         <w:t xml:space="preserve"> </w:t>
       </w:r>
       <w:r>
-        <w:t xml:space="preserve">- both traditions share a common interest in formal validity grounded in a (preferably sparse) domain of individuals.</w:t>
+        <w:t xml:space="preserve">- both traditions share a common interest in grounding formally valid consequence in a (preferably sparse) domain of individuals.</w:t>
       </w:r>
     </w:p>
     <w:p>
@@ -4449,7 +4449,7 @@
         <w:t xml:space="preserve">to counter it.</w:t>
       </w:r>
     </w:p>
-    <w:bookmarkStart w:id="136" w:name="refs"/>
+    <w:bookmarkStart w:id="135" w:name="refs"/>
     <w:bookmarkStart w:id="87" w:name="ref-Archambault2018a"/>
     <w:p>
       <w:pPr>
@@ -4510,59 +4510,505 @@
       </w:r>
     </w:p>
     <w:bookmarkEnd w:id="89"/>
-    <w:bookmarkStart w:id="90" w:name="ref-BarcanMarcus1978"/>
+    <w:bookmarkStart w:id="90" w:name="ref-BDT"/>
     <w:p>
       <w:pPr>
         <w:pStyle w:val="Bibliography"/>
       </w:pPr>
       <w:r>
-        <w:t xml:space="preserve">Barcan Marcus, Ruth. “Nominalism and the Substitutional Quantifier.”</w:t>
-      </w:r>
-      <w:r>
-        <w:t xml:space="preserve"> </w:t>
-      </w:r>
-      <w:r>
-        <w:rPr>
-          <w:i/>
-        </w:rPr>
-        <w:t xml:space="preserve">Monist</w:t>
-      </w:r>
-      <w:r>
-        <w:t xml:space="preserve"> </w:t>
-      </w:r>
-      <w:r>
-        <w:t xml:space="preserve">61, no. 3 (1978): 351–62.</w:t>
+        <w:t xml:space="preserve">Boethius. “De Differentiis Topicis.” In</w:t>
+      </w:r>
+      <w:r>
+        <w:t xml:space="preserve"> </w:t>
+      </w:r>
+      <w:r>
+        <w:rPr>
+          <w:i/>
+        </w:rPr>
+        <w:t xml:space="preserve">Patrologia Cursus Completus. Series Latina</w:t>
+      </w:r>
+      <w:r>
+        <w:t xml:space="preserve">, 64:1173B–1216D. Paris: J. P. Migne, n.d.</w:t>
       </w:r>
     </w:p>
     <w:bookmarkEnd w:id="90"/>
-    <w:bookmarkStart w:id="91" w:name="ref-BDT"/>
+    <w:bookmarkStart w:id="91" w:name="ref-BHS"/>
     <w:p>
       <w:pPr>
         <w:pStyle w:val="Bibliography"/>
       </w:pPr>
       <w:r>
-        <w:t xml:space="preserve">Boethius. “De Differentiis Topicis.” In</w:t>
-      </w:r>
-      <w:r>
-        <w:t xml:space="preserve"> </w:t>
-      </w:r>
-      <w:r>
-        <w:rPr>
-          <w:i/>
-        </w:rPr>
-        <w:t xml:space="preserve">Patrologia Cursus Completus. Series Latina</w:t>
-      </w:r>
-      <w:r>
-        <w:t xml:space="preserve">, 64:1173B–1216D. Paris: J. P. Migne, n.d.</w:t>
+        <w:t xml:space="preserve">———.</w:t>
+      </w:r>
+      <w:r>
+        <w:t xml:space="preserve"> </w:t>
+      </w:r>
+      <w:r>
+        <w:rPr>
+          <w:i/>
+        </w:rPr>
+        <w:t xml:space="preserve">De Hypotheticis Syllogismis</w:t>
+      </w:r>
+      <w:r>
+        <w:t xml:space="preserve">. Edited by L. Obertello. Brescia: Paideia, 1969.</w:t>
       </w:r>
     </w:p>
     <w:bookmarkEnd w:id="91"/>
-    <w:bookmarkStart w:id="92" w:name="ref-BHS"/>
+    <w:bookmarkStart w:id="92" w:name="ref-Bosman2018"/>
     <w:p>
       <w:pPr>
         <w:pStyle w:val="Bibliography"/>
       </w:pPr>
       <w:r>
+        <w:t xml:space="preserve">Bosman, Bianca. “The Roots of the Notion of Containment in Theories of Consequence: Boethius on Topics, Containment, and Consequences.”</w:t>
+      </w:r>
+      <w:r>
+        <w:t xml:space="preserve"> </w:t>
+      </w:r>
+      <w:r>
+        <w:rPr>
+          <w:i/>
+        </w:rPr>
+        <w:t xml:space="preserve">Vivarium</w:t>
+      </w:r>
+      <w:r>
+        <w:t xml:space="preserve"> </w:t>
+      </w:r>
+      <w:r>
+        <w:t xml:space="preserve">56, nos. 3-4 (2018): 222–40.</w:t>
+      </w:r>
+    </w:p>
+    <w:bookmarkEnd w:id="92"/>
+    <w:bookmarkStart w:id="93" w:name="ref-DutilhNovaes2008b"/>
+    <w:p>
+      <w:pPr>
+        <w:pStyle w:val="Bibliography"/>
+      </w:pPr>
+      <w:r>
+        <w:t xml:space="preserve">Dutilh Novaes, Catarina. “An Intensional Interpretation of Ockham’s Theory of Supposition.”</w:t>
+      </w:r>
+      <w:r>
+        <w:t xml:space="preserve"> </w:t>
+      </w:r>
+      <w:r>
+        <w:rPr>
+          <w:i/>
+        </w:rPr>
+        <w:t xml:space="preserve">Journal of the History of Philosophy</w:t>
+      </w:r>
+      <w:r>
+        <w:t xml:space="preserve"> </w:t>
+      </w:r>
+      <w:r>
+        <w:t xml:space="preserve">46, no. 3 (2008): 365–93.</w:t>
+      </w:r>
+    </w:p>
+    <w:bookmarkEnd w:id="93"/>
+    <w:bookmarkStart w:id="94" w:name="ref-DutilhNovaes2012c"/>
+    <w:p>
+      <w:pPr>
+        <w:pStyle w:val="Bibliography"/>
+      </w:pPr>
+      <w:r>
+        <w:t xml:space="preserve">———. “Form and Matter in Later Latin Medieval Logic: The Cases of</w:t>
+      </w:r>
+      <w:r>
+        <w:t xml:space="preserve"> </w:t>
+      </w:r>
+      <w:r>
+        <w:rPr>
+          <w:i/>
+        </w:rPr>
+        <w:t xml:space="preserve">Suppositio</w:t>
+      </w:r>
+      <w:r>
+        <w:t xml:space="preserve"> </w:t>
+      </w:r>
+      <w:r>
+        <w:t xml:space="preserve">and</w:t>
+      </w:r>
+      <w:r>
+        <w:t xml:space="preserve"> </w:t>
+      </w:r>
+      <w:r>
+        <w:rPr>
+          <w:i/>
+        </w:rPr>
+        <w:t xml:space="preserve">Consequentia</w:t>
+      </w:r>
+      <w:r>
+        <w:t xml:space="preserve">.”</w:t>
+      </w:r>
+      <w:r>
+        <w:t xml:space="preserve"> </w:t>
+      </w:r>
+      <w:r>
+        <w:rPr>
+          <w:i/>
+        </w:rPr>
+        <w:t xml:space="preserve">Journal of the History of Philosophy</w:t>
+      </w:r>
+      <w:r>
+        <w:t xml:space="preserve"> </w:t>
+      </w:r>
+      <w:r>
+        <w:t xml:space="preserve">50, no. 3 (2012): 339–54.</w:t>
+      </w:r>
+    </w:p>
+    <w:bookmarkEnd w:id="94"/>
+    <w:bookmarkStart w:id="95" w:name="ref-DutilhNovaes2011"/>
+    <w:p>
+      <w:pPr>
+        <w:pStyle w:val="Bibliography"/>
+      </w:pPr>
+      <w:r>
+        <w:t xml:space="preserve">———. “The Different Ways in Which Logic Is (Said to Be) Formal.”</w:t>
+      </w:r>
+      <w:r>
+        <w:t xml:space="preserve"> </w:t>
+      </w:r>
+      <w:r>
+        <w:rPr>
+          <w:i/>
+        </w:rPr>
+        <w:t xml:space="preserve">History and Philosophy of Logic</w:t>
+      </w:r>
+      <w:r>
+        <w:t xml:space="preserve"> </w:t>
+      </w:r>
+      <w:r>
+        <w:t xml:space="preserve">32, no. 4 (2011): 303–32.</w:t>
+      </w:r>
+    </w:p>
+    <w:bookmarkEnd w:id="95"/>
+    <w:bookmarkStart w:id="96" w:name="ref-DutilhNovaes2007"/>
+    <w:p>
+      <w:pPr>
+        <w:pStyle w:val="Bibliography"/>
+      </w:pPr>
+      <w:r>
+        <w:t xml:space="preserve">———. “Theory of Supposition Vs. Theory of Fallacies in Ockham.”</w:t>
+      </w:r>
+      <w:r>
+        <w:t xml:space="preserve"> </w:t>
+      </w:r>
+      <w:r>
+        <w:rPr>
+          <w:i/>
+        </w:rPr>
+        <w:t xml:space="preserve">Vivarium</w:t>
+      </w:r>
+      <w:r>
+        <w:t xml:space="preserve"> </w:t>
+      </w:r>
+      <w:r>
+        <w:t xml:space="preserve">45, nos. 2-3 (2007): 343–59.</w:t>
+      </w:r>
+    </w:p>
+    <w:bookmarkEnd w:id="96"/>
+    <w:bookmarkStart w:id="97" w:name="ref-Etchemendy2008"/>
+    <w:p>
+      <w:pPr>
+        <w:pStyle w:val="Bibliography"/>
+      </w:pPr>
+      <w:r>
+        <w:t xml:space="preserve">Etchemendy, John. “Reflections on Consequence.” In</w:t>
+      </w:r>
+      <w:r>
+        <w:t xml:space="preserve"> </w:t>
+      </w:r>
+      <w:r>
+        <w:rPr>
+          <w:i/>
+        </w:rPr>
+        <w:t xml:space="preserve">New Essays on Tarski and Philosophy</w:t>
+      </w:r>
+      <w:r>
+        <w:t xml:space="preserve">, edited by Douglas Patterson, 263–99. Oxford: Clarendon Press, 2008.</w:t>
+      </w:r>
+    </w:p>
+    <w:bookmarkEnd w:id="97"/>
+    <w:bookmarkStart w:id="98" w:name="ref-Fine1994"/>
+    <w:p>
+      <w:pPr>
+        <w:pStyle w:val="Bibliography"/>
+      </w:pPr>
+      <w:r>
+        <w:t xml:space="preserve">Fine, Kit. “Essence and Modality.”</w:t>
+      </w:r>
+      <w:r>
+        <w:t xml:space="preserve"> </w:t>
+      </w:r>
+      <w:r>
+        <w:rPr>
+          <w:i/>
+        </w:rPr>
+        <w:t xml:space="preserve">Philosophical Perspectives</w:t>
+      </w:r>
+      <w:r>
+        <w:t xml:space="preserve"> </w:t>
+      </w:r>
+      <w:r>
+        <w:t xml:space="preserve">8 (1994): 1–16.</w:t>
+      </w:r>
+    </w:p>
+    <w:bookmarkEnd w:id="98"/>
+    <w:bookmarkStart w:id="99" w:name="ref-Fine2012"/>
+    <w:p>
+      <w:pPr>
+        <w:pStyle w:val="Bibliography"/>
+      </w:pPr>
+      <w:r>
+        <w:t xml:space="preserve">———. “Guide to Ground.” In</w:t>
+      </w:r>
+      <w:r>
+        <w:t xml:space="preserve"> </w:t>
+      </w:r>
+      <w:r>
+        <w:rPr>
+          <w:i/>
+        </w:rPr>
+        <w:t xml:space="preserve">Metaphysical Grounding: Understanding the Structure of Reality</w:t>
+      </w:r>
+      <w:r>
+        <w:t xml:space="preserve">, edited by Fabrice Correia and Benjamin Schnieder, 37–80. Cambridge: Cambridge University Press, 2012.</w:t>
+      </w:r>
+    </w:p>
+    <w:bookmarkEnd w:id="99"/>
+    <w:bookmarkStart w:id="100" w:name="ref-Franks2010"/>
+    <w:p>
+      <w:pPr>
+        <w:pStyle w:val="Bibliography"/>
+      </w:pPr>
+      <w:r>
+        <w:t xml:space="preserve">Franks, Curtis. “Cut as Consequence.”</w:t>
+      </w:r>
+      <w:r>
+        <w:t xml:space="preserve"> </w:t>
+      </w:r>
+      <w:r>
+        <w:rPr>
+          <w:i/>
+        </w:rPr>
+        <w:t xml:space="preserve">History and Philosophy of Logic</w:t>
+      </w:r>
+      <w:r>
+        <w:t xml:space="preserve"> </w:t>
+      </w:r>
+      <w:r>
+        <w:t xml:space="preserve">31, no. 4 (2010): 349–79.</w:t>
+      </w:r>
+    </w:p>
+    <w:bookmarkEnd w:id="100"/>
+    <w:bookmarkStart w:id="101" w:name="ref-Gomez-Torrente2000"/>
+    <w:p>
+      <w:pPr>
+        <w:pStyle w:val="Bibliography"/>
+      </w:pPr>
+      <w:r>
+        <w:t xml:space="preserve">Gómez-Torrente, Mario. “A Note on Formality and Logical Consequence.”</w:t>
+      </w:r>
+      <w:r>
+        <w:t xml:space="preserve"> </w:t>
+      </w:r>
+      <w:r>
+        <w:rPr>
+          <w:i/>
+        </w:rPr>
+        <w:t xml:space="preserve">Journal of Philosophical Logic</w:t>
+      </w:r>
+      <w:r>
+        <w:t xml:space="preserve"> </w:t>
+      </w:r>
+      <w:r>
+        <w:t xml:space="preserve">29, no. 5 (2000): 529–39.</w:t>
+      </w:r>
+    </w:p>
+    <w:bookmarkEnd w:id="101"/>
+    <w:bookmarkStart w:id="102" w:name="ref-Green-Pedersen1984"/>
+    <w:p>
+      <w:pPr>
+        <w:pStyle w:val="Bibliography"/>
+      </w:pPr>
+      <w:r>
+        <w:t xml:space="preserve">Green-Pedersen, Niels Jørgen.</w:t>
+      </w:r>
+      <w:r>
+        <w:t xml:space="preserve"> </w:t>
+      </w:r>
+      <w:r>
+        <w:rPr>
+          <w:i/>
+        </w:rPr>
+        <w:t xml:space="preserve">The Tradition of the Topics in the Middle Ages: Commentaries on Aristotle’s and Boethius’ Topics</w:t>
+      </w:r>
+      <w:r>
+        <w:t xml:space="preserve">. Munich: Philosophia Verlag, 1984.</w:t>
+      </w:r>
+    </w:p>
+    <w:bookmarkEnd w:id="102"/>
+    <w:bookmarkStart w:id="103" w:name="ref-Green-Pedersen1980a"/>
+    <w:p>
+      <w:pPr>
+        <w:pStyle w:val="Bibliography"/>
+      </w:pPr>
+      <w:r>
+        <w:t xml:space="preserve">———. “Two Early Anonymous Tracts on Consequences.”</w:t>
+      </w:r>
+      <w:r>
+        <w:t xml:space="preserve"> </w:t>
+      </w:r>
+      <w:r>
+        <w:rPr>
+          <w:i/>
+        </w:rPr>
+        <w:t xml:space="preserve">Cahiers de L’Institut Du Moyen-Âge Grec et Latin</w:t>
+      </w:r>
+      <w:r>
+        <w:t xml:space="preserve"> </w:t>
+      </w:r>
+      <w:r>
+        <w:t xml:space="preserve">35 (1980): 1–28.</w:t>
+      </w:r>
+    </w:p>
+    <w:bookmarkEnd w:id="103"/>
+    <w:bookmarkStart w:id="104" w:name="ref-Green-Pedersen1980b"/>
+    <w:p>
+      <w:pPr>
+        <w:pStyle w:val="Bibliography"/>
+      </w:pPr>
+      <w:r>
+        <w:t xml:space="preserve">———. “Walter Burley’s</w:t>
+      </w:r>
+      <w:r>
+        <w:t xml:space="preserve"> </w:t>
+      </w:r>
+      <w:r>
+        <w:rPr>
+          <w:i/>
+        </w:rPr>
+        <w:t xml:space="preserve">de Consequentiis</w:t>
+      </w:r>
+      <w:r>
+        <w:t xml:space="preserve">: An Edition.”</w:t>
+      </w:r>
+      <w:r>
+        <w:t xml:space="preserve"> </w:t>
+      </w:r>
+      <w:r>
+        <w:rPr>
+          <w:i/>
+        </w:rPr>
+        <w:t xml:space="preserve">Franciscan Studies</w:t>
+      </w:r>
+      <w:r>
+        <w:t xml:space="preserve"> </w:t>
+      </w:r>
+      <w:r>
+        <w:t xml:space="preserve">40 (1980): 102–66.</w:t>
+      </w:r>
+    </w:p>
+    <w:bookmarkEnd w:id="104"/>
+    <w:bookmarkStart w:id="105" w:name="ref-Hjortland2009"/>
+    <w:p>
+      <w:pPr>
+        <w:pStyle w:val="Bibliography"/>
+      </w:pPr>
+      <w:r>
+        <w:t xml:space="preserve">Hjortland, Ole T. “The Structure of Logical Consequence: Proof-Theoretic Conceptions.” PhD thesis, University of St. Andrews, 2009.</w:t>
+      </w:r>
+    </w:p>
+    <w:bookmarkEnd w:id="105"/>
+    <w:bookmarkStart w:id="106" w:name="ref-HodgesBurley"/>
+    <w:p>
+      <w:pPr>
+        <w:pStyle w:val="Bibliography"/>
+      </w:pPr>
+      <w:r>
+        <w:t xml:space="preserve">Hodges, Wilfrid. “Detecting the Logical Content: Burley’s ‘Purity of Logic’.” In</w:t>
+      </w:r>
+      <w:r>
+        <w:t xml:space="preserve"> </w:t>
+      </w:r>
+      <w:r>
+        <w:rPr>
+          <w:i/>
+        </w:rPr>
+        <w:t xml:space="preserve">We Will Show Them! Essays in Honour of Dov Gabbay</w:t>
+      </w:r>
+      <w:r>
+        <w:t xml:space="preserve">, edited by Sergei Artemov, Howard Barringer, Artur d’Avila Garcez, Luis C. Lamb, and John Woods, 2:69–116. London: College Publications, 2005.</w:t>
+      </w:r>
+    </w:p>
+    <w:bookmarkEnd w:id="106"/>
+    <w:bookmarkStart w:id="107" w:name="ref-Holopainen2007"/>
+    <w:p>
+      <w:pPr>
+        <w:pStyle w:val="Bibliography"/>
+      </w:pPr>
+      <w:r>
+        <w:t xml:space="preserve">Holopainen, Toivo J. “Anselm’s</w:t>
+      </w:r>
+      <w:r>
+        <w:t xml:space="preserve"> </w:t>
+      </w:r>
+      <w:r>
+        <w:rPr>
+          <w:i/>
+        </w:rPr>
+        <w:t xml:space="preserve">Argumentum</w:t>
+      </w:r>
+      <w:r>
+        <w:t xml:space="preserve"> </w:t>
+      </w:r>
+      <w:r>
+        <w:t xml:space="preserve">and the Early Medieval Theory of Argument.”</w:t>
+      </w:r>
+      <w:r>
+        <w:t xml:space="preserve"> </w:t>
+      </w:r>
+      <w:r>
+        <w:rPr>
+          <w:i/>
+        </w:rPr>
+        <w:t xml:space="preserve">Vivarium</w:t>
+      </w:r>
+      <w:r>
+        <w:t xml:space="preserve"> </w:t>
+      </w:r>
+      <w:r>
+        <w:t xml:space="preserve">45, no. 1 (2007): 1–29.</w:t>
+      </w:r>
+    </w:p>
+    <w:bookmarkEnd w:id="107"/>
+    <w:bookmarkStart w:id="108" w:name="ref-BuridanTC"/>
+    <w:p>
+      <w:pPr>
+        <w:pStyle w:val="Bibliography"/>
+      </w:pPr>
+      <w:r>
+        <w:t xml:space="preserve">John Buridan.</w:t>
+      </w:r>
+      <w:r>
+        <w:t xml:space="preserve"> </w:t>
+      </w:r>
+      <w:r>
+        <w:rPr>
+          <w:i/>
+        </w:rPr>
+        <w:t xml:space="preserve">Tractatus de Consequentiis</w:t>
+      </w:r>
+      <w:r>
+        <w:t xml:space="preserve">. Edited by Hubert Hubien. Philosophes Médiévaux 16. Louvain: Publications universitaires, 1976.</w:t>
+      </w:r>
+    </w:p>
+    <w:bookmarkEnd w:id="108"/>
+    <w:bookmarkStart w:id="109" w:name="ref-Buridan2015"/>
+    <w:p>
+      <w:pPr>
+        <w:pStyle w:val="Bibliography"/>
+      </w:pPr>
+      <w:r>
         <w:t xml:space="preserve">———.</w:t>
       </w:r>
       <w:r>
@@ -4572,20 +5018,152 @@
         <w:rPr>
           <w:i/>
         </w:rPr>
-        <w:t xml:space="preserve">De Hypotheticis Syllogismis</w:t>
-      </w:r>
-      <w:r>
-        <w:t xml:space="preserve">. Edited by L. Obertello. Brescia: Paideia, 1969.</w:t>
-      </w:r>
-    </w:p>
-    <w:bookmarkEnd w:id="92"/>
-    <w:bookmarkStart w:id="93" w:name="ref-Bosman2018"/>
+        <w:t xml:space="preserve">Treatise on Consequences</w:t>
+      </w:r>
+      <w:r>
+        <w:t xml:space="preserve">. Translated by Stephen Read. Bronx, NY: Fordham University Press, 2015.</w:t>
+      </w:r>
+    </w:p>
+    <w:bookmarkEnd w:id="109"/>
+    <w:bookmarkStart w:id="110" w:name="ref-Kemeny1956"/>
     <w:p>
       <w:pPr>
         <w:pStyle w:val="Bibliography"/>
       </w:pPr>
       <w:r>
-        <w:t xml:space="preserve">Bosman, Bianca. “The Roots of the Notion of Containment in Theories of Consequence: Boethius on Topics, Containment, and Consequences.”</w:t>
+        <w:t xml:space="preserve">Kemeny, John G. “A New Approach to Semantics–Part I.”</w:t>
+      </w:r>
+      <w:r>
+        <w:t xml:space="preserve"> </w:t>
+      </w:r>
+      <w:r>
+        <w:rPr>
+          <w:i/>
+        </w:rPr>
+        <w:t xml:space="preserve">Journal of Symbolic Logic</w:t>
+      </w:r>
+      <w:r>
+        <w:t xml:space="preserve"> </w:t>
+      </w:r>
+      <w:r>
+        <w:t xml:space="preserve">21, no. 1 (1956): 1–27.</w:t>
+      </w:r>
+    </w:p>
+    <w:bookmarkEnd w:id="110"/>
+    <w:bookmarkStart w:id="111" w:name="ref-Kemeny1956b"/>
+    <w:p>
+      <w:pPr>
+        <w:pStyle w:val="Bibliography"/>
+      </w:pPr>
+      <w:r>
+        <w:t xml:space="preserve">———. “A New Approach to Semantics–Part II.”</w:t>
+      </w:r>
+      <w:r>
+        <w:t xml:space="preserve"> </w:t>
+      </w:r>
+      <w:r>
+        <w:rPr>
+          <w:i/>
+        </w:rPr>
+        <w:t xml:space="preserve">Journal of Symbolic Logic</w:t>
+      </w:r>
+      <w:r>
+        <w:t xml:space="preserve"> </w:t>
+      </w:r>
+      <w:r>
+        <w:t xml:space="preserve">22, no. 2 (1956): 149–61.</w:t>
+      </w:r>
+    </w:p>
+    <w:bookmarkEnd w:id="111"/>
+    <w:bookmarkStart w:id="112" w:name="ref-Klima1988"/>
+    <w:p>
+      <w:pPr>
+        <w:pStyle w:val="Bibliography"/>
+      </w:pPr>
+      <w:r>
+        <w:t xml:space="preserve">Klima, Gyula.</w:t>
+      </w:r>
+      <w:r>
+        <w:t xml:space="preserve"> </w:t>
+      </w:r>
+      <w:r>
+        <w:rPr>
+          <w:i/>
+        </w:rPr>
+        <w:t xml:space="preserve">Ars Artium: Essays in Philosophical Semantics, Medieval and Modern</w:t>
+      </w:r>
+      <w:r>
+        <w:t xml:space="preserve">. Budapest: Institute of Philosophy of the Hungarian Academy of Sciences, 1988.</w:t>
+      </w:r>
+    </w:p>
+    <w:bookmarkEnd w:id="112"/>
+    <w:bookmarkStart w:id="113" w:name="ref-Kripke1975"/>
+    <w:p>
+      <w:pPr>
+        <w:pStyle w:val="Bibliography"/>
+      </w:pPr>
+      <w:r>
+        <w:t xml:space="preserve">Kripke, Saul A. “Outline of a Theory of Truth.”</w:t>
+      </w:r>
+      <w:r>
+        <w:t xml:space="preserve"> </w:t>
+      </w:r>
+      <w:r>
+        <w:rPr>
+          <w:i/>
+        </w:rPr>
+        <w:t xml:space="preserve">Journal of Philosophy</w:t>
+      </w:r>
+      <w:r>
+        <w:t xml:space="preserve"> </w:t>
+      </w:r>
+      <w:r>
+        <w:t xml:space="preserve">72, no. 19 (1975): 690–716.</w:t>
+      </w:r>
+    </w:p>
+    <w:bookmarkEnd w:id="113"/>
+    <w:bookmarkStart w:id="114" w:name="ref-Kripke1963a"/>
+    <w:p>
+      <w:pPr>
+        <w:pStyle w:val="Bibliography"/>
+      </w:pPr>
+      <w:r>
+        <w:t xml:space="preserve">———. “Semantical Analysis of Modal Logic I. Normal Propositional Calculi.”</w:t>
+      </w:r>
+      <w:r>
+        <w:t xml:space="preserve"> </w:t>
+      </w:r>
+      <w:r>
+        <w:rPr>
+          <w:i/>
+        </w:rPr>
+        <w:t xml:space="preserve">Zeitschrift Fur Mathematische Logik Und Grundlagen Der Mathematik</w:t>
+      </w:r>
+      <w:r>
+        <w:t xml:space="preserve"> </w:t>
+      </w:r>
+      <w:r>
+        <w:t xml:space="preserve">9, nos. 5-6 (1963): 67–96.</w:t>
+      </w:r>
+    </w:p>
+    <w:bookmarkEnd w:id="114"/>
+    <w:bookmarkStart w:id="115" w:name="ref-MacFarlane2000"/>
+    <w:p>
+      <w:pPr>
+        <w:pStyle w:val="Bibliography"/>
+      </w:pPr>
+      <w:r>
+        <w:t xml:space="preserve">MacFarlane, John. “What Does It Mean to Say That Logic Is Formal?” PhD thesis, University of Pittsburgh, 2000.</w:t>
+      </w:r>
+    </w:p>
+    <w:bookmarkEnd w:id="115"/>
+    <w:bookmarkStart w:id="116" w:name="ref-Martin2007"/>
+    <w:p>
+      <w:pPr>
+        <w:pStyle w:val="Bibliography"/>
+      </w:pPr>
+      <w:r>
+        <w:t xml:space="preserve">Martin, Christopher J. “Denying Conditionals: Abaelard and the Failure of Boethius’ Account of the Hypothetical Syllogism.”</w:t>
       </w:r>
       <w:r>
         <w:t xml:space="preserve"> </w:t>
@@ -4600,66 +5178,167 @@
         <w:t xml:space="preserve"> </w:t>
       </w:r>
       <w:r>
-        <w:t xml:space="preserve">56, nos. 3-4 (2018): 222–40.</w:t>
-      </w:r>
-    </w:p>
-    <w:bookmarkEnd w:id="93"/>
-    <w:bookmarkStart w:id="94" w:name="ref-DutilhNovaes2008b"/>
+        <w:t xml:space="preserve">45 (2007): 153–68.</w:t>
+      </w:r>
+    </w:p>
+    <w:bookmarkEnd w:id="116"/>
+    <w:bookmarkStart w:id="117" w:name="ref-Martin2004"/>
     <w:p>
       <w:pPr>
         <w:pStyle w:val="Bibliography"/>
       </w:pPr>
       <w:r>
-        <w:t xml:space="preserve">Dutilh Novaes, Catarina. “An Intensional Interpretation of Ockham’s Theory of Supposition.”</w:t>
-      </w:r>
-      <w:r>
-        <w:t xml:space="preserve"> </w:t>
-      </w:r>
-      <w:r>
-        <w:rPr>
-          <w:i/>
-        </w:rPr>
-        <w:t xml:space="preserve">Journal of the History of Philosophy</w:t>
-      </w:r>
-      <w:r>
-        <w:t xml:space="preserve"> </w:t>
-      </w:r>
-      <w:r>
-        <w:t xml:space="preserve">46, no. 3 (2008): 365–93.</w:t>
-      </w:r>
-    </w:p>
-    <w:bookmarkEnd w:id="94"/>
-    <w:bookmarkStart w:id="95" w:name="ref-DutilhNovaes2012c"/>
+        <w:t xml:space="preserve">———. “Formal Consequence in Scotus and Ockham: Towards an Account of Scotus’ Logic.” In</w:t>
+      </w:r>
+      <w:r>
+        <w:t xml:space="preserve"> </w:t>
+      </w:r>
+      <w:r>
+        <w:rPr>
+          <w:i/>
+        </w:rPr>
+        <w:t xml:space="preserve">Duns Scotus in Paris, 1302-2002: Proceedings of the Conference of Paris, 2-4 September 2002</w:t>
+      </w:r>
+      <w:r>
+        <w:t xml:space="preserve">, edited by O. Boulnois, E. Karger, and G. Sondag, 117–50. Turnhout: Brepols, 2004.</w:t>
+      </w:r>
+    </w:p>
+    <w:bookmarkEnd w:id="117"/>
+    <w:bookmarkStart w:id="118" w:name="ref-Martin2018"/>
     <w:p>
       <w:pPr>
         <w:pStyle w:val="Bibliography"/>
       </w:pPr>
       <w:r>
-        <w:t xml:space="preserve">———. “Form and Matter in Later Latin Medieval Logic: The Cases of</w:t>
-      </w:r>
-      <w:r>
-        <w:t xml:space="preserve"> </w:t>
-      </w:r>
-      <w:r>
-        <w:rPr>
-          <w:i/>
-        </w:rPr>
-        <w:t xml:space="preserve">Suppositio</w:t>
-      </w:r>
-      <w:r>
-        <w:t xml:space="preserve"> </w:t>
-      </w:r>
-      <w:r>
-        <w:t xml:space="preserve">and</w:t>
-      </w:r>
-      <w:r>
-        <w:t xml:space="preserve"> </w:t>
-      </w:r>
-      <w:r>
-        <w:rPr>
-          <w:i/>
-        </w:rPr>
-        <w:t xml:space="preserve">Consequentia</w:t>
+        <w:t xml:space="preserve">———. “The Theory of Natural Consequence.”</w:t>
+      </w:r>
+      <w:r>
+        <w:t xml:space="preserve"> </w:t>
+      </w:r>
+      <w:r>
+        <w:rPr>
+          <w:i/>
+        </w:rPr>
+        <w:t xml:space="preserve">Vivarium</w:t>
+      </w:r>
+      <w:r>
+        <w:t xml:space="preserve"> </w:t>
+      </w:r>
+      <w:r>
+        <w:t xml:space="preserve">56, nos. 3-4 (2018): 340–66.</w:t>
+      </w:r>
+    </w:p>
+    <w:bookmarkEnd w:id="118"/>
+    <w:bookmarkStart w:id="119" w:name="ref-Parsons2014"/>
+    <w:p>
+      <w:pPr>
+        <w:pStyle w:val="Bibliography"/>
+      </w:pPr>
+      <w:r>
+        <w:t xml:space="preserve">Parsons, Terence.</w:t>
+      </w:r>
+      <w:r>
+        <w:t xml:space="preserve"> </w:t>
+      </w:r>
+      <w:r>
+        <w:rPr>
+          <w:i/>
+        </w:rPr>
+        <w:t xml:space="preserve">Articulating Medieval Logic</w:t>
+      </w:r>
+      <w:r>
+        <w:t xml:space="preserve">. Oxford: Oxford University Press, 2014.</w:t>
+      </w:r>
+    </w:p>
+    <w:bookmarkEnd w:id="119"/>
+    <w:bookmarkStart w:id="120" w:name="ref-Prawitz1985"/>
+    <w:p>
+      <w:pPr>
+        <w:pStyle w:val="Bibliography"/>
+      </w:pPr>
+      <w:r>
+        <w:t xml:space="preserve">Prawitz, Dag. “Remarks on Some Approaches to the Concept of Logical Consequence.”</w:t>
+      </w:r>
+      <w:r>
+        <w:t xml:space="preserve"> </w:t>
+      </w:r>
+      <w:r>
+        <w:rPr>
+          <w:i/>
+        </w:rPr>
+        <w:t xml:space="preserve">Synthese</w:t>
+      </w:r>
+      <w:r>
+        <w:t xml:space="preserve"> </w:t>
+      </w:r>
+      <w:r>
+        <w:t xml:space="preserve">62, no. 2 (1985): 153–71.</w:t>
+      </w:r>
+    </w:p>
+    <w:bookmarkEnd w:id="120"/>
+    <w:bookmarkStart w:id="121" w:name="ref-PriestRead1977"/>
+    <w:p>
+      <w:pPr>
+        <w:pStyle w:val="Bibliography"/>
+      </w:pPr>
+      <w:r>
+        <w:t xml:space="preserve">Priest, Graham, and Stephen Read. “The Formalization of Ockham’s Theory of Supposition.”</w:t>
+      </w:r>
+      <w:r>
+        <w:t xml:space="preserve"> </w:t>
+      </w:r>
+      <w:r>
+        <w:rPr>
+          <w:i/>
+        </w:rPr>
+        <w:t xml:space="preserve">Mind</w:t>
+      </w:r>
+      <w:r>
+        <w:t xml:space="preserve"> </w:t>
+      </w:r>
+      <w:r>
+        <w:t xml:space="preserve">86, no. 341 (1977): 109–13.</w:t>
+      </w:r>
+    </w:p>
+    <w:bookmarkEnd w:id="121"/>
+    <w:bookmarkStart w:id="122" w:name="ref-Pseudo-Scotus1891"/>
+    <w:p>
+      <w:pPr>
+        <w:pStyle w:val="Bibliography"/>
+      </w:pPr>
+      <w:r>
+        <w:t xml:space="preserve">Pseudo-Scotus.</w:t>
+      </w:r>
+      <w:r>
+        <w:t xml:space="preserve"> </w:t>
+      </w:r>
+      <w:r>
+        <w:rPr>
+          <w:i/>
+        </w:rPr>
+        <w:t xml:space="preserve">Quaestiones Super Libros Ii Priorum Analyticorum</w:t>
+      </w:r>
+      <w:r>
+        <w:t xml:space="preserve">. Joannis Duns Scoti Doctoris Subtilis Ordinis Minorum Opera Omnia, vol. 2. Paris: Wadding-Vives, 1891.</w:t>
+      </w:r>
+    </w:p>
+    <w:bookmarkEnd w:id="122"/>
+    <w:bookmarkStart w:id="123" w:name="ref-Read2007"/>
+    <w:p>
+      <w:pPr>
+        <w:pStyle w:val="Bibliography"/>
+      </w:pPr>
+      <w:r>
+        <w:t xml:space="preserve">Read, Stephen. “William of Ockham’s</w:t>
+      </w:r>
+      <w:r>
+        <w:t xml:space="preserve"> </w:t>
+      </w:r>
+      <w:r>
+        <w:rPr>
+          <w:i/>
+        </w:rPr>
+        <w:t xml:space="preserve">the Sum of Logic</w:t>
       </w:r>
       <w:r>
         <w:t xml:space="preserve">.”</w:t>
@@ -4671,850 +5350,146 @@
         <w:rPr>
           <w:i/>
         </w:rPr>
-        <w:t xml:space="preserve">Journal of the History of Philosophy</w:t>
-      </w:r>
-      <w:r>
-        <w:t xml:space="preserve"> </w:t>
-      </w:r>
-      <w:r>
-        <w:t xml:space="preserve">50, no. 3 (2012): 339–54.</w:t>
-      </w:r>
-    </w:p>
-    <w:bookmarkEnd w:id="95"/>
-    <w:bookmarkStart w:id="96" w:name="ref-DutilhNovaes2011"/>
+        <w:t xml:space="preserve">Topoi</w:t>
+      </w:r>
+      <w:r>
+        <w:t xml:space="preserve"> </w:t>
+      </w:r>
+      <w:r>
+        <w:t xml:space="preserve">26, no. 2 (2007): 271–77.</w:t>
+      </w:r>
+    </w:p>
+    <w:bookmarkEnd w:id="123"/>
+    <w:bookmarkStart w:id="124" w:name="ref-Schaffer2016"/>
     <w:p>
       <w:pPr>
         <w:pStyle w:val="Bibliography"/>
       </w:pPr>
       <w:r>
-        <w:t xml:space="preserve">———. “The Different Ways in Which Logic Is (Said to Be) Formal.”</w:t>
-      </w:r>
-      <w:r>
-        <w:t xml:space="preserve"> </w:t>
-      </w:r>
-      <w:r>
-        <w:rPr>
-          <w:i/>
-        </w:rPr>
-        <w:t xml:space="preserve">History and Philosophy of Logic</w:t>
-      </w:r>
-      <w:r>
-        <w:t xml:space="preserve"> </w:t>
-      </w:r>
-      <w:r>
-        <w:t xml:space="preserve">32, no. 4 (2011): 303–32.</w:t>
-      </w:r>
-    </w:p>
-    <w:bookmarkEnd w:id="96"/>
-    <w:bookmarkStart w:id="97" w:name="ref-DutilhNovaes2007"/>
+        <w:t xml:space="preserve">Schaffer, Jonathan. “Grounding in the Image of Causation.”</w:t>
+      </w:r>
+      <w:r>
+        <w:t xml:space="preserve"> </w:t>
+      </w:r>
+      <w:r>
+        <w:rPr>
+          <w:i/>
+        </w:rPr>
+        <w:t xml:space="preserve">Philosophical Studies</w:t>
+      </w:r>
+      <w:r>
+        <w:t xml:space="preserve"> </w:t>
+      </w:r>
+      <w:r>
+        <w:t xml:space="preserve">173 (2016): 49–100.</w:t>
+      </w:r>
+    </w:p>
+    <w:bookmarkEnd w:id="124"/>
+    <w:bookmarkStart w:id="125" w:name="ref-Schaffer2009"/>
     <w:p>
       <w:pPr>
         <w:pStyle w:val="Bibliography"/>
       </w:pPr>
       <w:r>
-        <w:t xml:space="preserve">———. “Theory of Supposition Vs. Theory of Fallacies in Ockham.”</w:t>
-      </w:r>
-      <w:r>
-        <w:t xml:space="preserve"> </w:t>
-      </w:r>
-      <w:r>
-        <w:rPr>
-          <w:i/>
-        </w:rPr>
-        <w:t xml:space="preserve">Vivarium</w:t>
-      </w:r>
-      <w:r>
-        <w:t xml:space="preserve"> </w:t>
-      </w:r>
-      <w:r>
-        <w:t xml:space="preserve">45, nos. 2-3 (2007): 343–59.</w:t>
-      </w:r>
-    </w:p>
-    <w:bookmarkEnd w:id="97"/>
-    <w:bookmarkStart w:id="98" w:name="ref-Etchemendy2008"/>
+        <w:t xml:space="preserve">———. “On What Grounds What.” In</w:t>
+      </w:r>
+      <w:r>
+        <w:t xml:space="preserve"> </w:t>
+      </w:r>
+      <w:r>
+        <w:rPr>
+          <w:i/>
+        </w:rPr>
+        <w:t xml:space="preserve">Metametaphysics: New Essays on the Foundations of Ontology</w:t>
+      </w:r>
+      <w:r>
+        <w:t xml:space="preserve">, edited by David J. Chalmers, David Manley, and Ryan Wasserman, 347–83, 2009.</w:t>
+      </w:r>
+    </w:p>
+    <w:bookmarkEnd w:id="125"/>
+    <w:bookmarkStart w:id="126" w:name="ref-Schiemer2013"/>
     <w:p>
       <w:pPr>
         <w:pStyle w:val="Bibliography"/>
       </w:pPr>
       <w:r>
-        <w:t xml:space="preserve">Etchemendy, John. “Reflections on Consequence.” In</w:t>
-      </w:r>
-      <w:r>
-        <w:t xml:space="preserve"> </w:t>
-      </w:r>
-      <w:r>
-        <w:rPr>
-          <w:i/>
-        </w:rPr>
-        <w:t xml:space="preserve">New Essays on Tarski and Philosophy</w:t>
-      </w:r>
-      <w:r>
-        <w:t xml:space="preserve">, edited by Douglas Patterson, 263–99. Oxford: Clarendon Press, 2008.</w:t>
-      </w:r>
-    </w:p>
-    <w:bookmarkEnd w:id="98"/>
-    <w:bookmarkStart w:id="99" w:name="ref-Fine1994"/>
+        <w:t xml:space="preserve">Schiemer, Georg, and Erich H. Reck. “Logic in the 1930s: Type Theory and Model Theory.”</w:t>
+      </w:r>
+      <w:r>
+        <w:t xml:space="preserve"> </w:t>
+      </w:r>
+      <w:r>
+        <w:rPr>
+          <w:i/>
+        </w:rPr>
+        <w:t xml:space="preserve">Bulletin of Symbolic Logic</w:t>
+      </w:r>
+      <w:r>
+        <w:t xml:space="preserve"> </w:t>
+      </w:r>
+      <w:r>
+        <w:t xml:space="preserve">19, no. 4 (2013): 433–72.</w:t>
+      </w:r>
+    </w:p>
+    <w:bookmarkEnd w:id="126"/>
+    <w:bookmarkStart w:id="127" w:name="ref-Schnieder2019"/>
     <w:p>
       <w:pPr>
         <w:pStyle w:val="Bibliography"/>
       </w:pPr>
       <w:r>
-        <w:t xml:space="preserve">Fine, Kit. “Essence and Modality.”</w:t>
-      </w:r>
-      <w:r>
-        <w:t xml:space="preserve"> </w:t>
-      </w:r>
-      <w:r>
-        <w:rPr>
-          <w:i/>
-        </w:rPr>
-        <w:t xml:space="preserve">Philosophical Perspectives</w:t>
-      </w:r>
-      <w:r>
-        <w:t xml:space="preserve"> </w:t>
-      </w:r>
-      <w:r>
-        <w:t xml:space="preserve">8 (1994): 1–16.</w:t>
-      </w:r>
-    </w:p>
-    <w:bookmarkEnd w:id="99"/>
-    <w:bookmarkStart w:id="100" w:name="ref-Fine2012"/>
+        <w:t xml:space="preserve">Schnieder, Benjamin. “On Ground and Consequence.”</w:t>
+      </w:r>
+      <w:r>
+        <w:t xml:space="preserve"> </w:t>
+      </w:r>
+      <w:r>
+        <w:rPr>
+          <w:i/>
+        </w:rPr>
+        <w:t xml:space="preserve">Synthese</w:t>
+      </w:r>
+      <w:r>
+        <w:t xml:space="preserve">, n.d.</w:t>
+      </w:r>
+    </w:p>
+    <w:bookmarkEnd w:id="127"/>
+    <w:bookmarkStart w:id="128" w:name="ref-Schroeder-Heister2006"/>
     <w:p>
       <w:pPr>
         <w:pStyle w:val="Bibliography"/>
       </w:pPr>
       <w:r>
-        <w:t xml:space="preserve">———. “Guide to Ground.” In</w:t>
-      </w:r>
-      <w:r>
-        <w:t xml:space="preserve"> </w:t>
-      </w:r>
-      <w:r>
-        <w:rPr>
-          <w:i/>
-        </w:rPr>
-        <w:t xml:space="preserve">Metaphysical Grounding: Understanding the Structure of Reality</w:t>
-      </w:r>
-      <w:r>
-        <w:t xml:space="preserve">, edited by Fabrice Correia and Benjamin Schnieder, 37–80. Cambridge: Cambridge University Press, 2012.</w:t>
-      </w:r>
-    </w:p>
-    <w:bookmarkEnd w:id="100"/>
-    <w:bookmarkStart w:id="101" w:name="ref-Franks2010"/>
+        <w:t xml:space="preserve">Schroeder-Heister, Peter. “Validity Concepts in Proof-Theoretic Semantics.”</w:t>
+      </w:r>
+      <w:r>
+        <w:t xml:space="preserve"> </w:t>
+      </w:r>
+      <w:r>
+        <w:rPr>
+          <w:i/>
+        </w:rPr>
+        <w:t xml:space="preserve">Synthese</w:t>
+      </w:r>
+      <w:r>
+        <w:t xml:space="preserve"> </w:t>
+      </w:r>
+      <w:r>
+        <w:t xml:space="preserve">148, no. 3 (2006): 525–71.</w:t>
+      </w:r>
+    </w:p>
+    <w:bookmarkEnd w:id="128"/>
+    <w:bookmarkStart w:id="129" w:name="ref-StrodeConsequentiis"/>
     <w:p>
       <w:pPr>
         <w:pStyle w:val="Bibliography"/>
       </w:pPr>
       <w:r>
-        <w:t xml:space="preserve">Franks, Curtis. “Cut as Consequence.”</w:t>
-      </w:r>
-      <w:r>
-        <w:t xml:space="preserve"> </w:t>
-      </w:r>
-      <w:r>
-        <w:rPr>
-          <w:i/>
-        </w:rPr>
-        <w:t xml:space="preserve">History and Philosophy of Logic</w:t>
-      </w:r>
-      <w:r>
-        <w:t xml:space="preserve"> </w:t>
-      </w:r>
-      <w:r>
-        <w:t xml:space="preserve">31, no. 4 (2010): 349–79.</w:t>
-      </w:r>
-    </w:p>
-    <w:bookmarkEnd w:id="101"/>
-    <w:bookmarkStart w:id="102" w:name="ref-Gomez-Torrente2000"/>
-    <w:p>
-      <w:pPr>
-        <w:pStyle w:val="Bibliography"/>
-      </w:pPr>
-      <w:r>
-        <w:t xml:space="preserve">Gómez-Torrente, Mario. “A Note on Formality and Logical Consequence.”</w:t>
-      </w:r>
-      <w:r>
-        <w:t xml:space="preserve"> </w:t>
-      </w:r>
-      <w:r>
-        <w:rPr>
-          <w:i/>
-        </w:rPr>
-        <w:t xml:space="preserve">Journal of Philosophical Logic</w:t>
-      </w:r>
-      <w:r>
-        <w:t xml:space="preserve"> </w:t>
-      </w:r>
-      <w:r>
-        <w:t xml:space="preserve">29, no. 5 (2000): 529–39.</w:t>
-      </w:r>
-    </w:p>
-    <w:bookmarkEnd w:id="102"/>
-    <w:bookmarkStart w:id="103" w:name="ref-Green-Pedersen1984"/>
-    <w:p>
-      <w:pPr>
-        <w:pStyle w:val="Bibliography"/>
-      </w:pPr>
-      <w:r>
-        <w:t xml:space="preserve">Green-Pedersen, Niels Jørgen.</w:t>
-      </w:r>
-      <w:r>
-        <w:t xml:space="preserve"> </w:t>
-      </w:r>
-      <w:r>
-        <w:rPr>
-          <w:i/>
-        </w:rPr>
-        <w:t xml:space="preserve">The Tradition of the Topics in the Middle Ages: Commentaries on Aristotle’s and Boethius’ Topics</w:t>
-      </w:r>
-      <w:r>
-        <w:t xml:space="preserve">. Munich: Philosophia Verlag, 1984.</w:t>
-      </w:r>
-    </w:p>
-    <w:bookmarkEnd w:id="103"/>
-    <w:bookmarkStart w:id="104" w:name="ref-Green-Pedersen1980a"/>
-    <w:p>
-      <w:pPr>
-        <w:pStyle w:val="Bibliography"/>
-      </w:pPr>
-      <w:r>
-        <w:t xml:space="preserve">———. “Two Early Anonymous Tracts on Consequences.”</w:t>
-      </w:r>
-      <w:r>
-        <w:t xml:space="preserve"> </w:t>
-      </w:r>
-      <w:r>
-        <w:rPr>
-          <w:i/>
-        </w:rPr>
-        <w:t xml:space="preserve">Cahiers de L’Institut Du Moyen-Âge Grec et Latin</w:t>
-      </w:r>
-      <w:r>
-        <w:t xml:space="preserve"> </w:t>
-      </w:r>
-      <w:r>
-        <w:t xml:space="preserve">35 (1980): 1–28.</w:t>
-      </w:r>
-    </w:p>
-    <w:bookmarkEnd w:id="104"/>
-    <w:bookmarkStart w:id="105" w:name="ref-Green-Pedersen1980b"/>
-    <w:p>
-      <w:pPr>
-        <w:pStyle w:val="Bibliography"/>
-      </w:pPr>
-      <w:r>
-        <w:t xml:space="preserve">———. “Walter Burley’s</w:t>
-      </w:r>
-      <w:r>
-        <w:t xml:space="preserve"> </w:t>
-      </w:r>
-      <w:r>
-        <w:rPr>
-          <w:i/>
-        </w:rPr>
-        <w:t xml:space="preserve">de Consequentiis</w:t>
-      </w:r>
-      <w:r>
-        <w:t xml:space="preserve">: An Edition.”</w:t>
-      </w:r>
-      <w:r>
-        <w:t xml:space="preserve"> </w:t>
-      </w:r>
-      <w:r>
-        <w:rPr>
-          <w:i/>
-        </w:rPr>
-        <w:t xml:space="preserve">Franciscan Studies</w:t>
-      </w:r>
-      <w:r>
-        <w:t xml:space="preserve"> </w:t>
-      </w:r>
-      <w:r>
-        <w:t xml:space="preserve">40 (1980): 102–66.</w:t>
-      </w:r>
-    </w:p>
-    <w:bookmarkEnd w:id="105"/>
-    <w:bookmarkStart w:id="106" w:name="ref-Hjortland2009"/>
-    <w:p>
-      <w:pPr>
-        <w:pStyle w:val="Bibliography"/>
-      </w:pPr>
-      <w:r>
-        <w:t xml:space="preserve">Hjortland, Ole T. “The Structure of Logical Consequence: Proof-Theoretic Conceptions.” PhD thesis, University of St. Andrews, 2009.</w:t>
-      </w:r>
-    </w:p>
-    <w:bookmarkEnd w:id="106"/>
-    <w:bookmarkStart w:id="107" w:name="ref-HodgesBurley"/>
-    <w:p>
-      <w:pPr>
-        <w:pStyle w:val="Bibliography"/>
-      </w:pPr>
-      <w:r>
-        <w:t xml:space="preserve">Hodges, Wilfrid. “Detecting the Logical Content: Burley’s ‘Purity of Logic’.” In</w:t>
-      </w:r>
-      <w:r>
-        <w:t xml:space="preserve"> </w:t>
-      </w:r>
-      <w:r>
-        <w:rPr>
-          <w:i/>
-        </w:rPr>
-        <w:t xml:space="preserve">We Will Show Them! Essays in Honour of Dov Gabbay</w:t>
-      </w:r>
-      <w:r>
-        <w:t xml:space="preserve">, edited by Sergei Artemov, Howard Barringer, Artur d’Avila Garcez, Luis C. Lamb, and John Woods, 2:69–116. London: College Publications, 2005.</w:t>
-      </w:r>
-    </w:p>
-    <w:bookmarkEnd w:id="107"/>
-    <w:bookmarkStart w:id="108" w:name="ref-Holopainen2007"/>
-    <w:p>
-      <w:pPr>
-        <w:pStyle w:val="Bibliography"/>
-      </w:pPr>
-      <w:r>
-        <w:t xml:space="preserve">Holopainen, Toivo J. “Anselm’s</w:t>
-      </w:r>
-      <w:r>
-        <w:t xml:space="preserve"> </w:t>
-      </w:r>
-      <w:r>
-        <w:rPr>
-          <w:i/>
-        </w:rPr>
-        <w:t xml:space="preserve">Argumentum</w:t>
-      </w:r>
-      <w:r>
-        <w:t xml:space="preserve"> </w:t>
-      </w:r>
-      <w:r>
-        <w:t xml:space="preserve">and the Early Medieval Theory of Argument.”</w:t>
-      </w:r>
-      <w:r>
-        <w:t xml:space="preserve"> </w:t>
-      </w:r>
-      <w:r>
-        <w:rPr>
-          <w:i/>
-        </w:rPr>
-        <w:t xml:space="preserve">Vivarium</w:t>
-      </w:r>
-      <w:r>
-        <w:t xml:space="preserve"> </w:t>
-      </w:r>
-      <w:r>
-        <w:t xml:space="preserve">45, no. 1 (2007): 1–29.</w:t>
-      </w:r>
-    </w:p>
-    <w:bookmarkEnd w:id="108"/>
-    <w:bookmarkStart w:id="109" w:name="ref-BuridanTC"/>
-    <w:p>
-      <w:pPr>
-        <w:pStyle w:val="Bibliography"/>
-      </w:pPr>
-      <w:r>
-        <w:t xml:space="preserve">John Buridan.</w:t>
-      </w:r>
-      <w:r>
-        <w:t xml:space="preserve"> </w:t>
-      </w:r>
-      <w:r>
-        <w:rPr>
-          <w:i/>
-        </w:rPr>
-        <w:t xml:space="preserve">Tractatus de Consequentiis</w:t>
-      </w:r>
-      <w:r>
-        <w:t xml:space="preserve">. Edited by Hubert Hubien. Philosophes Médiévaux 16. Louvain: Publications universitaires, 1976.</w:t>
-      </w:r>
-    </w:p>
-    <w:bookmarkEnd w:id="109"/>
-    <w:bookmarkStart w:id="110" w:name="ref-Buridan2015"/>
-    <w:p>
-      <w:pPr>
-        <w:pStyle w:val="Bibliography"/>
-      </w:pPr>
-      <w:r>
-        <w:t xml:space="preserve">———.</w:t>
-      </w:r>
-      <w:r>
-        <w:t xml:space="preserve"> </w:t>
-      </w:r>
-      <w:r>
-        <w:rPr>
-          <w:i/>
-        </w:rPr>
-        <w:t xml:space="preserve">Treatise on Consequences</w:t>
-      </w:r>
-      <w:r>
-        <w:t xml:space="preserve">. Translated by Stephen Read. Bronx, NY: Fordham University Press, 2015.</w:t>
-      </w:r>
-    </w:p>
-    <w:bookmarkEnd w:id="110"/>
-    <w:bookmarkStart w:id="111" w:name="ref-Kemeny1956"/>
-    <w:p>
-      <w:pPr>
-        <w:pStyle w:val="Bibliography"/>
-      </w:pPr>
-      <w:r>
-        <w:t xml:space="preserve">Kemeny, John G. “A New Approach to Semantics–Part I.”</w:t>
-      </w:r>
-      <w:r>
-        <w:t xml:space="preserve"> </w:t>
-      </w:r>
-      <w:r>
-        <w:rPr>
-          <w:i/>
-        </w:rPr>
-        <w:t xml:space="preserve">Journal of Symbolic Logic</w:t>
-      </w:r>
-      <w:r>
-        <w:t xml:space="preserve"> </w:t>
-      </w:r>
-      <w:r>
-        <w:t xml:space="preserve">21, no. 1 (1956): 1–27.</w:t>
-      </w:r>
-    </w:p>
-    <w:bookmarkEnd w:id="111"/>
-    <w:bookmarkStart w:id="112" w:name="ref-Kemeny1956b"/>
-    <w:p>
-      <w:pPr>
-        <w:pStyle w:val="Bibliography"/>
-      </w:pPr>
-      <w:r>
-        <w:t xml:space="preserve">———. “A New Approach to Semantics–Part II.”</w:t>
-      </w:r>
-      <w:r>
-        <w:t xml:space="preserve"> </w:t>
-      </w:r>
-      <w:r>
-        <w:rPr>
-          <w:i/>
-        </w:rPr>
-        <w:t xml:space="preserve">Journal of Symbolic Logic</w:t>
-      </w:r>
-      <w:r>
-        <w:t xml:space="preserve"> </w:t>
-      </w:r>
-      <w:r>
-        <w:t xml:space="preserve">22, no. 2 (1956): 149–61.</w:t>
-      </w:r>
-    </w:p>
-    <w:bookmarkEnd w:id="112"/>
-    <w:bookmarkStart w:id="113" w:name="ref-Klima1988"/>
-    <w:p>
-      <w:pPr>
-        <w:pStyle w:val="Bibliography"/>
-      </w:pPr>
-      <w:r>
-        <w:t xml:space="preserve">Klima, Gyula.</w:t>
-      </w:r>
-      <w:r>
-        <w:t xml:space="preserve"> </w:t>
-      </w:r>
-      <w:r>
-        <w:rPr>
-          <w:i/>
-        </w:rPr>
-        <w:t xml:space="preserve">Ars Artium: Essays in Philosophical Semantics, Medieval and Modern</w:t>
-      </w:r>
-      <w:r>
-        <w:t xml:space="preserve">. Budapest: Institute of Philosophy of the Hungarian Academy of Sciences, 1988.</w:t>
-      </w:r>
-    </w:p>
-    <w:bookmarkEnd w:id="113"/>
-    <w:bookmarkStart w:id="114" w:name="ref-Kripke1975"/>
-    <w:p>
-      <w:pPr>
-        <w:pStyle w:val="Bibliography"/>
-      </w:pPr>
-      <w:r>
-        <w:t xml:space="preserve">Kripke, Saul A. “Outline of a Theory of Truth.”</w:t>
-      </w:r>
-      <w:r>
-        <w:t xml:space="preserve"> </w:t>
-      </w:r>
-      <w:r>
-        <w:rPr>
-          <w:i/>
-        </w:rPr>
-        <w:t xml:space="preserve">Journal of Philosophy</w:t>
-      </w:r>
-      <w:r>
-        <w:t xml:space="preserve"> </w:t>
-      </w:r>
-      <w:r>
-        <w:t xml:space="preserve">72, no. 19 (1975): 690–716.</w:t>
-      </w:r>
-    </w:p>
-    <w:bookmarkEnd w:id="114"/>
-    <w:bookmarkStart w:id="115" w:name="ref-Kripke1963a"/>
-    <w:p>
-      <w:pPr>
-        <w:pStyle w:val="Bibliography"/>
-      </w:pPr>
-      <w:r>
-        <w:t xml:space="preserve">———. “Semantical Analysis of Modal Logic I. Normal Propositional Calculi.”</w:t>
-      </w:r>
-      <w:r>
-        <w:t xml:space="preserve"> </w:t>
-      </w:r>
-      <w:r>
-        <w:rPr>
-          <w:i/>
-        </w:rPr>
-        <w:t xml:space="preserve">Zeitschrift Fur Mathematische Logik Und Grundlagen Der Mathematik</w:t>
-      </w:r>
-      <w:r>
-        <w:t xml:space="preserve"> </w:t>
-      </w:r>
-      <w:r>
-        <w:t xml:space="preserve">9, nos. 5-6 (1963): 67–96.</w:t>
-      </w:r>
-    </w:p>
-    <w:bookmarkEnd w:id="115"/>
-    <w:bookmarkStart w:id="116" w:name="ref-MacFarlane2000"/>
-    <w:p>
-      <w:pPr>
-        <w:pStyle w:val="Bibliography"/>
-      </w:pPr>
-      <w:r>
-        <w:t xml:space="preserve">MacFarlane, John. “What Does It Mean to Say That Logic Is Formal?” PhD thesis, University of Pittsburgh, 2000.</w:t>
-      </w:r>
-    </w:p>
-    <w:bookmarkEnd w:id="116"/>
-    <w:bookmarkStart w:id="117" w:name="ref-Martin2007"/>
-    <w:p>
-      <w:pPr>
-        <w:pStyle w:val="Bibliography"/>
-      </w:pPr>
-      <w:r>
-        <w:t xml:space="preserve">Martin, Christopher J. “Denying Conditionals: Abaelard and the Failure of Boethius’ Account of the Hypothetical Syllogism.”</w:t>
-      </w:r>
-      <w:r>
-        <w:t xml:space="preserve"> </w:t>
-      </w:r>
-      <w:r>
-        <w:rPr>
-          <w:i/>
-        </w:rPr>
-        <w:t xml:space="preserve">Vivarium</w:t>
-      </w:r>
-      <w:r>
-        <w:t xml:space="preserve"> </w:t>
-      </w:r>
-      <w:r>
-        <w:t xml:space="preserve">45 (2007): 153–68.</w:t>
-      </w:r>
-    </w:p>
-    <w:bookmarkEnd w:id="117"/>
-    <w:bookmarkStart w:id="118" w:name="ref-Martin2004"/>
-    <w:p>
-      <w:pPr>
-        <w:pStyle w:val="Bibliography"/>
-      </w:pPr>
-      <w:r>
-        <w:t xml:space="preserve">———. “Formal Consequence in Scotus and Ockham: Towards an Account of Scotus’ Logic.” In</w:t>
-      </w:r>
-      <w:r>
-        <w:t xml:space="preserve"> </w:t>
-      </w:r>
-      <w:r>
-        <w:rPr>
-          <w:i/>
-        </w:rPr>
-        <w:t xml:space="preserve">Duns Scotus in Paris, 1302-2002: Proceedings of the Conference of Paris, 2-4 September 2002</w:t>
-      </w:r>
-      <w:r>
-        <w:t xml:space="preserve">, edited by O. Boulnois, E. Karger, and G. Sondag, 117–50. Turnhout: Brepols, 2004.</w:t>
-      </w:r>
-    </w:p>
-    <w:bookmarkEnd w:id="118"/>
-    <w:bookmarkStart w:id="119" w:name="ref-Martin2018"/>
-    <w:p>
-      <w:pPr>
-        <w:pStyle w:val="Bibliography"/>
-      </w:pPr>
-      <w:r>
-        <w:t xml:space="preserve">———. “The Theory of Natural Consequence.”</w:t>
-      </w:r>
-      <w:r>
-        <w:t xml:space="preserve"> </w:t>
-      </w:r>
-      <w:r>
-        <w:rPr>
-          <w:i/>
-        </w:rPr>
-        <w:t xml:space="preserve">Vivarium</w:t>
-      </w:r>
-      <w:r>
-        <w:t xml:space="preserve"> </w:t>
-      </w:r>
-      <w:r>
-        <w:t xml:space="preserve">56, nos. 3-4 (2018): 340–66.</w:t>
-      </w:r>
-    </w:p>
-    <w:bookmarkEnd w:id="119"/>
-    <w:bookmarkStart w:id="120" w:name="ref-Parsons2014"/>
-    <w:p>
-      <w:pPr>
-        <w:pStyle w:val="Bibliography"/>
-      </w:pPr>
-      <w:r>
-        <w:t xml:space="preserve">Parsons, Terence.</w:t>
-      </w:r>
-      <w:r>
-        <w:t xml:space="preserve"> </w:t>
-      </w:r>
-      <w:r>
-        <w:rPr>
-          <w:i/>
-        </w:rPr>
-        <w:t xml:space="preserve">Articulating Medieval Logic</w:t>
-      </w:r>
-      <w:r>
-        <w:t xml:space="preserve">. Oxford: Oxford University Press, 2014.</w:t>
-      </w:r>
-    </w:p>
-    <w:bookmarkEnd w:id="120"/>
-    <w:bookmarkStart w:id="121" w:name="ref-Prawitz1985"/>
-    <w:p>
-      <w:pPr>
-        <w:pStyle w:val="Bibliography"/>
-      </w:pPr>
-      <w:r>
-        <w:t xml:space="preserve">Prawitz, Dag. “Remarks on Some Approaches to the Concept of Logical Consequence.”</w:t>
-      </w:r>
-      <w:r>
-        <w:t xml:space="preserve"> </w:t>
-      </w:r>
-      <w:r>
-        <w:rPr>
-          <w:i/>
-        </w:rPr>
-        <w:t xml:space="preserve">Synthese</w:t>
-      </w:r>
-      <w:r>
-        <w:t xml:space="preserve"> </w:t>
-      </w:r>
-      <w:r>
-        <w:t xml:space="preserve">62, no. 2 (1985): 153–71.</w:t>
-      </w:r>
-    </w:p>
-    <w:bookmarkEnd w:id="121"/>
-    <w:bookmarkStart w:id="122" w:name="ref-PriestRead1977"/>
-    <w:p>
-      <w:pPr>
-        <w:pStyle w:val="Bibliography"/>
-      </w:pPr>
-      <w:r>
-        <w:t xml:space="preserve">Priest, Graham, and Stephen Read. “The Formalization of Ockham’s Theory of Supposition.”</w:t>
-      </w:r>
-      <w:r>
-        <w:t xml:space="preserve"> </w:t>
-      </w:r>
-      <w:r>
-        <w:rPr>
-          <w:i/>
-        </w:rPr>
-        <w:t xml:space="preserve">Mind</w:t>
-      </w:r>
-      <w:r>
-        <w:t xml:space="preserve"> </w:t>
-      </w:r>
-      <w:r>
-        <w:t xml:space="preserve">86, no. 341 (1977): 109–13.</w:t>
-      </w:r>
-    </w:p>
-    <w:bookmarkEnd w:id="122"/>
-    <w:bookmarkStart w:id="123" w:name="ref-Pseudo-Scotus1891"/>
-    <w:p>
-      <w:pPr>
-        <w:pStyle w:val="Bibliography"/>
-      </w:pPr>
-      <w:r>
-        <w:t xml:space="preserve">Pseudo-Scotus.</w:t>
-      </w:r>
-      <w:r>
-        <w:t xml:space="preserve"> </w:t>
-      </w:r>
-      <w:r>
-        <w:rPr>
-          <w:i/>
-        </w:rPr>
-        <w:t xml:space="preserve">Quaestiones Super Libros Ii Priorum Analyticorum</w:t>
-      </w:r>
-      <w:r>
-        <w:t xml:space="preserve">. Joannis Duns Scoti Doctoris Subtilis Ordinis Minorum Opera Omnia, vol. 2. Paris: Wadding-Vives, 1891.</w:t>
-      </w:r>
-    </w:p>
-    <w:bookmarkEnd w:id="123"/>
-    <w:bookmarkStart w:id="124" w:name="ref-Read2007"/>
-    <w:p>
-      <w:pPr>
-        <w:pStyle w:val="Bibliography"/>
-      </w:pPr>
-      <w:r>
-        <w:t xml:space="preserve">Read, Stephen. “William of Ockham’s</w:t>
-      </w:r>
-      <w:r>
-        <w:t xml:space="preserve"> </w:t>
-      </w:r>
-      <w:r>
-        <w:rPr>
-          <w:i/>
-        </w:rPr>
-        <w:t xml:space="preserve">the Sum of Logic</w:t>
-      </w:r>
-      <w:r>
-        <w:t xml:space="preserve">.”</w:t>
-      </w:r>
-      <w:r>
-        <w:t xml:space="preserve"> </w:t>
-      </w:r>
-      <w:r>
-        <w:rPr>
-          <w:i/>
-        </w:rPr>
-        <w:t xml:space="preserve">Topoi</w:t>
-      </w:r>
-      <w:r>
-        <w:t xml:space="preserve"> </w:t>
-      </w:r>
-      <w:r>
-        <w:t xml:space="preserve">26, no. 2 (2007): 271–77.</w:t>
-      </w:r>
-    </w:p>
-    <w:bookmarkEnd w:id="124"/>
-    <w:bookmarkStart w:id="125" w:name="ref-Schaffer2016"/>
-    <w:p>
-      <w:pPr>
-        <w:pStyle w:val="Bibliography"/>
-      </w:pPr>
-      <w:r>
-        <w:t xml:space="preserve">Schaffer, Jonathan. “Grounding in the Image of Causation.”</w:t>
-      </w:r>
-      <w:r>
-        <w:t xml:space="preserve"> </w:t>
-      </w:r>
-      <w:r>
-        <w:rPr>
-          <w:i/>
-        </w:rPr>
-        <w:t xml:space="preserve">Philosophical Studies</w:t>
-      </w:r>
-      <w:r>
-        <w:t xml:space="preserve"> </w:t>
-      </w:r>
-      <w:r>
-        <w:t xml:space="preserve">173 (2016): 49–100.</w:t>
-      </w:r>
-    </w:p>
-    <w:bookmarkEnd w:id="125"/>
-    <w:bookmarkStart w:id="126" w:name="ref-Schaffer2009"/>
-    <w:p>
-      <w:pPr>
-        <w:pStyle w:val="Bibliography"/>
-      </w:pPr>
-      <w:r>
-        <w:t xml:space="preserve">———. “On What Grounds What.” In</w:t>
-      </w:r>
-      <w:r>
-        <w:t xml:space="preserve"> </w:t>
-      </w:r>
-      <w:r>
-        <w:rPr>
-          <w:i/>
-        </w:rPr>
-        <w:t xml:space="preserve">Metametaphysics: New Essays on the Foundations of Ontology</w:t>
-      </w:r>
-      <w:r>
-        <w:t xml:space="preserve">, edited by David J. Chalmers, David Manley, and Ryan Wasserman, 347–83, 2009.</w:t>
-      </w:r>
-    </w:p>
-    <w:bookmarkEnd w:id="126"/>
-    <w:bookmarkStart w:id="127" w:name="ref-Schiemer2013"/>
-    <w:p>
-      <w:pPr>
-        <w:pStyle w:val="Bibliography"/>
-      </w:pPr>
-      <w:r>
-        <w:t xml:space="preserve">Schiemer, Georg, and Erich H. Reck. “Logic in the 1930s: Type Theory and Model Theory.”</w:t>
-      </w:r>
-      <w:r>
-        <w:t xml:space="preserve"> </w:t>
-      </w:r>
-      <w:r>
-        <w:rPr>
-          <w:i/>
-        </w:rPr>
-        <w:t xml:space="preserve">Bulletin of Symbolic Logic</w:t>
-      </w:r>
-      <w:r>
-        <w:t xml:space="preserve"> </w:t>
-      </w:r>
-      <w:r>
-        <w:t xml:space="preserve">19, no. 4 (2013): 433–72.</w:t>
-      </w:r>
-    </w:p>
-    <w:bookmarkEnd w:id="127"/>
-    <w:bookmarkStart w:id="128" w:name="ref-Schnieder2019"/>
-    <w:p>
-      <w:pPr>
-        <w:pStyle w:val="Bibliography"/>
-      </w:pPr>
-      <w:r>
-        <w:t xml:space="preserve">Schnieder, Benjamin. “On Ground and Consequence.”</w:t>
-      </w:r>
-      <w:r>
-        <w:t xml:space="preserve"> </w:t>
-      </w:r>
-      <w:r>
-        <w:rPr>
-          <w:i/>
-        </w:rPr>
-        <w:t xml:space="preserve">Synthese</w:t>
-      </w:r>
-      <w:r>
-        <w:t xml:space="preserve">, n.d.</w:t>
-      </w:r>
-    </w:p>
-    <w:bookmarkEnd w:id="128"/>
-    <w:bookmarkStart w:id="129" w:name="ref-Schroeder-Heister2006"/>
-    <w:p>
-      <w:pPr>
-        <w:pStyle w:val="Bibliography"/>
-      </w:pPr>
-      <w:r>
-        <w:t xml:space="preserve">Schroeder-Heister, Peter. “Validity Concepts in Proof-Theoretic Semantics.”</w:t>
-      </w:r>
-      <w:r>
-        <w:t xml:space="preserve"> </w:t>
-      </w:r>
-      <w:r>
-        <w:rPr>
-          <w:i/>
-        </w:rPr>
-        <w:t xml:space="preserve">Synthese</w:t>
-      </w:r>
-      <w:r>
-        <w:t xml:space="preserve"> </w:t>
-      </w:r>
-      <w:r>
-        <w:t xml:space="preserve">148, no. 3 (2006): 525–71.</w:t>
+        <w:t xml:space="preserve">Seaton, Wallace Knight. “An Edition and Translation of the Tractatus de Consequentiis of Ralph Strode.” PhD thesis, University of California at Berkeley, 1973.</w:t>
       </w:r>
     </w:p>
     <w:bookmarkEnd w:id="129"/>
-    <w:bookmarkStart w:id="130" w:name="ref-StrodeConsequentiis"/>
-    <w:p>
-      <w:pPr>
-        <w:pStyle w:val="Bibliography"/>
-      </w:pPr>
-      <w:r>
-        <w:t xml:space="preserve">Seaton, Wallace Knight. “An Edition and Translation of the Tractatus de Consequentiis of Ralph Strode.” PhD thesis, University of California at Berkeley, 1973.</w:t>
-      </w:r>
-    </w:p>
-    <w:bookmarkEnd w:id="130"/>
-    <w:bookmarkStart w:id="131" w:name="ref-SpadeMenn"/>
+    <w:bookmarkStart w:id="130" w:name="ref-SpadeMenn"/>
     <w:p>
       <w:pPr>
         <w:pStyle w:val="Bibliography"/>
@@ -5549,99 +5524,99 @@
         <w:t xml:space="preserve">.</w:t>
       </w:r>
     </w:p>
+    <w:bookmarkEnd w:id="130"/>
+    <w:bookmarkStart w:id="131" w:name="ref-Tarski2002"/>
+    <w:p>
+      <w:pPr>
+        <w:pStyle w:val="Bibliography"/>
+      </w:pPr>
+      <w:r>
+        <w:t xml:space="preserve">Tarski, Alfred. “On the Concept of Following Logically.” Translated by Magda Stroińska and David Hitchcock.</w:t>
+      </w:r>
+      <w:r>
+        <w:t xml:space="preserve"> </w:t>
+      </w:r>
+      <w:r>
+        <w:rPr>
+          <w:i/>
+        </w:rPr>
+        <w:t xml:space="preserve">History and Philosophy of Logic</w:t>
+      </w:r>
+      <w:r>
+        <w:t xml:space="preserve"> </w:t>
+      </w:r>
+      <w:r>
+        <w:t xml:space="preserve">23, no. 3 (2002): 155–96.</w:t>
+      </w:r>
+    </w:p>
     <w:bookmarkEnd w:id="131"/>
-    <w:bookmarkStart w:id="132" w:name="ref-Tarski2002"/>
+    <w:bookmarkStart w:id="132" w:name="ref-BurleyDPAL"/>
     <w:p>
       <w:pPr>
         <w:pStyle w:val="Bibliography"/>
       </w:pPr>
       <w:r>
-        <w:t xml:space="preserve">Tarski, Alfred. “On the Concept of Following Logically.” Translated by Magda Stroińska and David Hitchcock.</w:t>
-      </w:r>
-      <w:r>
-        <w:t xml:space="preserve"> </w:t>
-      </w:r>
-      <w:r>
-        <w:rPr>
-          <w:i/>
-        </w:rPr>
-        <w:t xml:space="preserve">History and Philosophy of Logic</w:t>
-      </w:r>
-      <w:r>
-        <w:t xml:space="preserve"> </w:t>
-      </w:r>
-      <w:r>
-        <w:t xml:space="preserve">23, no. 3 (2002): 155–96.</w:t>
+        <w:t xml:space="preserve">Walter Burleigh.</w:t>
+      </w:r>
+      <w:r>
+        <w:t xml:space="preserve"> </w:t>
+      </w:r>
+      <w:r>
+        <w:rPr>
+          <w:i/>
+        </w:rPr>
+        <w:t xml:space="preserve">De Puritate Artis Logicae</w:t>
+      </w:r>
+      <w:r>
+        <w:t xml:space="preserve">. Edited by Philotheus Boehner. St Bonaventure, NY: Franciscan Institute, 1955.</w:t>
       </w:r>
     </w:p>
     <w:bookmarkEnd w:id="132"/>
-    <w:bookmarkStart w:id="133" w:name="ref-BurleyDPAL"/>
+    <w:bookmarkStart w:id="133" w:name="ref-OckhamEL"/>
     <w:p>
       <w:pPr>
         <w:pStyle w:val="Bibliography"/>
       </w:pPr>
       <w:r>
-        <w:t xml:space="preserve">Walter Burleigh.</w:t>
-      </w:r>
-      <w:r>
-        <w:t xml:space="preserve"> </w:t>
-      </w:r>
-      <w:r>
-        <w:rPr>
-          <w:i/>
-        </w:rPr>
-        <w:t xml:space="preserve">De Puritate Artis Logicae</w:t>
-      </w:r>
-      <w:r>
-        <w:t xml:space="preserve">. Edited by Philotheus Boehner. St Bonaventure, NY: Franciscan Institute, 1955.</w:t>
+        <w:t xml:space="preserve">William of Ockham. “Elementarium Logicae.” In</w:t>
+      </w:r>
+      <w:r>
+        <w:t xml:space="preserve"> </w:t>
+      </w:r>
+      <w:r>
+        <w:rPr>
+          <w:i/>
+        </w:rPr>
+        <w:t xml:space="preserve">Opera Philosophica: Opera Dubia et Spuria</w:t>
+      </w:r>
+      <w:r>
+        <w:t xml:space="preserve">, edited by Eligius M. Buytaert, 7:59–304. St. Bonaventure, NY: Franciscan Institute, 1988.</w:t>
       </w:r>
     </w:p>
     <w:bookmarkEnd w:id="133"/>
-    <w:bookmarkStart w:id="134" w:name="ref-OckhamEL"/>
+    <w:bookmarkStart w:id="134" w:name="ref-OckhamSL"/>
     <w:p>
       <w:pPr>
         <w:pStyle w:val="Bibliography"/>
       </w:pPr>
       <w:r>
-        <w:t xml:space="preserve">William of Ockham. “Elementarium Logicae.” In</w:t>
-      </w:r>
-      <w:r>
-        <w:t xml:space="preserve"> </w:t>
-      </w:r>
-      <w:r>
-        <w:rPr>
-          <w:i/>
-        </w:rPr>
-        <w:t xml:space="preserve">Opera Philosophica: Opera Dubia et Spuria</w:t>
-      </w:r>
-      <w:r>
-        <w:t xml:space="preserve">, edited by Eligius M. Buytaert, 7:59–304. St. Bonaventure, NY: Franciscan Institute, 1988.</w:t>
+        <w:t xml:space="preserve">———. “Summa Logicae.” In</w:t>
+      </w:r>
+      <w:r>
+        <w:t xml:space="preserve"> </w:t>
+      </w:r>
+      <w:r>
+        <w:rPr>
+          <w:i/>
+        </w:rPr>
+        <w:t xml:space="preserve">Opera Philosophica</w:t>
+      </w:r>
+      <w:r>
+        <w:t xml:space="preserve">, edited by Philotheus Boehner, Gedeon Gàl, and Stephen Brown, Vol. 1. St. Bonaventure, NY: Franciscan Institute, 1974.</w:t>
       </w:r>
     </w:p>
     <w:bookmarkEnd w:id="134"/>
-    <w:bookmarkStart w:id="135" w:name="ref-OckhamSL"/>
-    <w:p>
-      <w:pPr>
-        <w:pStyle w:val="Bibliography"/>
-      </w:pPr>
-      <w:r>
-        <w:t xml:space="preserve">———. “Summa Logicae.” In</w:t>
-      </w:r>
-      <w:r>
-        <w:t xml:space="preserve"> </w:t>
-      </w:r>
-      <w:r>
-        <w:rPr>
-          <w:i/>
-        </w:rPr>
-        <w:t xml:space="preserve">Opera Philosophica</w:t>
-      </w:r>
-      <w:r>
-        <w:t xml:space="preserve">, edited by Philotheus Boehner, Gedeon Gàl, and Stephen Brown, Vol. 1. St. Bonaventure, NY: Franciscan Institute, 1974.</w:t>
-      </w:r>
-    </w:p>
     <w:bookmarkEnd w:id="135"/>
-    <w:bookmarkEnd w:id="136"/>
     <w:sectPr/>
   </w:body>
 </w:document>
@@ -6382,31 +6357,7 @@
         <w:t xml:space="preserve"> </w:t>
       </w:r>
       <w:r>
-        <w:t xml:space="preserve">Cf.</w:t>
-      </w:r>
-      <w:r>
-        <w:t xml:space="preserve"> </w:t>
-      </w:r>
-      <w:r>
-        <w:t xml:space="preserve">Ruth Barcan Marcus, “Nominalism and the Substitutional Quantifier,”</w:t>
-      </w:r>
-      <w:r>
-        <w:t xml:space="preserve"> </w:t>
-      </w:r>
-      <w:r>
-        <w:rPr>
-          <w:i/>
-        </w:rPr>
-        <w:t xml:space="preserve">Monist</w:t>
-      </w:r>
-      <w:r>
-        <w:t xml:space="preserve"> </w:t>
-      </w:r>
-      <w:r>
-        <w:t xml:space="preserve">61, no. 3 (1978): 351–62</w:t>
-      </w:r>
-      <w:r>
-        <w:t xml:space="preserve">. For an in-depth comparison of Buridan and Tarski’s accounts, see</w:t>
+        <w:t xml:space="preserve">For an in-depth comparison of Buridan and Tarski’s accounts, see</w:t>
       </w:r>
       <w:r>
         <w:t xml:space="preserve"> </w:t>

</xml_diff>

<commit_message>
Delete sentence in section 3.1.1 explaining difference between argumentum and argumentatio
</commit_message>
<xml_diff>
--- a/History of Western Philosophy/Medieval Philosophy/Grounding Medieval Consequence/grounding-final.docx
+++ b/History of Western Philosophy/Medieval Philosophy/Grounding Medieval Consequence/grounding-final.docx
@@ -871,7 +871,7 @@
       </w:pPr>
       <w:r>
         <w:rPr/>
-        <w:t>Among the earliest work which we might classify under the banner of consequence,</w:t>
+        <w:t>Among the earliest material which we might classify under the banner of consequence,</w:t>
       </w:r>
       <w:r>
         <w:rPr>
@@ -1068,7 +1068,7 @@
       </w:pPr>
       <w:r>
         <w:rPr/>
-        <w:t xml:space="preserve">Boethius clears up this initial opaqueness in expounding the concept of a maximal proposition. For Boethius, the term </w:t>
+        <w:t xml:space="preserve">Boethius clears up this initial opaqueness via his exposition the concept of a maximal proposition. For Boethius, the term </w:t>
       </w:r>
       <w:r>
         <w:rPr>
@@ -2642,19 +2642,19 @@
       </w:pPr>
       <w:r>
         <w:rPr/>
-        <w:t xml:space="preserve">Green-Pedersen, Niels Jørgen. </w:t>
-      </w:r>
-      <w:r>
-        <w:rPr>
-          <w:i/>
-        </w:rPr>
-        <w:t>The Tradition of the Topics in the Middle Ages: Commentaries on Aristotle’s and Boethius’ Topics</w:t>
-      </w:r>
-      <w:r>
-        <w:rPr/>
-        <w:t>. Munich: Philosophia Verlag, 1984.</w:t>
-      </w:r>
-      <w:bookmarkStart w:id="33" w:name="ref-Green-Pedersen1984"/>
+        <w:t xml:space="preserve">Green-Pedersen, Niels Jørgen. “Two Early Anonymous Tracts on Consequences.” </w:t>
+      </w:r>
+      <w:r>
+        <w:rPr>
+          <w:i/>
+        </w:rPr>
+        <w:t>Cahiers de L’Institut Du Moyen-Âge Grec et Latin</w:t>
+      </w:r>
+      <w:r>
+        <w:rPr/>
+        <w:t xml:space="preserve"> 35 (1980): 1–28.</w:t>
+      </w:r>
+      <w:bookmarkStart w:id="33" w:name="ref-Green-Pedersen1980a"/>
       <w:bookmarkEnd w:id="33"/>
     </w:p>
     <w:p>
@@ -2669,19 +2669,29 @@
       </w:r>
       <w:r>
         <w:rPr/>
-        <w:t xml:space="preserve">. “Two Early Anonymous Tracts on Consequences.” </w:t>
-      </w:r>
-      <w:r>
-        <w:rPr>
-          <w:i/>
-        </w:rPr>
-        <w:t>Cahiers de L’Institut Du Moyen-Âge Grec et Latin</w:t>
-      </w:r>
-      <w:r>
-        <w:rPr/>
-        <w:t xml:space="preserve"> 35 (1980): 1–28.</w:t>
-      </w:r>
-      <w:bookmarkStart w:id="34" w:name="ref-Green-Pedersen1980a"/>
+        <w:t xml:space="preserve">. “Walter Burley’s </w:t>
+      </w:r>
+      <w:r>
+        <w:rPr>
+          <w:i/>
+        </w:rPr>
+        <w:t>de Consequentiis</w:t>
+      </w:r>
+      <w:r>
+        <w:rPr/>
+        <w:t xml:space="preserve">: An Edition.” </w:t>
+      </w:r>
+      <w:r>
+        <w:rPr>
+          <w:i/>
+        </w:rPr>
+        <w:t>Franciscan Studies</w:t>
+      </w:r>
+      <w:r>
+        <w:rPr/>
+        <w:t xml:space="preserve"> 40 (1980): 102–66.</w:t>
+      </w:r>
+      <w:bookmarkStart w:id="34" w:name="ref-Green-Pedersen1980b"/>
       <w:bookmarkEnd w:id="34"/>
     </w:p>
     <w:p>
@@ -2692,34 +2702,116 @@
       </w:pPr>
       <w:r>
         <w:rPr/>
+        <w:t>Hjortland, Ole T. “The Structure of Logical Consequence: Proof-Theoretic Conceptions.” PhD thesis, University of St. Andrews, 2009.</w:t>
+      </w:r>
+      <w:bookmarkStart w:id="35" w:name="ref-Hjortland2009"/>
+      <w:bookmarkEnd w:id="35"/>
+    </w:p>
+    <w:p>
+      <w:pPr>
+        <w:pStyle w:val="Bibliography"/>
+        <w:jc w:val="both"/>
+        <w:rPr/>
+      </w:pPr>
+      <w:r>
+        <w:rPr/>
+        <w:t xml:space="preserve">Hodges, Wilfrid. “Detecting the Logical Content: Burley’s ‘Purity of Logic’.” In </w:t>
+      </w:r>
+      <w:r>
+        <w:rPr>
+          <w:i/>
+        </w:rPr>
+        <w:t>We Will Show Them! Essays in Honour of Dov Gabbay</w:t>
+      </w:r>
+      <w:r>
+        <w:rPr/>
+        <w:t>, edited by Sergei Artemov, Howard Barringer, Artur d’Avila Garcez, Luis C. Lamb, and John Woods, 2:69–116. London: College Publications, 2005.</w:t>
+      </w:r>
+      <w:bookmarkStart w:id="36" w:name="ref-HodgesBurley"/>
+      <w:bookmarkEnd w:id="36"/>
+    </w:p>
+    <w:p>
+      <w:pPr>
+        <w:pStyle w:val="Bibliography"/>
+        <w:jc w:val="both"/>
+        <w:rPr/>
+      </w:pPr>
+      <w:r>
+        <w:rPr/>
+        <w:t xml:space="preserve">Holopainen, Toivo J. “Anselm’s </w:t>
+      </w:r>
+      <w:r>
+        <w:rPr>
+          <w:i/>
+        </w:rPr>
+        <w:t>Argumentum</w:t>
+      </w:r>
+      <w:r>
+        <w:rPr/>
+        <w:t xml:space="preserve"> and the Early Medieval Theory of Argument.” </w:t>
+      </w:r>
+      <w:r>
+        <w:rPr>
+          <w:i/>
+        </w:rPr>
+        <w:t>Vivarium</w:t>
+      </w:r>
+      <w:r>
+        <w:rPr/>
+        <w:t xml:space="preserve"> 45, no. 1 (2007): 1–29.</w:t>
+      </w:r>
+      <w:bookmarkStart w:id="37" w:name="ref-Holopainen2007"/>
+      <w:bookmarkEnd w:id="37"/>
+    </w:p>
+    <w:p>
+      <w:pPr>
+        <w:pStyle w:val="Bibliography"/>
+        <w:jc w:val="both"/>
+        <w:rPr/>
+      </w:pPr>
+      <w:r>
+        <w:rPr/>
+        <w:t xml:space="preserve">John Buridan. </w:t>
+      </w:r>
+      <w:r>
+        <w:rPr>
+          <w:i/>
+        </w:rPr>
+        <w:t>Tractatus de Consequentiis</w:t>
+      </w:r>
+      <w:r>
+        <w:rPr/>
+        <w:t>. Edited by Hubert Hubien. Philosophes Médiévaux 16. Louvain: Publications universitaires, 1976.</w:t>
+      </w:r>
+      <w:bookmarkStart w:id="38" w:name="ref-BuridanTC"/>
+      <w:bookmarkEnd w:id="38"/>
+    </w:p>
+    <w:p>
+      <w:pPr>
+        <w:pStyle w:val="Bibliography"/>
+        <w:jc w:val="both"/>
+        <w:rPr/>
+      </w:pPr>
+      <w:r>
+        <w:rPr/>
         <w:t>———</w:t>
       </w:r>
       <w:r>
         <w:rPr/>
-        <w:t xml:space="preserve">. “Walter Burley’s </w:t>
-      </w:r>
-      <w:r>
-        <w:rPr>
-          <w:i/>
-        </w:rPr>
-        <w:t>de Consequentiis</w:t>
-      </w:r>
-      <w:r>
-        <w:rPr/>
-        <w:t xml:space="preserve">: An Edition.” </w:t>
-      </w:r>
-      <w:r>
-        <w:rPr>
-          <w:i/>
-        </w:rPr>
-        <w:t>Franciscan Studies</w:t>
-      </w:r>
-      <w:r>
-        <w:rPr/>
-        <w:t xml:space="preserve"> 40 (1980): 102–66.</w:t>
-      </w:r>
-      <w:bookmarkStart w:id="35" w:name="ref-Green-Pedersen1980b"/>
-      <w:bookmarkEnd w:id="35"/>
+        <w:t xml:space="preserve">. </w:t>
+      </w:r>
+      <w:r>
+        <w:rPr>
+          <w:i/>
+        </w:rPr>
+        <w:t>Treatise on Consequences</w:t>
+      </w:r>
+      <w:r>
+        <w:rPr/>
+        <w:t>. Translated by Stephen Read. Bronx, NY: Fordham University Press, 2015.</w:t>
+      </w:r>
+      <w:bookmarkStart w:id="39" w:name="ref-Buridan2015"/>
+      <w:bookmarkEnd w:id="39"/>
     </w:p>
     <w:p>
       <w:pPr>
@@ -2729,10 +2821,20 @@
       </w:pPr>
       <w:r>
         <w:rPr/>
-        <w:t>Hjortland, Ole T. “The Structure of Logical Consequence: Proof-Theoretic Conceptions.” PhD thesis, University of St. Andrews, 2009.</w:t>
-      </w:r>
-      <w:bookmarkStart w:id="36" w:name="ref-Hjortland2009"/>
-      <w:bookmarkEnd w:id="36"/>
+        <w:t xml:space="preserve">Kemeny, John G. “A New Approach to Semantics–Part I.” </w:t>
+      </w:r>
+      <w:r>
+        <w:rPr>
+          <w:i/>
+        </w:rPr>
+        <w:t>Journal of Symbolic Logic</w:t>
+      </w:r>
+      <w:r>
+        <w:rPr/>
+        <w:t xml:space="preserve"> 21, no. 1 (1956): 1–27.</w:t>
+      </w:r>
+      <w:bookmarkStart w:id="40" w:name="ref-Kemeny1956"/>
+      <w:bookmarkEnd w:id="40"/>
     </w:p>
     <w:p>
       <w:pPr>
@@ -2742,20 +2844,24 @@
       </w:pPr>
       <w:r>
         <w:rPr/>
-        <w:t xml:space="preserve">Hodges, Wilfrid. “Detecting the Logical Content: Burley’s ‘Purity of Logic’.” In </w:t>
-      </w:r>
-      <w:r>
-        <w:rPr>
-          <w:i/>
-        </w:rPr>
-        <w:t>We Will Show Them! Essays in Honour of Dov Gabbay</w:t>
-      </w:r>
-      <w:r>
-        <w:rPr/>
-        <w:t>, edited by Sergei Artemov, Howard Barringer, Artur d’Avila Garcez, Luis C. Lamb, and John Woods, 2:69–116. London: College Publications, 2005.</w:t>
-      </w:r>
-      <w:bookmarkStart w:id="37" w:name="ref-HodgesBurley"/>
-      <w:bookmarkEnd w:id="37"/>
+        <w:t>———</w:t>
+      </w:r>
+      <w:r>
+        <w:rPr/>
+        <w:t xml:space="preserve">. “A New Approach to Semantics–Part II.” </w:t>
+      </w:r>
+      <w:r>
+        <w:rPr>
+          <w:i/>
+        </w:rPr>
+        <w:t>Journal of Symbolic Logic</w:t>
+      </w:r>
+      <w:r>
+        <w:rPr/>
+        <w:t xml:space="preserve"> 22, no. 2 (1956): 149–61.</w:t>
+      </w:r>
+      <w:bookmarkStart w:id="41" w:name="ref-Kemeny1956b"/>
+      <w:bookmarkEnd w:id="41"/>
     </w:p>
     <w:p>
       <w:pPr>
@@ -2765,17 +2871,93 @@
       </w:pPr>
       <w:r>
         <w:rPr/>
-        <w:t xml:space="preserve">Holopainen, Toivo J. “Anselm’s </w:t>
-      </w:r>
-      <w:r>
-        <w:rPr>
-          <w:i/>
-        </w:rPr>
-        <w:t>Argumentum</w:t>
-      </w:r>
-      <w:r>
-        <w:rPr/>
-        <w:t xml:space="preserve"> and the Early Medieval Theory of Argument.” </w:t>
+        <w:t xml:space="preserve">Klima, Gyula. </w:t>
+      </w:r>
+      <w:r>
+        <w:rPr>
+          <w:i/>
+        </w:rPr>
+        <w:t>Ars Artium: Essays in Philosophical Semantics, Medieval and Modern</w:t>
+      </w:r>
+      <w:r>
+        <w:rPr/>
+        <w:t>. Budapest: Institute of Philosophy of the Hungarian Academy of Sciences, 1988.</w:t>
+      </w:r>
+      <w:bookmarkStart w:id="42" w:name="ref-Klima1988"/>
+      <w:bookmarkEnd w:id="42"/>
+    </w:p>
+    <w:p>
+      <w:pPr>
+        <w:pStyle w:val="Bibliography"/>
+        <w:jc w:val="both"/>
+        <w:rPr/>
+      </w:pPr>
+      <w:r>
+        <w:rPr/>
+        <w:t xml:space="preserve">Kripke, Saul A. “Outline of a Theory of Truth.” </w:t>
+      </w:r>
+      <w:r>
+        <w:rPr>
+          <w:i/>
+        </w:rPr>
+        <w:t>Journal of Philosophy</w:t>
+      </w:r>
+      <w:r>
+        <w:rPr/>
+        <w:t xml:space="preserve"> 72, no. 19 (1975): 690–716.</w:t>
+      </w:r>
+      <w:bookmarkStart w:id="43" w:name="ref-Kripke1975"/>
+      <w:bookmarkEnd w:id="43"/>
+    </w:p>
+    <w:p>
+      <w:pPr>
+        <w:pStyle w:val="Bibliography"/>
+        <w:jc w:val="both"/>
+        <w:rPr/>
+      </w:pPr>
+      <w:r>
+        <w:rPr/>
+        <w:t>———</w:t>
+      </w:r>
+      <w:r>
+        <w:rPr/>
+        <w:t xml:space="preserve">. “Semantical Analysis of Modal Logic I. Normal Propositional Calculi.” </w:t>
+      </w:r>
+      <w:r>
+        <w:rPr>
+          <w:i/>
+        </w:rPr>
+        <w:t>Zeitschrift Fur Mathematische Logik Und Grundlagen Der Mathematik</w:t>
+      </w:r>
+      <w:r>
+        <w:rPr/>
+        <w:t xml:space="preserve"> 9, nos. 5-6 (1963): 67–96.</w:t>
+      </w:r>
+      <w:bookmarkStart w:id="44" w:name="ref-Kripke1963a"/>
+      <w:bookmarkEnd w:id="44"/>
+    </w:p>
+    <w:p>
+      <w:pPr>
+        <w:pStyle w:val="Bibliography"/>
+        <w:jc w:val="both"/>
+        <w:rPr/>
+      </w:pPr>
+      <w:r>
+        <w:rPr/>
+        <w:t>MacFarlane, John. “What Does It Mean to Say That Logic Is Formal?” PhD thesis, University of Pittsburgh, 2000.</w:t>
+      </w:r>
+      <w:bookmarkStart w:id="45" w:name="ref-MacFarlane2000"/>
+      <w:bookmarkEnd w:id="45"/>
+    </w:p>
+    <w:p>
+      <w:pPr>
+        <w:pStyle w:val="Bibliography"/>
+        <w:jc w:val="both"/>
+        <w:rPr/>
+      </w:pPr>
+      <w:r>
+        <w:rPr/>
+        <w:t xml:space="preserve">Martin, Christopher J. “Denying Conditionals: Abaelard and the Failure of Boethius’ Account of the Hypothetical Syllogism.” </w:t>
       </w:r>
       <w:r>
         <w:rPr>
@@ -2785,10 +2967,10 @@
       </w:r>
       <w:r>
         <w:rPr/>
-        <w:t xml:space="preserve"> 45, no. 1 (2007): 1–29.</w:t>
-      </w:r>
-      <w:bookmarkStart w:id="38" w:name="ref-Holopainen2007"/>
-      <w:bookmarkEnd w:id="38"/>
+        <w:t xml:space="preserve"> 45 (2007): 153–68.</w:t>
+      </w:r>
+      <w:bookmarkStart w:id="46" w:name="ref-Martin2007"/>
+      <w:bookmarkEnd w:id="46"/>
     </w:p>
     <w:p>
       <w:pPr>
@@ -2798,20 +2980,24 @@
       </w:pPr>
       <w:r>
         <w:rPr/>
-        <w:t xml:space="preserve">John Buridan. </w:t>
-      </w:r>
-      <w:r>
-        <w:rPr>
-          <w:i/>
-        </w:rPr>
-        <w:t>Tractatus de Consequentiis</w:t>
-      </w:r>
-      <w:r>
-        <w:rPr/>
-        <w:t>. Edited by Hubert Hubien. Philosophes Médiévaux 16. Louvain: Publications universitaires, 1976.</w:t>
-      </w:r>
-      <w:bookmarkStart w:id="39" w:name="ref-BuridanTC"/>
-      <w:bookmarkEnd w:id="39"/>
+        <w:t>———</w:t>
+      </w:r>
+      <w:r>
+        <w:rPr/>
+        <w:t xml:space="preserve">. “Formal Consequence in Scotus and Ockham: Towards an Account of Scotus’ Logic.” In </w:t>
+      </w:r>
+      <w:r>
+        <w:rPr>
+          <w:i/>
+        </w:rPr>
+        <w:t>Duns Scotus in Paris, 1302-2002: Proceedings of the Conference of Paris, 2-4 September 2002</w:t>
+      </w:r>
+      <w:r>
+        <w:rPr/>
+        <w:t>, edited by O. Boulnois, E. Karger, and G. Sondag, 117–50. Turnhout: Brepols, 2004.</w:t>
+      </w:r>
+      <w:bookmarkStart w:id="47" w:name="ref-Martin2004"/>
+      <w:bookmarkEnd w:id="47"/>
     </w:p>
     <w:p>
       <w:pPr>
@@ -2825,20 +3011,20 @@
       </w:r>
       <w:r>
         <w:rPr/>
-        <w:t xml:space="preserve">. </w:t>
-      </w:r>
-      <w:r>
-        <w:rPr>
-          <w:i/>
-        </w:rPr>
-        <w:t>Treatise on Consequences</w:t>
-      </w:r>
-      <w:r>
-        <w:rPr/>
-        <w:t>. Translated by Stephen Read. Bronx, NY: Fordham University Press, 2015.</w:t>
-      </w:r>
-      <w:bookmarkStart w:id="40" w:name="ref-Buridan2015"/>
-      <w:bookmarkEnd w:id="40"/>
+        <w:t xml:space="preserve">. “The Theory of Natural Consequence.” </w:t>
+      </w:r>
+      <w:r>
+        <w:rPr>
+          <w:i/>
+        </w:rPr>
+        <w:t>Vivarium</w:t>
+      </w:r>
+      <w:r>
+        <w:rPr/>
+        <w:t xml:space="preserve"> 56, nos. 3-4 (2018): 340–66.</w:t>
+      </w:r>
+      <w:bookmarkStart w:id="48" w:name="ref-Martin2018"/>
+      <w:bookmarkEnd w:id="48"/>
     </w:p>
     <w:p>
       <w:pPr>
@@ -2848,20 +3034,20 @@
       </w:pPr>
       <w:r>
         <w:rPr/>
-        <w:t xml:space="preserve">Kemeny, John G. “A New Approach to Semantics–Part I.” </w:t>
-      </w:r>
-      <w:r>
-        <w:rPr>
-          <w:i/>
-        </w:rPr>
-        <w:t>Journal of Symbolic Logic</w:t>
-      </w:r>
-      <w:r>
-        <w:rPr/>
-        <w:t xml:space="preserve"> 21, no. 1 (1956): 1–27.</w:t>
-      </w:r>
-      <w:bookmarkStart w:id="41" w:name="ref-Kemeny1956"/>
-      <w:bookmarkEnd w:id="41"/>
+        <w:t xml:space="preserve">Parsons, Terence. </w:t>
+      </w:r>
+      <w:r>
+        <w:rPr>
+          <w:i/>
+        </w:rPr>
+        <w:t>Articulating Medieval Logic</w:t>
+      </w:r>
+      <w:r>
+        <w:rPr/>
+        <w:t>. Oxford: Oxford University Press, 2014.</w:t>
+      </w:r>
+      <w:bookmarkStart w:id="49" w:name="ref-Parsons2014"/>
+      <w:bookmarkEnd w:id="49"/>
     </w:p>
     <w:p>
       <w:pPr>
@@ -2871,24 +3057,149 @@
       </w:pPr>
       <w:r>
         <w:rPr/>
+        <w:t xml:space="preserve">Prawitz, Dag. “Remarks on Some Approaches to the Concept of Logical Consequence.” </w:t>
+      </w:r>
+      <w:r>
+        <w:rPr>
+          <w:i/>
+        </w:rPr>
+        <w:t>Synthese</w:t>
+      </w:r>
+      <w:r>
+        <w:rPr/>
+        <w:t xml:space="preserve"> 62, no. 2 (1985): 153–71.</w:t>
+      </w:r>
+      <w:bookmarkStart w:id="50" w:name="ref-Prawitz1985"/>
+      <w:bookmarkEnd w:id="50"/>
+    </w:p>
+    <w:p>
+      <w:pPr>
+        <w:pStyle w:val="Bibliography"/>
+        <w:jc w:val="both"/>
+        <w:rPr/>
+      </w:pPr>
+      <w:r>
+        <w:rPr/>
+        <w:t xml:space="preserve">Priest, Graham, and Stephen Read. “The Formalization of Ockham’s Theory of Supposition.” </w:t>
+      </w:r>
+      <w:r>
+        <w:rPr>
+          <w:i/>
+        </w:rPr>
+        <w:t>Mind</w:t>
+      </w:r>
+      <w:r>
+        <w:rPr/>
+        <w:t xml:space="preserve"> 86, no. 341 (1977): 109–13.</w:t>
+      </w:r>
+      <w:bookmarkStart w:id="51" w:name="ref-PriestRead1977"/>
+      <w:bookmarkEnd w:id="51"/>
+    </w:p>
+    <w:p>
+      <w:pPr>
+        <w:pStyle w:val="Bibliography"/>
+        <w:jc w:val="both"/>
+        <w:rPr/>
+      </w:pPr>
+      <w:r>
+        <w:rPr/>
+        <w:t xml:space="preserve">Pseudo-Scotus. </w:t>
+      </w:r>
+      <w:r>
+        <w:rPr>
+          <w:i/>
+        </w:rPr>
+        <w:t>Quaestiones Super Libros Ii Priorum Analyticorum</w:t>
+      </w:r>
+      <w:r>
+        <w:rPr/>
+        <w:t>. Joannis Duns Scoti Doctoris Subtilis Ordinis Minorum Opera Omnia, vol. 2. Paris: Wadding-Vives, 1891.</w:t>
+      </w:r>
+      <w:bookmarkStart w:id="52" w:name="ref-Pseudo-Scotus1891"/>
+      <w:bookmarkEnd w:id="52"/>
+    </w:p>
+    <w:p>
+      <w:pPr>
+        <w:pStyle w:val="Bibliography"/>
+        <w:jc w:val="both"/>
+        <w:rPr/>
+      </w:pPr>
+      <w:r>
+        <w:rPr/>
+        <w:t xml:space="preserve">Read, Stephen. “William of Ockham’s </w:t>
+      </w:r>
+      <w:r>
+        <w:rPr>
+          <w:i/>
+        </w:rPr>
+        <w:t>the Sum of Logic</w:t>
+      </w:r>
+      <w:r>
+        <w:rPr/>
+        <w:t xml:space="preserve">.” </w:t>
+      </w:r>
+      <w:r>
+        <w:rPr>
+          <w:i/>
+        </w:rPr>
+        <w:t>Topoi</w:t>
+      </w:r>
+      <w:r>
+        <w:rPr/>
+        <w:t xml:space="preserve"> 26, no. 2 (2007): 271–77.</w:t>
+      </w:r>
+      <w:bookmarkStart w:id="53" w:name="ref-Read2007"/>
+      <w:bookmarkEnd w:id="53"/>
+    </w:p>
+    <w:p>
+      <w:pPr>
+        <w:pStyle w:val="Bibliography"/>
+        <w:jc w:val="both"/>
+        <w:rPr/>
+      </w:pPr>
+      <w:r>
+        <w:rPr/>
+        <w:t xml:space="preserve">Schaffer, Jonathan. “Grounding in the Image of Causation.” </w:t>
+      </w:r>
+      <w:r>
+        <w:rPr>
+          <w:i/>
+        </w:rPr>
+        <w:t>Philosophical Studies</w:t>
+      </w:r>
+      <w:r>
+        <w:rPr/>
+        <w:t xml:space="preserve"> 173 (2016): 49–100.</w:t>
+      </w:r>
+      <w:bookmarkStart w:id="54" w:name="ref-Schaffer2016"/>
+      <w:bookmarkEnd w:id="54"/>
+    </w:p>
+    <w:p>
+      <w:pPr>
+        <w:pStyle w:val="Bibliography"/>
+        <w:jc w:val="both"/>
+        <w:rPr/>
+      </w:pPr>
+      <w:r>
+        <w:rPr/>
         <w:t>———</w:t>
       </w:r>
       <w:r>
         <w:rPr/>
-        <w:t xml:space="preserve">. “A New Approach to Semantics–Part II.” </w:t>
-      </w:r>
-      <w:r>
-        <w:rPr>
-          <w:i/>
-        </w:rPr>
-        <w:t>Journal of Symbolic Logic</w:t>
-      </w:r>
-      <w:r>
-        <w:rPr/>
-        <w:t xml:space="preserve"> 22, no. 2 (1956): 149–61.</w:t>
-      </w:r>
-      <w:bookmarkStart w:id="42" w:name="ref-Kemeny1956b"/>
-      <w:bookmarkEnd w:id="42"/>
+        <w:t xml:space="preserve">. “On What Grounds What.” In </w:t>
+      </w:r>
+      <w:r>
+        <w:rPr>
+          <w:i/>
+        </w:rPr>
+        <w:t>Metametaphysics: New Essays on the Foundations of Ontology</w:t>
+      </w:r>
+      <w:r>
+        <w:rPr/>
+        <w:t>, edited by David J. Chalmers, David Manley, and Ryan Wasserman, 347–83, 2009.</w:t>
+      </w:r>
+      <w:bookmarkStart w:id="55" w:name="ref-Schaffer2009"/>
+      <w:bookmarkEnd w:id="55"/>
     </w:p>
     <w:p>
       <w:pPr>
@@ -2898,20 +3209,20 @@
       </w:pPr>
       <w:r>
         <w:rPr/>
-        <w:t xml:space="preserve">Klima, Gyula. </w:t>
-      </w:r>
-      <w:r>
-        <w:rPr>
-          <w:i/>
-        </w:rPr>
-        <w:t>Ars Artium: Essays in Philosophical Semantics, Medieval and Modern</w:t>
-      </w:r>
-      <w:r>
-        <w:rPr/>
-        <w:t>. Budapest: Institute of Philosophy of the Hungarian Academy of Sciences, 1988.</w:t>
-      </w:r>
-      <w:bookmarkStart w:id="43" w:name="ref-Klima1988"/>
-      <w:bookmarkEnd w:id="43"/>
+        <w:t xml:space="preserve">Schiemer, Georg, and Erich H. Reck. “Logic in the 1930s: Type Theory and Model Theory.” </w:t>
+      </w:r>
+      <w:r>
+        <w:rPr>
+          <w:i/>
+        </w:rPr>
+        <w:t>Bulletin of Symbolic Logic</w:t>
+      </w:r>
+      <w:r>
+        <w:rPr/>
+        <w:t xml:space="preserve"> 19, no. 4 (2013): 433–72.</w:t>
+      </w:r>
+      <w:bookmarkStart w:id="56" w:name="ref-Schiemer2013"/>
+      <w:bookmarkEnd w:id="56"/>
     </w:p>
     <w:p>
       <w:pPr>
@@ -2921,20 +3232,20 @@
       </w:pPr>
       <w:r>
         <w:rPr/>
-        <w:t xml:space="preserve">Kripke, Saul A. “Outline of a Theory of Truth.” </w:t>
-      </w:r>
-      <w:r>
-        <w:rPr>
-          <w:i/>
-        </w:rPr>
-        <w:t>Journal of Philosophy</w:t>
-      </w:r>
-      <w:r>
-        <w:rPr/>
-        <w:t xml:space="preserve"> 72, no. 19 (1975): 690–716.</w:t>
-      </w:r>
-      <w:bookmarkStart w:id="44" w:name="ref-Kripke1975"/>
-      <w:bookmarkEnd w:id="44"/>
+        <w:t xml:space="preserve">Schnieder, Benjamin. “On Ground and Consequence.” </w:t>
+      </w:r>
+      <w:r>
+        <w:rPr>
+          <w:i/>
+        </w:rPr>
+        <w:t>Synthese</w:t>
+      </w:r>
+      <w:r>
+        <w:rPr/>
+        <w:t>, n.d.</w:t>
+      </w:r>
+      <w:bookmarkStart w:id="57" w:name="ref-Schnieder2019"/>
+      <w:bookmarkEnd w:id="57"/>
     </w:p>
     <w:p>
       <w:pPr>
@@ -2944,24 +3255,20 @@
       </w:pPr>
       <w:r>
         <w:rPr/>
-        <w:t>———</w:t>
-      </w:r>
-      <w:r>
-        <w:rPr/>
-        <w:t xml:space="preserve">. “Semantical Analysis of Modal Logic I. Normal Propositional Calculi.” </w:t>
-      </w:r>
-      <w:r>
-        <w:rPr>
-          <w:i/>
-        </w:rPr>
-        <w:t>Zeitschrift Fur Mathematische Logik Und Grundlagen Der Mathematik</w:t>
-      </w:r>
-      <w:r>
-        <w:rPr/>
-        <w:t xml:space="preserve"> 9, nos. 5-6 (1963): 67–96.</w:t>
-      </w:r>
-      <w:bookmarkStart w:id="45" w:name="ref-Kripke1963a"/>
-      <w:bookmarkEnd w:id="45"/>
+        <w:t xml:space="preserve">Schroeder-Heister, Peter. “Validity Concepts in Proof-Theoretic Semantics.” </w:t>
+      </w:r>
+      <w:r>
+        <w:rPr>
+          <w:i/>
+        </w:rPr>
+        <w:t>Synthese</w:t>
+      </w:r>
+      <w:r>
+        <w:rPr/>
+        <w:t xml:space="preserve"> 148, no. 3 (2006): 525–71.</w:t>
+      </w:r>
+      <w:bookmarkStart w:id="58" w:name="ref-Schroeder-Heister2006"/>
+      <w:bookmarkEnd w:id="58"/>
     </w:p>
     <w:p>
       <w:pPr>
@@ -2971,344 +3278,10 @@
       </w:pPr>
       <w:r>
         <w:rPr/>
-        <w:t>MacFarlane, John. “What Does It Mean to Say That Logic Is Formal?” PhD thesis, University of Pittsburgh, 2000.</w:t>
-      </w:r>
-      <w:bookmarkStart w:id="46" w:name="ref-MacFarlane2000"/>
-      <w:bookmarkEnd w:id="46"/>
-    </w:p>
-    <w:p>
-      <w:pPr>
-        <w:pStyle w:val="Bibliography"/>
-        <w:jc w:val="both"/>
-        <w:rPr/>
-      </w:pPr>
-      <w:r>
-        <w:rPr/>
-        <w:t xml:space="preserve">Martin, Christopher J. “Denying Conditionals: Abaelard and the Failure of Boethius’ Account of the Hypothetical Syllogism.” </w:t>
-      </w:r>
-      <w:r>
-        <w:rPr>
-          <w:i/>
-        </w:rPr>
-        <w:t>Vivarium</w:t>
-      </w:r>
-      <w:r>
-        <w:rPr/>
-        <w:t xml:space="preserve"> 45 (2007): 153–68.</w:t>
-      </w:r>
-      <w:bookmarkStart w:id="47" w:name="ref-Martin2007"/>
-      <w:bookmarkEnd w:id="47"/>
-    </w:p>
-    <w:p>
-      <w:pPr>
-        <w:pStyle w:val="Bibliography"/>
-        <w:jc w:val="both"/>
-        <w:rPr/>
-      </w:pPr>
-      <w:r>
-        <w:rPr/>
-        <w:t>———</w:t>
-      </w:r>
-      <w:r>
-        <w:rPr/>
-        <w:t xml:space="preserve">. “Formal Consequence in Scotus and Ockham: Towards an Account of Scotus’ Logic.” In </w:t>
-      </w:r>
-      <w:r>
-        <w:rPr>
-          <w:i/>
-        </w:rPr>
-        <w:t>Duns Scotus in Paris, 1302-2002: Proceedings of the Conference of Paris, 2-4 September 2002</w:t>
-      </w:r>
-      <w:r>
-        <w:rPr/>
-        <w:t>, edited by O. Boulnois, E. Karger, and G. Sondag, 117–50. Turnhout: Brepols, 2004.</w:t>
-      </w:r>
-      <w:bookmarkStart w:id="48" w:name="ref-Martin2004"/>
-      <w:bookmarkEnd w:id="48"/>
-    </w:p>
-    <w:p>
-      <w:pPr>
-        <w:pStyle w:val="Bibliography"/>
-        <w:jc w:val="both"/>
-        <w:rPr/>
-      </w:pPr>
-      <w:r>
-        <w:rPr/>
-        <w:t>———</w:t>
-      </w:r>
-      <w:r>
-        <w:rPr/>
-        <w:t xml:space="preserve">. “The Theory of Natural Consequence.” </w:t>
-      </w:r>
-      <w:r>
-        <w:rPr>
-          <w:i/>
-        </w:rPr>
-        <w:t>Vivarium</w:t>
-      </w:r>
-      <w:r>
-        <w:rPr/>
-        <w:t xml:space="preserve"> 56, nos. 3-4 (2018): 340–66.</w:t>
-      </w:r>
-      <w:bookmarkStart w:id="49" w:name="ref-Martin2018"/>
-      <w:bookmarkEnd w:id="49"/>
-    </w:p>
-    <w:p>
-      <w:pPr>
-        <w:pStyle w:val="Bibliography"/>
-        <w:jc w:val="both"/>
-        <w:rPr/>
-      </w:pPr>
-      <w:r>
-        <w:rPr/>
-        <w:t xml:space="preserve">Parsons, Terence. </w:t>
-      </w:r>
-      <w:r>
-        <w:rPr>
-          <w:i/>
-        </w:rPr>
-        <w:t>Articulating Medieval Logic</w:t>
-      </w:r>
-      <w:r>
-        <w:rPr/>
-        <w:t>. Oxford: Oxford University Press, 2014.</w:t>
-      </w:r>
-      <w:bookmarkStart w:id="50" w:name="ref-Parsons2014"/>
-      <w:bookmarkEnd w:id="50"/>
-    </w:p>
-    <w:p>
-      <w:pPr>
-        <w:pStyle w:val="Bibliography"/>
-        <w:jc w:val="both"/>
-        <w:rPr/>
-      </w:pPr>
-      <w:r>
-        <w:rPr/>
-        <w:t xml:space="preserve">Prawitz, Dag. “Remarks on Some Approaches to the Concept of Logical Consequence.” </w:t>
-      </w:r>
-      <w:r>
-        <w:rPr>
-          <w:i/>
-        </w:rPr>
-        <w:t>Synthese</w:t>
-      </w:r>
-      <w:r>
-        <w:rPr/>
-        <w:t xml:space="preserve"> 62, no. 2 (1985): 153–71.</w:t>
-      </w:r>
-      <w:bookmarkStart w:id="51" w:name="ref-Prawitz1985"/>
-      <w:bookmarkEnd w:id="51"/>
-    </w:p>
-    <w:p>
-      <w:pPr>
-        <w:pStyle w:val="Bibliography"/>
-        <w:jc w:val="both"/>
-        <w:rPr/>
-      </w:pPr>
-      <w:r>
-        <w:rPr/>
-        <w:t xml:space="preserve">Priest, Graham, and Stephen Read. “The Formalization of Ockham’s Theory of Supposition.” </w:t>
-      </w:r>
-      <w:r>
-        <w:rPr>
-          <w:i/>
-        </w:rPr>
-        <w:t>Mind</w:t>
-      </w:r>
-      <w:r>
-        <w:rPr/>
-        <w:t xml:space="preserve"> 86, no. 341 (1977): 109–13.</w:t>
-      </w:r>
-      <w:bookmarkStart w:id="52" w:name="ref-PriestRead1977"/>
-      <w:bookmarkEnd w:id="52"/>
-    </w:p>
-    <w:p>
-      <w:pPr>
-        <w:pStyle w:val="Bibliography"/>
-        <w:jc w:val="both"/>
-        <w:rPr/>
-      </w:pPr>
-      <w:r>
-        <w:rPr/>
-        <w:t xml:space="preserve">Pseudo-Scotus. </w:t>
-      </w:r>
-      <w:r>
-        <w:rPr>
-          <w:i/>
-        </w:rPr>
-        <w:t>Quaestiones Super Libros Ii Priorum Analyticorum</w:t>
-      </w:r>
-      <w:r>
-        <w:rPr/>
-        <w:t>. Joannis Duns Scoti Doctoris Subtilis Ordinis Minorum Opera Omnia, vol. 2. Paris: Wadding-Vives, 1891.</w:t>
-      </w:r>
-      <w:bookmarkStart w:id="53" w:name="ref-Pseudo-Scotus1891"/>
-      <w:bookmarkEnd w:id="53"/>
-    </w:p>
-    <w:p>
-      <w:pPr>
-        <w:pStyle w:val="Bibliography"/>
-        <w:jc w:val="both"/>
-        <w:rPr/>
-      </w:pPr>
-      <w:r>
-        <w:rPr/>
-        <w:t xml:space="preserve">Read, Stephen. “William of Ockham’s </w:t>
-      </w:r>
-      <w:r>
-        <w:rPr>
-          <w:i/>
-        </w:rPr>
-        <w:t>the Sum of Logic</w:t>
-      </w:r>
-      <w:r>
-        <w:rPr/>
-        <w:t xml:space="preserve">.” </w:t>
-      </w:r>
-      <w:r>
-        <w:rPr>
-          <w:i/>
-        </w:rPr>
-        <w:t>Topoi</w:t>
-      </w:r>
-      <w:r>
-        <w:rPr/>
-        <w:t xml:space="preserve"> 26, no. 2 (2007): 271–77.</w:t>
-      </w:r>
-      <w:bookmarkStart w:id="54" w:name="ref-Read2007"/>
-      <w:bookmarkEnd w:id="54"/>
-    </w:p>
-    <w:p>
-      <w:pPr>
-        <w:pStyle w:val="Bibliography"/>
-        <w:jc w:val="both"/>
-        <w:rPr/>
-      </w:pPr>
-      <w:r>
-        <w:rPr/>
-        <w:t xml:space="preserve">Schaffer, Jonathan. “Grounding in the Image of Causation.” </w:t>
-      </w:r>
-      <w:r>
-        <w:rPr>
-          <w:i/>
-        </w:rPr>
-        <w:t>Philosophical Studies</w:t>
-      </w:r>
-      <w:r>
-        <w:rPr/>
-        <w:t xml:space="preserve"> 173 (2016): 49–100.</w:t>
-      </w:r>
-      <w:bookmarkStart w:id="55" w:name="ref-Schaffer2016"/>
-      <w:bookmarkEnd w:id="55"/>
-    </w:p>
-    <w:p>
-      <w:pPr>
-        <w:pStyle w:val="Bibliography"/>
-        <w:jc w:val="both"/>
-        <w:rPr/>
-      </w:pPr>
-      <w:r>
-        <w:rPr/>
-        <w:t>———</w:t>
-      </w:r>
-      <w:r>
-        <w:rPr/>
-        <w:t xml:space="preserve">. “On What Grounds What.” In </w:t>
-      </w:r>
-      <w:r>
-        <w:rPr>
-          <w:i/>
-        </w:rPr>
-        <w:t>Metametaphysics: New Essays on the Foundations of Ontology</w:t>
-      </w:r>
-      <w:r>
-        <w:rPr/>
-        <w:t>, edited by David J. Chalmers, David Manley, and Ryan Wasserman, 347–83, 2009.</w:t>
-      </w:r>
-      <w:bookmarkStart w:id="56" w:name="ref-Schaffer2009"/>
-      <w:bookmarkEnd w:id="56"/>
-    </w:p>
-    <w:p>
-      <w:pPr>
-        <w:pStyle w:val="Bibliography"/>
-        <w:jc w:val="both"/>
-        <w:rPr/>
-      </w:pPr>
-      <w:r>
-        <w:rPr/>
-        <w:t xml:space="preserve">Schiemer, Georg, and Erich H. Reck. “Logic in the 1930s: Type Theory and Model Theory.” </w:t>
-      </w:r>
-      <w:r>
-        <w:rPr>
-          <w:i/>
-        </w:rPr>
-        <w:t>Bulletin of Symbolic Logic</w:t>
-      </w:r>
-      <w:r>
-        <w:rPr/>
-        <w:t xml:space="preserve"> 19, no. 4 (2013): 433–72.</w:t>
-      </w:r>
-      <w:bookmarkStart w:id="57" w:name="ref-Schiemer2013"/>
-      <w:bookmarkEnd w:id="57"/>
-    </w:p>
-    <w:p>
-      <w:pPr>
-        <w:pStyle w:val="Bibliography"/>
-        <w:jc w:val="both"/>
-        <w:rPr/>
-      </w:pPr>
-      <w:r>
-        <w:rPr/>
-        <w:t xml:space="preserve">Schnieder, Benjamin. “On Ground and Consequence.” </w:t>
-      </w:r>
-      <w:r>
-        <w:rPr>
-          <w:i/>
-        </w:rPr>
-        <w:t>Synthese</w:t>
-      </w:r>
-      <w:r>
-        <w:rPr/>
-        <w:t>, n.d.</w:t>
-      </w:r>
-      <w:bookmarkStart w:id="58" w:name="ref-Schnieder2019"/>
-      <w:bookmarkEnd w:id="58"/>
-    </w:p>
-    <w:p>
-      <w:pPr>
-        <w:pStyle w:val="Bibliography"/>
-        <w:jc w:val="both"/>
-        <w:rPr/>
-      </w:pPr>
-      <w:r>
-        <w:rPr/>
-        <w:t xml:space="preserve">Schroeder-Heister, Peter. “Validity Concepts in Proof-Theoretic Semantics.” </w:t>
-      </w:r>
-      <w:r>
-        <w:rPr>
-          <w:i/>
-        </w:rPr>
-        <w:t>Synthese</w:t>
-      </w:r>
-      <w:r>
-        <w:rPr/>
-        <w:t xml:space="preserve"> 148, no. 3 (2006): 525–71.</w:t>
-      </w:r>
-      <w:bookmarkStart w:id="59" w:name="ref-Schroeder-Heister2006"/>
+        <w:t>Seaton, Wallace Knight. “An Edition and Translation of the Tractatus de Consequentiis of Ralph Strode.” PhD thesis, University of California at Berkeley, 1973.</w:t>
+      </w:r>
+      <w:bookmarkStart w:id="59" w:name="ref-StrodeConsequentiis"/>
       <w:bookmarkEnd w:id="59"/>
-    </w:p>
-    <w:p>
-      <w:pPr>
-        <w:pStyle w:val="Bibliography"/>
-        <w:jc w:val="both"/>
-        <w:rPr/>
-      </w:pPr>
-      <w:r>
-        <w:rPr/>
-        <w:t>Seaton, Wallace Knight. “An Edition and Translation of the Tractatus de Consequentiis of Ralph Strode.” PhD thesis, University of California at Berkeley, 1973.</w:t>
-      </w:r>
-      <w:bookmarkStart w:id="60" w:name="ref-StrodeConsequentiis"/>
-      <w:bookmarkEnd w:id="60"/>
     </w:p>
     <w:p>
       <w:pPr>
@@ -3342,7 +3315,30 @@
         <w:rPr/>
         <w:t>.</w:t>
       </w:r>
-      <w:bookmarkStart w:id="61" w:name="ref-SpadeMenn"/>
+      <w:bookmarkStart w:id="60" w:name="ref-SpadeMenn"/>
+      <w:bookmarkEnd w:id="60"/>
+    </w:p>
+    <w:p>
+      <w:pPr>
+        <w:pStyle w:val="Bibliography"/>
+        <w:jc w:val="both"/>
+        <w:rPr/>
+      </w:pPr>
+      <w:r>
+        <w:rPr/>
+        <w:t xml:space="preserve">Tarski, Alfred. “On the Concept of Following Logically.” Translated by Magda Stroińska and David Hitchcock. </w:t>
+      </w:r>
+      <w:r>
+        <w:rPr>
+          <w:i/>
+        </w:rPr>
+        <w:t>History and Philosophy of Logic</w:t>
+      </w:r>
+      <w:r>
+        <w:rPr/>
+        <w:t xml:space="preserve"> 23, no. 3 (2002): 155–96.</w:t>
+      </w:r>
+      <w:bookmarkStart w:id="61" w:name="ref-Tarski2002"/>
       <w:bookmarkEnd w:id="61"/>
     </w:p>
     <w:p>
@@ -3353,19 +3349,19 @@
       </w:pPr>
       <w:r>
         <w:rPr/>
-        <w:t xml:space="preserve">Tarski, Alfred. “On the Concept of Following Logically.” Translated by Magda Stroińska and David Hitchcock. </w:t>
-      </w:r>
-      <w:r>
-        <w:rPr>
-          <w:i/>
-        </w:rPr>
-        <w:t>History and Philosophy of Logic</w:t>
-      </w:r>
-      <w:r>
-        <w:rPr/>
-        <w:t xml:space="preserve"> 23, no. 3 (2002): 155–96.</w:t>
-      </w:r>
-      <w:bookmarkStart w:id="62" w:name="ref-Tarski2002"/>
+        <w:t xml:space="preserve">Walter Burleigh. </w:t>
+      </w:r>
+      <w:r>
+        <w:rPr>
+          <w:i/>
+        </w:rPr>
+        <w:t>De Puritate Artis Logicae</w:t>
+      </w:r>
+      <w:r>
+        <w:rPr/>
+        <w:t>. Edited by Philotheus Boehner. St Bonaventure, NY: Franciscan Institute, 1955.</w:t>
+      </w:r>
+      <w:bookmarkStart w:id="62" w:name="ref-BurleyDPAL"/>
       <w:bookmarkEnd w:id="62"/>
     </w:p>
     <w:p>
@@ -3376,43 +3372,20 @@
       </w:pPr>
       <w:r>
         <w:rPr/>
-        <w:t xml:space="preserve">Walter Burleigh. </w:t>
-      </w:r>
-      <w:r>
-        <w:rPr>
-          <w:i/>
-        </w:rPr>
-        <w:t>De Puritate Artis Logicae</w:t>
-      </w:r>
-      <w:r>
-        <w:rPr/>
-        <w:t>. Edited by Philotheus Boehner. St Bonaventure, NY: Franciscan Institute, 1955.</w:t>
-      </w:r>
-      <w:bookmarkStart w:id="63" w:name="ref-BurleyDPAL"/>
+        <w:t xml:space="preserve">William of Ockham. “Elementarium Logicae.” In </w:t>
+      </w:r>
+      <w:r>
+        <w:rPr>
+          <w:i/>
+        </w:rPr>
+        <w:t>Opera Philosophica: Opera Dubia et Spuria</w:t>
+      </w:r>
+      <w:r>
+        <w:rPr/>
+        <w:t>, edited by Eligius M. Buytaert, 7:59–304. St. Bonaventure, NY: Franciscan Institute, 1988.</w:t>
+      </w:r>
+      <w:bookmarkStart w:id="63" w:name="ref-OckhamEL"/>
       <w:bookmarkEnd w:id="63"/>
-    </w:p>
-    <w:p>
-      <w:pPr>
-        <w:pStyle w:val="Bibliography"/>
-        <w:jc w:val="both"/>
-        <w:rPr/>
-      </w:pPr>
-      <w:r>
-        <w:rPr/>
-        <w:t xml:space="preserve">William of Ockham. “Elementarium Logicae.” In </w:t>
-      </w:r>
-      <w:r>
-        <w:rPr>
-          <w:i/>
-        </w:rPr>
-        <w:t>Opera Philosophica: Opera Dubia et Spuria</w:t>
-      </w:r>
-      <w:r>
-        <w:rPr/>
-        <w:t>, edited by Eligius M. Buytaert, 7:59–304. St. Bonaventure, NY: Franciscan Institute, 1988.</w:t>
-      </w:r>
-      <w:bookmarkStart w:id="64" w:name="ref-OckhamEL"/>
-      <w:bookmarkEnd w:id="64"/>
     </w:p>
     <w:p>
       <w:pPr>
@@ -3439,16 +3412,32 @@
         <w:rPr/>
         <w:t>, edited by Philotheus Boehner, Gedeon Gàl, and Stephen Brown, Vol. 1. St. Bonaventure, NY: Franciscan Institute, 1974.</w:t>
       </w:r>
+    </w:p>
+    <w:p>
+      <w:pPr>
+        <w:sectPr>
+          <w:footnotePr>
+            <w:numFmt w:val="decimal"/>
+          </w:footnotePr>
+          <w:type w:val="nextPage"/>
+          <w:pgSz w:w="12240" w:h="15840"/>
+          <w:pgMar w:left="1440" w:right="1440" w:header="0" w:top="1440" w:footer="0" w:bottom="1440" w:gutter="0"/>
+          <w:pgNumType w:fmt="decimal"/>
+          <w:cols w:num="2" w:space="1440" w:equalWidth="true" w:sep="false"/>
+          <w:formProt w:val="false"/>
+          <w:textDirection w:val="lrTb"/>
+          <w:docGrid w:type="default" w:linePitch="100" w:charSpace="0"/>
+        </w:sectPr>
+      </w:pPr>
     </w:p>
     <w:sectPr>
       <w:footnotePr>
         <w:numFmt w:val="decimal"/>
       </w:footnotePr>
-      <w:type w:val="nextPage"/>
+      <w:type w:val="continuous"/>
       <w:pgSz w:w="12240" w:h="15840"/>
       <w:pgMar w:left="1440" w:right="1440" w:header="0" w:top="1440" w:footer="0" w:bottom="1440" w:gutter="0"/>
       <w:pgNumType w:fmt="decimal"/>
-      <w:cols w:num="2" w:space="1440" w:equalWidth="true" w:sep="false"/>
       <w:formProt w:val="false"/>
       <w:textDirection w:val="lrTb"/>
       <w:docGrid w:type="default" w:linePitch="100" w:charSpace="0"/>
@@ -4107,17 +4096,7 @@
       </w:r>
       <w:r>
         <w:rPr/>
-        <w:t xml:space="preserve">Early medieval logicians themselves did not: the earliest treaties dedicated to the concept of consequence as such don’t appear until turn of the fourteenth century. See Niels Jørgen Green-Pedersen, </w:t>
-      </w:r>
-      <w:r>
-        <w:rPr>
-          <w:i/>
-        </w:rPr>
-        <w:t>The Tradition of the Topics in the Middle Ages: Commentaries on Aristotle’s and Boethius’ Topics</w:t>
-      </w:r>
-      <w:r>
-        <w:rPr/>
-        <w:t xml:space="preserve"> (Munich: Philosophia Verlag, 1984), Archambault, “The Development of the Medieval Parisian Account of Formal Consequence.”</w:t>
+        <w:t>Early medieval logicians themselves did not: the earliest treaties dedicated to the concept of consequence as such don’t appear until turn of the fourteenth century. See Archambault, “Introduction.”.</w:t>
       </w:r>
     </w:p>
   </w:footnote>

</xml_diff>

<commit_message>
Minor edits to section 3.2
</commit_message>
<xml_diff>
--- a/History of Western Philosophy/Medieval Philosophy/Grounding Medieval Consequence/grounding-final.docx
+++ b/History of Western Philosophy/Medieval Philosophy/Grounding Medieval Consequence/grounding-final.docx
@@ -2748,7 +2748,7 @@
         <w:t xml:space="preserve"> </w:t>
       </w:r>
       <w:r>
-        <w:t xml:space="preserve">and even when restricted to these appears trivial at best. It’s not. Rather, the intent of this fourfold division can be seen from examining Boethius’ use of it in light of his theory of topical argument.</w:t>
+        <w:t xml:space="preserve">and even when restricted to these may appear trivial. But the intent of this fourfold division can be seen from examining Boethius’ use of it in light of his theory of topical argument.</w:t>
       </w:r>
     </w:p>
     <w:p>
@@ -2824,7 +2824,7 @@
         <w:pStyle w:val="FirstParagraph"/>
       </w:pPr>
       <w:r>
-        <w:t xml:space="preserve">We can now begin to see what Boethius is attempting: the division of hypothetical propositions according to the quality of their parts lays the groundwork for an inquiry into what kind of real relations things signified by terms must stand in to each other in order for there to be relations of following among consequences they factor into. For instance, in an affirmative-to-affirmative consequent, the positing of a species, property, and difference follow reciprocally from each other, and one can move from the positing of a species to positing the corresponding genus, but not conversely. In arguments from an affirmation to a negation, different relations predominate, i.e. diversity of genus or species, contrariety, or that of privation and habit, and the conditions under which an argument from a negative antecedent to an affirmative consequent hold are a subset of those which hold for the converse case.</w:t>
+        <w:t xml:space="preserve">We can now begin to see what Boethius is attempting: the division of hypothetical propositions according to the quality of their parts lays the groundwork for an inquiry into what kind of real relations things signified by terms must stand in to each other in order for there to be relations of following among consequences they factor into. For instance, in an affirmative-to-affirmative consequent, the positing of a species, property, and difference follow reciprocally from each other, and one can move from the positing of a species to positing the corresponding genus, but not conversely. In arguments from an affirmation to a negation, different relations predominate, i.e. diversity of genus or species, contrariety, or that of privation and habit. The conditions under which an argument from a negative antecedent to an affirmative consequent hold are a subset of those which hold for the converse case.</w:t>
       </w:r>
     </w:p>
     <w:p>

</xml_diff>

<commit_message>
Make contrast between modern reference and medieval supposition in section 4.2 explicit. Minor edits in same section.
</commit_message>
<xml_diff>
--- a/History of Western Philosophy/Medieval Philosophy/Grounding Medieval Consequence/grounding-final.docx
+++ b/History of Western Philosophy/Medieval Philosophy/Grounding Medieval Consequence/grounding-final.docx
@@ -3121,7 +3121,7 @@
         <w:t xml:space="preserve"> </w:t>
       </w:r>
       <w:r>
-        <w:t xml:space="preserve">Personal supposition occurs when a term is taken to refer to what it signifies; simple, when a term refers to its concept (understood as an intention of the soul); material, when one refers to itself as a spoken utterance or written word. Other accounts, e.g. that of John Buridan, view simple supposition as a variety of material supposition. But on both views, Personal supposition is taken to be the most typical, and is interpreted as the term’s supposition for</w:t>
+        <w:t xml:space="preserve">Personal supposition occurs when a term is taken to refer to what it signifies; simple, when a term refers to its concept, understood as an intention of the soul; material, when one refers to itself as a spoken utterance or written word. Other accounts, e.g. that of John Buridan, view simple supposition as a variety of material supposition. But on both views, Personal supposition is taken to be the most typical, and is interpreted as the term’s supposition for</w:t>
       </w:r>
       <w:r>
         <w:t xml:space="preserve"> </w:t>
@@ -3162,7 +3162,33 @@
         <w:t xml:space="preserve"> </w:t>
       </w:r>
       <w:r>
-        <w:t xml:space="preserve">from the original sentence the term is in to a disjunctive sentence where in each disjunction, the term in question is replaced by the name of a different individual member of the class denoted by it, with the number of disjuncts equal to the number of members. The case is similar for confused and distributed supposition, albeit employing conjunction. For example, both terms in the particular affirmative proposition</w:t>
+        <w:t xml:space="preserve">from a sentence the term is in to a disjunctive sentence where in each disjunction, the term in question is replaced by the name of a different individual member of the class denoted by it, with the number of disjuncts equal to the number of members. The case is similar for confused and distributed supposition, albeit employing conjunction.</w:t>
+      </w:r>
+      <w:r>
+        <w:rPr>
+          <w:rStyle w:val="FootnoteReference"/>
+        </w:rPr>
+        <w:footnoteReference w:id="63"/>
+      </w:r>
+    </w:p>
+    <w:p>
+      <w:pPr>
+        <w:pStyle w:val="BodyText"/>
+      </w:pPr>
+      <w:r>
+        <w:t xml:space="preserve">Where the classical Boethian theory of topics leveraged the categorical relations obtaining between the referents of terms to discover available inferences, the theory of supposition instead relied heavily on the notion of a term’s distribution. Around the same time that the theory of supposition was rising to prominence, the account of what a maximal proposition is was greatly simplified, becoming simply a rule in virtue of which an inference holds.</w:t>
+      </w:r>
+      <w:r>
+        <w:rPr>
+          <w:rStyle w:val="FootnoteReference"/>
+        </w:rPr>
+        <w:footnoteReference w:id="64"/>
+      </w:r>
+      <w:r>
+        <w:t xml:space="preserve"> </w:t>
+      </w:r>
+      <w:r>
+        <w:t xml:space="preserve">Creating a semblance of continuity between the older and newer theory, justifications for inferences in terms of supposition borrowed heavily from the language of the topics, and the shift to grounding consequences in the supposition of their terms brought about a simplification in the number of</w:t>
       </w:r>
       <w:r>
         <w:t xml:space="preserve"> </w:t>
@@ -3171,7 +3197,7 @@
         <w:t xml:space="preserve">‘</w:t>
       </w:r>
       <w:r>
-        <w:t xml:space="preserve">some logic articles are dry</w:t>
+        <w:t xml:space="preserve">topics</w:t>
       </w:r>
       <w:r>
         <w:t xml:space="preserve">’</w:t>
@@ -3180,7 +3206,67 @@
         <w:t xml:space="preserve"> </w:t>
       </w:r>
       <w:r>
-        <w:t xml:space="preserve">have determinate supposition, while both terms of the universal negative proposition,</w:t>
+        <w:t xml:space="preserve">actually appealed to in justifications of inference, with a vast number of inferences justified by rules like</w:t>
+      </w:r>
+      <w:r>
+        <w:t xml:space="preserve"> </w:t>
+      </w:r>
+      <w:r>
+        <w:rPr>
+          <w:i/>
+        </w:rPr>
+        <w:t xml:space="preserve">from an undistributed inferior to superior</w:t>
+      </w:r>
+      <w:r>
+        <w:t xml:space="preserve"> </w:t>
+      </w:r>
+      <w:r>
+        <w:t xml:space="preserve">and</w:t>
+      </w:r>
+      <w:r>
+        <w:t xml:space="preserve"> </w:t>
+      </w:r>
+      <w:r>
+        <w:rPr>
+          <w:i/>
+        </w:rPr>
+        <w:t xml:space="preserve">from a distributed superior to a distributed inferior</w:t>
+      </w:r>
+      <w:r>
+        <w:t xml:space="preserve">.</w:t>
+      </w:r>
+      <w:r>
+        <w:rPr>
+          <w:rStyle w:val="FootnoteReference"/>
+        </w:rPr>
+        <w:footnoteReference w:id="65"/>
+      </w:r>
+    </w:p>
+    <w:p>
+      <w:pPr>
+        <w:pStyle w:val="Heading2"/>
+      </w:pPr>
+      <w:bookmarkStart w:id="66" w:name="Xc34201a822006b0e74427fc7f2ec56646c1c0d4"/>
+      <w:r>
+        <w:t xml:space="preserve">Supposition theory in two early British</w:t>
+      </w:r>
+      <w:r>
+        <w:t xml:space="preserve"> </w:t>
+      </w:r>
+      <w:r>
+        <w:rPr>
+          <w:i/>
+        </w:rPr>
+        <w:t xml:space="preserve">De consequentiis</w:t>
+      </w:r>
+      <w:bookmarkEnd w:id="66"/>
+    </w:p>
+    <w:p>
+      <w:pPr>
+        <w:pStyle w:val="FirstParagraph"/>
+      </w:pPr>
+      <w:r>
+        <w:t xml:space="preserve">This standard view of how supposition works and the presumed priority it ascribes to personal supposition seem to be confirmed in an anonymous London consequence treatise - likely the earliest still extant - where the notion is only found in a part of the treatise asserting that convertible terms, e.g.</w:t>
       </w:r>
       <w:r>
         <w:t xml:space="preserve"> </w:t>
@@ -3189,7 +3275,7 @@
         <w:t xml:space="preserve">‘</w:t>
       </w:r>
       <w:r>
-        <w:t xml:space="preserve">no knowledge is useless</w:t>
+        <w:t xml:space="preserve">man</w:t>
       </w:r>
       <w:r>
         <w:t xml:space="preserve">’</w:t>
@@ -3198,211 +3284,89 @@
         <w:t xml:space="preserve"> </w:t>
       </w:r>
       <w:r>
-        <w:t xml:space="preserve">have confused distributed supposition.</w:t>
+        <w:t xml:space="preserve">and</w:t>
+      </w:r>
+      <w:r>
+        <w:t xml:space="preserve"> </w:t>
+      </w:r>
+      <w:r>
+        <w:t xml:space="preserve">‘</w:t>
+      </w:r>
+      <w:r>
+        <w:t xml:space="preserve">risible</w:t>
+      </w:r>
+      <w:r>
+        <w:t xml:space="preserve">’</w:t>
+      </w:r>
+      <w:r>
+        <w:t xml:space="preserve">, share the same supposita.</w:t>
       </w:r>
       <w:r>
         <w:rPr>
           <w:rStyle w:val="FootnoteReference"/>
         </w:rPr>
-        <w:footnoteReference w:id="63"/>
-      </w:r>
-    </w:p>
-    <w:p>
-      <w:pPr>
-        <w:pStyle w:val="BodyText"/>
-      </w:pPr>
-      <w:r>
-        <w:t xml:space="preserve">Where the classical Boethian theory of topics leveraged the categorical relations obtaining between the referents of terms to discover available inferences, the theory of supposition instead relied heavily on the notion of a term’s distribution. Around the same time that the theory of supposition was rising to prominence, the account of what a maximal proposition is was greatly simplified, becoming simply a rule in virtue of which an inference holds.</w:t>
+        <w:footnoteReference w:id="67"/>
+      </w:r>
+      <w:r>
+        <w:t xml:space="preserve"> </w:t>
+      </w:r>
+      <w:r>
+        <w:t xml:space="preserve">The same pattern is found in Burley’s</w:t>
+      </w:r>
+      <w:r>
+        <w:t xml:space="preserve"> </w:t>
+      </w:r>
+      <w:r>
+        <w:rPr>
+          <w:i/>
+        </w:rPr>
+        <w:t xml:space="preserve">de consequentiis</w:t>
+      </w:r>
+      <w:r>
+        <w:t xml:space="preserve">. Consider, for instance, the following passage on exceptive propositions:</w:t>
+      </w:r>
+    </w:p>
+    <w:p>
+      <w:pPr>
+        <w:pStyle w:val="BlockText"/>
+      </w:pPr>
+      <w:r>
+        <w:t xml:space="preserve">With respect to the supposition of the predicate and subject in an exceptive, one should know that that from which the exception is taken or the subject of the exceptive, which are the same, always stands confusedly and immovably with respect to the exception, and movably with respect to the predicate. With respect to the exception it stands immovably, because it is not possible to descend with respect to it; hence</w:t>
+      </w:r>
+      <w:r>
+        <w:t xml:space="preserve"> </w:t>
+      </w:r>
+      <w:r>
+        <w:t xml:space="preserve">‘</w:t>
+      </w:r>
+      <w:r>
+        <w:t xml:space="preserve">every man besides Socrates runs, therefore Plato besides Socrates runs</w:t>
+      </w:r>
+      <w:r>
+        <w:t xml:space="preserve">’</w:t>
+      </w:r>
+      <w:r>
+        <w:t xml:space="preserve"> </w:t>
+      </w:r>
+      <w:r>
+        <w:t xml:space="preserve">does not follow. With respect to the predicate it is possible to descend, since every man besides Socrates runs, therefore Plato runs, and so on for singulars.’</w:t>
       </w:r>
       <w:r>
         <w:rPr>
           <w:rStyle w:val="FootnoteReference"/>
         </w:rPr>
-        <w:footnoteReference w:id="64"/>
-      </w:r>
-      <w:r>
-        <w:t xml:space="preserve"> </w:t>
-      </w:r>
-      <w:r>
-        <w:t xml:space="preserve">Creating a semblance of continuity between the older and newer theory, justifications for inferences in terms of supposition borrowed heavily from the language of the topics, and the shift to grounding consequences in the supposition of their terms brought about a simplification in the number of</w:t>
-      </w:r>
-      <w:r>
-        <w:t xml:space="preserve"> </w:t>
-      </w:r>
-      <w:r>
-        <w:t xml:space="preserve">‘</w:t>
-      </w:r>
-      <w:r>
-        <w:t xml:space="preserve">topics</w:t>
-      </w:r>
-      <w:r>
-        <w:t xml:space="preserve">’</w:t>
-      </w:r>
-      <w:r>
-        <w:t xml:space="preserve"> </w:t>
-      </w:r>
-      <w:r>
-        <w:t xml:space="preserve">actually appealed to in justifications of inference, with a vast number of inferences justified by rules like</w:t>
-      </w:r>
-      <w:r>
-        <w:t xml:space="preserve"> </w:t>
-      </w:r>
-      <w:r>
-        <w:rPr>
-          <w:i/>
-        </w:rPr>
-        <w:t xml:space="preserve">from an undistributed inferior to superior</w:t>
-      </w:r>
-      <w:r>
-        <w:t xml:space="preserve"> </w:t>
-      </w:r>
-      <w:r>
-        <w:t xml:space="preserve">and</w:t>
-      </w:r>
-      <w:r>
-        <w:t xml:space="preserve"> </w:t>
-      </w:r>
-      <w:r>
-        <w:rPr>
-          <w:i/>
-        </w:rPr>
-        <w:t xml:space="preserve">from a distributed superior to a distributed inferior</w:t>
+        <w:footnoteReference w:id="68"/>
       </w:r>
       <w:r>
         <w:t xml:space="preserve">.</w:t>
       </w:r>
-      <w:r>
-        <w:rPr>
-          <w:rStyle w:val="FootnoteReference"/>
-        </w:rPr>
-        <w:footnoteReference w:id="65"/>
-      </w:r>
-    </w:p>
-    <w:p>
-      <w:pPr>
-        <w:pStyle w:val="Heading2"/>
-      </w:pPr>
-      <w:bookmarkStart w:id="66" w:name="Xc34201a822006b0e74427fc7f2ec56646c1c0d4"/>
-      <w:r>
-        <w:t xml:space="preserve">Supposition theory in two early British</w:t>
-      </w:r>
-      <w:r>
-        <w:t xml:space="preserve"> </w:t>
-      </w:r>
-      <w:r>
-        <w:rPr>
-          <w:i/>
-        </w:rPr>
-        <w:t xml:space="preserve">De consequentiis</w:t>
-      </w:r>
-      <w:bookmarkEnd w:id="66"/>
     </w:p>
     <w:p>
       <w:pPr>
         <w:pStyle w:val="FirstParagraph"/>
       </w:pPr>
       <w:r>
-        <w:t xml:space="preserve">This standard view of how supposition works and the presumed priority it ascribes to personal supposition seem to be confirmed in an anonymous London consequence treatise - likely the earliest still extant - where the notion is only found in a part of the treatise asserting that convertible terms, e.g.</w:t>
-      </w:r>
-      <w:r>
-        <w:t xml:space="preserve"> </w:t>
-      </w:r>
-      <w:r>
-        <w:t xml:space="preserve">‘</w:t>
-      </w:r>
-      <w:r>
-        <w:t xml:space="preserve">man</w:t>
-      </w:r>
-      <w:r>
-        <w:t xml:space="preserve">’</w:t>
-      </w:r>
-      <w:r>
-        <w:t xml:space="preserve"> </w:t>
-      </w:r>
-      <w:r>
-        <w:t xml:space="preserve">and</w:t>
-      </w:r>
-      <w:r>
-        <w:t xml:space="preserve"> </w:t>
-      </w:r>
-      <w:r>
-        <w:t xml:space="preserve">‘</w:t>
-      </w:r>
-      <w:r>
-        <w:t xml:space="preserve">risible</w:t>
-      </w:r>
-      <w:r>
-        <w:t xml:space="preserve">’</w:t>
-      </w:r>
-      <w:r>
-        <w:t xml:space="preserve">, share the same supposita.</w:t>
-      </w:r>
-      <w:r>
-        <w:rPr>
-          <w:rStyle w:val="FootnoteReference"/>
-        </w:rPr>
-        <w:footnoteReference w:id="67"/>
-      </w:r>
-      <w:r>
-        <w:t xml:space="preserve"> </w:t>
-      </w:r>
-      <w:r>
-        <w:t xml:space="preserve">The same pattern is found in Burley’s</w:t>
-      </w:r>
-      <w:r>
-        <w:t xml:space="preserve"> </w:t>
-      </w:r>
-      <w:r>
-        <w:rPr>
-          <w:i/>
-        </w:rPr>
-        <w:t xml:space="preserve">de consequentiis</w:t>
-      </w:r>
-      <w:r>
-        <w:t xml:space="preserve">. Consider, for instance, the following passage on exceptive propositions:</w:t>
-      </w:r>
-    </w:p>
-    <w:p>
-      <w:pPr>
-        <w:pStyle w:val="BlockText"/>
-      </w:pPr>
-      <w:r>
-        <w:t xml:space="preserve">With respect to the supposition of the predicate and subject in an exceptive, one should know that that from which the exception is taken, or the subject of the exceptive ... always stands confusedly and immovably with respect to the exception, and movably with respect to the predicate. With respect to the exception it stands immovably, because it is not possible to descend with respect to it; hence</w:t>
-      </w:r>
-      <w:r>
-        <w:t xml:space="preserve"> </w:t>
-      </w:r>
-      <w:r>
-        <w:t xml:space="preserve">‘</w:t>
-      </w:r>
-      <w:r>
-        <w:t xml:space="preserve">every man besides Socrates runs, therefore Plato besides Socrates runs</w:t>
-      </w:r>
-      <w:r>
-        <w:t xml:space="preserve">’</w:t>
-      </w:r>
-      <w:r>
-        <w:t xml:space="preserve"> </w:t>
-      </w:r>
-      <w:r>
-        <w:t xml:space="preserve">does not follow. With respect to the predicate it is possible to descend, since every man besides Socrates runs, therefore Plato runs, and so on for singulars.’</w:t>
-      </w:r>
-      <w:r>
-        <w:rPr>
-          <w:rStyle w:val="FootnoteReference"/>
-        </w:rPr>
-        <w:footnoteReference w:id="68"/>
-      </w:r>
-      <w:r>
-        <w:t xml:space="preserve">.</w:t>
-      </w:r>
-    </w:p>
-    <w:p>
-      <w:pPr>
-        <w:pStyle w:val="FirstParagraph"/>
-      </w:pPr>
-      <w:r>
-        <w:t xml:space="preserve">This passage also makes clear that the supposition of a term is given relative to another term or terms which are held fixed. Thus, a term’s supposition may differ based on what terms it is being considered with respect to.</w:t>
+        <w:t xml:space="preserve">This passage also makes clear that the supposition of a term is given relative to another term or terms which are held fixed. Thus, unlike its reference on modern accounts, a term’s supposition may differ based on what terms it is being considered with respect to.</w:t>
       </w:r>
     </w:p>
     <w:p>

</xml_diff>

<commit_message>
Rearrange conclusion section to end on note about shift to formal consequence instead of shifting on note about personal supposition
</commit_message>
<xml_diff>
--- a/History of Western Philosophy/Medieval Philosophy/Grounding Medieval Consequence/grounding-final.docx
+++ b/History of Western Philosophy/Medieval Philosophy/Grounding Medieval Consequence/grounding-final.docx
@@ -2750,7 +2750,7 @@
         <w:pStyle w:val="FirstParagraph"/>
       </w:pPr>
       <w:r>
-        <w:t xml:space="preserve">We’ll consider two further passages before expounding. Moving to the case of arguments with both an affirmative and a negative, Boethius writes</w:t>
+        <w:t xml:space="preserve">Moving to the case of arguments with both an affirmative and a negative, Boethius writes</w:t>
       </w:r>
       <w:r>
         <w:t xml:space="preserve"> </w:t>
@@ -2796,7 +2796,7 @@
         <w:pStyle w:val="FirstParagraph"/>
       </w:pPr>
       <w:r>
-        <w:t xml:space="preserve">We can now begin to see what Boethius is attempting: the division of hypothetical propositions according to the quality of their parts lays the groundwork for an inquiry into what kind of real relations things signified by terms must stand in to each other in order for there to be relations of following among consequences they factor into. For instance, in an affirmative-to-affirmative consequent, the positing of a species, property, and difference follow reciprocally from each other, and one can move from the positing of a species to positing the corresponding genus, but not conversely. In arguments from an affirmation to a negation, different relations predominate, i.e. diversity of genus or species, contrariety, or that of privation and habit. The conditions under which an argument from a negative antecedent to an affirmative consequent hold are a subset of those which hold for the converse case.</w:t>
+        <w:t xml:space="preserve">As we can now see, the division of hypothetical propositions according to the quality of their parts lays the groundwork for an inquiry into what kind of real relations things signified by terms must stand in to each other in order for there to be relations of following among consequences they factor into. For instance, in an affirmative-to-affirmative consequent, the positing of a species, property, and difference follow reciprocally from each other, and one can move from the positing of a species to positing the corresponding genus, but not conversely. In arguments from an affirmation to a negation, different relations predominate, i.e. diversity of genus or species, contrariety, or that of privation and habit. The conditions under which an argument from a negative antecedent to an affirmative consequent hold are a subset of those which hold for the converse case.</w:t>
       </w:r>
     </w:p>
     <w:p>
@@ -3753,10 +3753,19 @@
         <w:t xml:space="preserve">On the Core of the Art of Logic</w:t>
       </w:r>
       <w:r>
-        <w:t xml:space="preserve"> </w:t>
-      </w:r>
-      <w:r>
-        <w:t xml:space="preserve">exists in two versions, a shorter, earlier version and a later, longer one more engaged with Ockham’s work. Burley’s</w:t>
+        <w:t xml:space="preserve">, which exists in both a shorter and a longer version, contains both of the above pproaches to personal supposition,</w:t>
+      </w:r>
+      <w:r>
+        <w:rPr>
+          <w:rStyle w:val="FootnoteReference"/>
+        </w:rPr>
+        <w:footnoteReference w:id="71"/>
+      </w:r>
+      <w:r>
+        <w:t xml:space="preserve"> </w:t>
+      </w:r>
+      <w:r>
+        <w:t xml:space="preserve">Burley gives an example of the first in the</w:t>
       </w:r>
       <w:r>
         <w:t xml:space="preserve"> </w:t>
@@ -3771,19 +3780,65 @@
         <w:t xml:space="preserve"> </w:t>
       </w:r>
       <w:r>
-        <w:t xml:space="preserve">contains two different approaches to personal supposition.</w:t>
+        <w:t xml:space="preserve">where, in his fifth principal rule for consequences, he describes suppositional descent as licensing a descent from genus to species:</w:t>
+      </w:r>
+    </w:p>
+    <w:p>
+      <w:pPr>
+        <w:pStyle w:val="BlockText"/>
+      </w:pPr>
+      <w:r>
+        <w:t xml:space="preserve">From the negation of the superior follows the negation of any inferior. And this rule must be understood [for] when the negated superior supposits personally. For it follows: Socrates is not an animal, therefore Socrates is not a man nor an ass, and so on of others.</w:t>
       </w:r>
       <w:r>
         <w:rPr>
           <w:rStyle w:val="FootnoteReference"/>
         </w:rPr>
-        <w:footnoteReference w:id="71"/>
-      </w:r>
-      <w:r>
-        <w:t xml:space="preserve"> </w:t>
-      </w:r>
-      <w:r>
-        <w:t xml:space="preserve">Burley gives an example of the first where, in his fifth principal rule for consequences, he describes suppositional descent as licensing a descent from genus to species:</w:t>
+        <w:footnoteReference w:id="73"/>
+      </w:r>
+    </w:p>
+    <w:p>
+      <w:pPr>
+        <w:pStyle w:val="FirstParagraph"/>
+      </w:pPr>
+      <w:r>
+        <w:t xml:space="preserve">The key to this understanding of personal supposition is found in Burley’s introduction of the notion in the</w:t>
+      </w:r>
+      <w:r>
+        <w:t xml:space="preserve"> </w:t>
+      </w:r>
+      <w:r>
+        <w:rPr>
+          <w:i/>
+        </w:rPr>
+        <w:t xml:space="preserve">Longer Treatise</w:t>
+      </w:r>
+      <w:r>
+        <w:t xml:space="preserve">, where he treats it as a division of</w:t>
+      </w:r>
+      <w:r>
+        <w:t xml:space="preserve"> </w:t>
+      </w:r>
+      <w:r>
+        <w:rPr>
+          <w:i/>
+        </w:rPr>
+        <w:t xml:space="preserve">suppositio formalis</w:t>
+      </w:r>
+      <w:r>
+        <w:t xml:space="preserve">.</w:t>
+      </w:r>
+      <w:r>
+        <w:rPr>
+          <w:rStyle w:val="FootnoteReference"/>
+        </w:rPr>
+        <w:footnoteReference w:id="74"/>
+      </w:r>
+      <w:r>
+        <w:t xml:space="preserve"> </w:t>
+      </w:r>
+      <w:r>
+        <w:t xml:space="preserve">Burley writes</w:t>
       </w:r>
     </w:p>
     <w:p>
@@ -3791,13 +3846,13 @@
         <w:pStyle w:val="BlockText"/>
       </w:pPr>
       <w:r>
-        <w:t xml:space="preserve">From the negation of the superior follows the negation of any inferior. And this rule must be understood [for] when the negated superior supposits personally. For it follows: Socrates is not an animal, therefore Socrates is not a man nor an ass, and so on of others.</w:t>
+        <w:t xml:space="preserve">Formal supposition is twofold, for sometimes a term supposits for its significate, sometimes for its suppositum or for some singular of which it is truly predicated. And thus formal supposition is divided into personal supposition and simple supposition.</w:t>
       </w:r>
       <w:r>
         <w:rPr>
           <w:rStyle w:val="FootnoteReference"/>
         </w:rPr>
-        <w:footnoteReference w:id="73"/>
+        <w:footnoteReference w:id="75"/>
       </w:r>
     </w:p>
     <w:p>
@@ -3805,99 +3860,283 @@
         <w:pStyle w:val="FirstParagraph"/>
       </w:pPr>
       <w:r>
-        <w:t xml:space="preserve">The key to this understanding of personal supposition is found in Burley’s introduction of the notion in the</w:t>
-      </w:r>
-      <w:r>
-        <w:t xml:space="preserve"> </w:t>
-      </w:r>
-      <w:r>
-        <w:rPr>
-          <w:i/>
-        </w:rPr>
-        <w:t xml:space="preserve">Longer Treatise</w:t>
-      </w:r>
-      <w:r>
-        <w:t xml:space="preserve">, where he treats it as a division of</w:t>
-      </w:r>
-      <w:r>
-        <w:t xml:space="preserve"> </w:t>
-      </w:r>
-      <w:r>
-        <w:rPr>
-          <w:i/>
-        </w:rPr>
-        <w:t xml:space="preserve">suppositio formalis</w:t>
-      </w:r>
-      <w:r>
-        <w:t xml:space="preserve">.</w:t>
+        <w:t xml:space="preserve">Burley continues:</w:t>
+      </w:r>
+    </w:p>
+    <w:p>
+      <w:pPr>
+        <w:pStyle w:val="BlockText"/>
+      </w:pPr>
+      <w:r>
+        <w:t xml:space="preserve">Personal supposition is when a common term supposits for its inferiors,</w:t>
+      </w:r>
+      <w:r>
+        <w:t xml:space="preserve"> </w:t>
+      </w:r>
+      <w:r>
+        <w:rPr>
+          <w:i/>
+        </w:rPr>
+        <w:t xml:space="preserve">whether those inferiors be singular or common, whether they be things or words</w:t>
+      </w:r>
+      <w:r>
+        <w:t xml:space="preserve">, or when a concrete accidental term or a composite term supposits for that of which it is predicated accidentally.</w:t>
       </w:r>
       <w:r>
         <w:rPr>
           <w:rStyle w:val="FootnoteReference"/>
         </w:rPr>
-        <w:footnoteReference w:id="74"/>
-      </w:r>
-      <w:r>
-        <w:t xml:space="preserve"> </w:t>
-      </w:r>
-      <w:r>
-        <w:t xml:space="preserve">Burley writes</w:t>
-      </w:r>
-    </w:p>
-    <w:p>
-      <w:pPr>
-        <w:pStyle w:val="BlockText"/>
-      </w:pPr>
-      <w:r>
-        <w:t xml:space="preserve">Formal supposition is twofold, for sometimes a term supposits for its significate, sometimes for its suppositum or for some singular of which it is truly predicated. And thus formal supposition is divided into personal supposition and simple supposition.</w:t>
+        <w:footnoteReference w:id="76"/>
+      </w:r>
+    </w:p>
+    <w:p>
+      <w:pPr>
+        <w:pStyle w:val="FirstParagraph"/>
+      </w:pPr>
+      <w:r>
+        <w:t xml:space="preserve">Burley’s account here is more varied than the canonical account based on Buridan and Ockham, including both individuals and common natures as supposita in personal supposition. When Burley states that personal supposition also captures that of composite and concrete accidental terms, he appears to have in mind those cases we found discussed earlier in the Paris treatise, like</w:t>
+      </w:r>
+      <w:r>
+        <w:t xml:space="preserve"> </w:t>
+      </w:r>
+      <w:r>
+        <w:t xml:space="preserve">‘</w:t>
+      </w:r>
+      <w:r>
+        <w:t xml:space="preserve">a man is white, therefore a man is a white man</w:t>
+      </w:r>
+      <w:r>
+        <w:t xml:space="preserve">’</w:t>
+      </w:r>
+      <w:r>
+        <w:t xml:space="preserve">. The account thus appears to better capture uses of personal supposition in ascents and descents in the earliest treatises on consequences.</w:t>
+      </w:r>
+    </w:p>
+    <w:p>
+      <w:pPr>
+        <w:pStyle w:val="BodyText"/>
+      </w:pPr>
+      <w:r>
+        <w:t xml:space="preserve">One might ask whether the account of supposition found in Burley’s</w:t>
+      </w:r>
+      <w:r>
+        <w:t xml:space="preserve"> </w:t>
+      </w:r>
+      <w:r>
+        <w:rPr>
+          <w:i/>
+        </w:rPr>
+        <w:t xml:space="preserve">On the Core of the Art of Logic</w:t>
+      </w:r>
+      <w:r>
+        <w:t xml:space="preserve"> </w:t>
+      </w:r>
+      <w:r>
+        <w:t xml:space="preserve">and the anonymous Paris treatise demands a more extensive ontological foundation than that of Ockham or Buridan. Burley himself provides an emphatic</w:t>
+      </w:r>
+      <w:r>
+        <w:t xml:space="preserve"> </w:t>
+      </w:r>
+      <w:r>
+        <w:t xml:space="preserve">‘</w:t>
+      </w:r>
+      <w:r>
+        <w:t xml:space="preserve">no</w:t>
+      </w:r>
+      <w:r>
+        <w:t xml:space="preserve">’</w:t>
+      </w:r>
+      <w:r>
+        <w:t xml:space="preserve">. Discussing the supposition of</w:t>
+      </w:r>
+      <w:r>
+        <w:t xml:space="preserve"> </w:t>
+      </w:r>
+      <w:r>
+        <w:t xml:space="preserve">‘</w:t>
+      </w:r>
+      <w:r>
+        <w:t xml:space="preserve">man</w:t>
+      </w:r>
+      <w:r>
+        <w:t xml:space="preserve">’</w:t>
+      </w:r>
+      <w:r>
+        <w:t xml:space="preserve"> </w:t>
+      </w:r>
+      <w:r>
+        <w:t xml:space="preserve">in the sentence</w:t>
+      </w:r>
+      <w:r>
+        <w:t xml:space="preserve"> </w:t>
+      </w:r>
+      <w:r>
+        <w:t xml:space="preserve">‘</w:t>
+      </w:r>
+      <w:r>
+        <w:t xml:space="preserve">Man is a species</w:t>
+      </w:r>
+      <w:r>
+        <w:t xml:space="preserve">’</w:t>
+      </w:r>
+      <w:r>
+        <w:t xml:space="preserve">, Burley remarks,</w:t>
+      </w:r>
+      <w:r>
+        <w:t xml:space="preserve"> </w:t>
+      </w:r>
+      <w:r>
+        <w:t xml:space="preserve">‘</w:t>
+      </w:r>
+      <w:r>
+        <w:rPr>
+          <w:i/>
+        </w:rPr>
+        <w:t xml:space="preserve">I don’t care at present</w:t>
+      </w:r>
+      <w:r>
+        <w:t xml:space="preserve"> </w:t>
+      </w:r>
+      <w:r>
+        <w:t xml:space="preserve">whether it [i.e.</w:t>
+      </w:r>
+      <w:r>
+        <w:t xml:space="preserve"> </w:t>
+      </w:r>
+      <w:r>
+        <w:t xml:space="preserve">‘</w:t>
+      </w:r>
+      <w:r>
+        <w:t xml:space="preserve">man</w:t>
+      </w:r>
+      <w:r>
+        <w:t xml:space="preserve">’</w:t>
+      </w:r>
+      <w:r>
+        <w:t xml:space="preserve">] is a common thing outside of the soul or it is a concept; it suffices merely that that which the name primarily signifies is a species.</w:t>
+      </w:r>
+      <w:r>
+        <w:t xml:space="preserve">’</w:t>
       </w:r>
       <w:r>
         <w:rPr>
           <w:rStyle w:val="FootnoteReference"/>
         </w:rPr>
-        <w:footnoteReference w:id="75"/>
-      </w:r>
+        <w:footnoteReference w:id="77"/>
+      </w:r>
+      <w:r>
+        <w:t xml:space="preserve"> </w:t>
+      </w:r>
+      <w:r>
+        <w:t xml:space="preserve">While committed to the existence of species in a non-foundational sense, Burley emphasizes that his account of supposition should hold regardless of what the ultimate foundations of the concepts a theory of inference employs may be. In this intention, his account contrasts with Ockham’s contemporary theory, and perhaps also with Boethius’ earlier grounding of consequence in the theory of topical argument.</w:t>
+      </w:r>
+    </w:p>
+    <w:p>
+      <w:pPr>
+        <w:pStyle w:val="Heading1"/>
+      </w:pPr>
+      <w:bookmarkStart w:id="78" w:name="conclusion"/>
+      <w:r>
+        <w:t xml:space="preserve">Conclusion</w:t>
+      </w:r>
+      <w:bookmarkEnd w:id="78"/>
     </w:p>
     <w:p>
       <w:pPr>
         <w:pStyle w:val="FirstParagraph"/>
       </w:pPr>
       <w:r>
-        <w:t xml:space="preserve">Burley continues:</w:t>
-      </w:r>
-    </w:p>
-    <w:p>
-      <w:pPr>
-        <w:pStyle w:val="BlockText"/>
-      </w:pPr>
-      <w:r>
-        <w:t xml:space="preserve">Personal supposition is when a common term supposits for its inferiors,</w:t>
-      </w:r>
-      <w:r>
-        <w:t xml:space="preserve"> </w:t>
-      </w:r>
-      <w:r>
-        <w:rPr>
-          <w:i/>
-        </w:rPr>
-        <w:t xml:space="preserve">whether those inferiors be singular or common, whether they be things or words</w:t>
-      </w:r>
-      <w:r>
-        <w:t xml:space="preserve">, or when a concrete accidental term or a composite term supposits for that of which it is predicated accidentally.</w:t>
+        <w:t xml:space="preserve">In the preceding, we’ve detailed two changes in the foundations of logic that ultimately affect our understanding of the nature of the discipline as such.</w:t>
+      </w:r>
+    </w:p>
+    <w:p>
+      <w:pPr>
+        <w:pStyle w:val="BodyText"/>
+      </w:pPr>
+      <w:r>
+        <w:t xml:space="preserve">In earlier frameworks found, for instance, in Boethius, good arguments are discussed under a variety of types each with different grounds: some, for instance, argue from topics concerning language, others from real relations, others move from effects to cause, and still others relate premises to conclusion as cause to effect.</w:t>
+      </w:r>
+    </w:p>
+    <w:p>
+      <w:pPr>
+        <w:pStyle w:val="BodyText"/>
+      </w:pPr>
+      <w:r>
+        <w:t xml:space="preserve">At the time of the earliest</w:t>
+      </w:r>
+      <w:r>
+        <w:t xml:space="preserve"> </w:t>
+      </w:r>
+      <w:r>
+        <w:rPr>
+          <w:i/>
+        </w:rPr>
+        <w:t xml:space="preserve">consequentiae</w:t>
+      </w:r>
+      <w:r>
+        <w:t xml:space="preserve">, the majority of consequences discussed are grounded in the theory of supposition. In this theory, personal supposition is the most frequently found, but consequences involving simple supposition are not uncommon. More importantly, terms in personal supposition may be taken to refer not only to individuals, but also to types. Both are permissible readings of the anonymous London</w:t>
+      </w:r>
+      <w:r>
+        <w:t xml:space="preserve"> </w:t>
+      </w:r>
+      <w:r>
+        <w:rPr>
+          <w:i/>
+        </w:rPr>
+        <w:t xml:space="preserve">De consequentiis</w:t>
+      </w:r>
+      <w:r>
+        <w:t xml:space="preserve">, both readings are explicitly found in Burley’s logic, and the latter is the only variety explicitly invoked in an early anonymous Parisian treatise on consequences.</w:t>
+      </w:r>
+    </w:p>
+    <w:p>
+      <w:pPr>
+        <w:pStyle w:val="BodyText"/>
+      </w:pPr>
+      <w:r>
+        <w:t xml:space="preserve">We can now see, then, that Ockham’s restriction of personal supposition to exclusively refer to individuals, which today remains the dominant interpretation of</w:t>
+      </w:r>
+      <w:r>
+        <w:t xml:space="preserve"> </w:t>
+      </w:r>
+      <w:r>
+        <w:rPr>
+          <w:i/>
+        </w:rPr>
+        <w:t xml:space="preserve">all</w:t>
+      </w:r>
+      <w:r>
+        <w:t xml:space="preserve"> </w:t>
+      </w:r>
+      <w:r>
+        <w:t xml:space="preserve">theories of personal supposition in the secondary literature, was more novel than hitherto recognized. While the earlier account of supposition, with its inclusion of forms or concepts, did better at explaining inferential practice, Ockham’s sparse focus on individuals would grant the theory of consequence a surer foundation in reality at the price of leaving our grasp of it more opaque. In this way, Ockham’s anti-metaphysical grounding for his logic may be regarded as</w:t>
+      </w:r>
+      <w:r>
+        <w:t xml:space="preserve"> </w:t>
+      </w:r>
+      <w:r>
+        <w:rPr>
+          <w:i/>
+        </w:rPr>
+        <w:t xml:space="preserve">more</w:t>
+      </w:r>
+      <w:r>
+        <w:t xml:space="preserve"> </w:t>
+      </w:r>
+      <w:r>
+        <w:t xml:space="preserve">metaphysical than that of Burley and his predecessors: where Burley’s was consistent with, but did not require realism, Ockham’s built a decision on the metaphysical foundations of logic directly into his work.</w:t>
       </w:r>
       <w:r>
         <w:rPr>
           <w:rStyle w:val="FootnoteReference"/>
         </w:rPr>
-        <w:footnoteReference w:id="76"/>
-      </w:r>
-    </w:p>
-    <w:p>
-      <w:pPr>
-        <w:pStyle w:val="FirstParagraph"/>
-      </w:pPr>
-      <w:r>
-        <w:t xml:space="preserve">Burley’s account here is more varied than the canonical account based on Buridan and Ockham, including both individuals and common natures as supposita in personal supposition. When Burley states that personal supposition also captures that of composite and concrete accidental terms, he appears to have in mind those cases we found discussed earlier in the Paris treatise, like</w:t>
+        <w:footnoteReference w:id="79"/>
+      </w:r>
+      <w:r>
+        <w:t xml:space="preserve"> </w:t>
+      </w:r>
+      <w:r>
+        <w:t xml:space="preserve">And it seems to be this decision, if any, that sets the stage not only for the defects of nominalism, but also for the rise of</w:t>
       </w:r>
       <w:r>
         <w:t xml:space="preserve"> </w:t>
@@ -3906,13 +4145,16 @@
         <w:t xml:space="preserve">‘</w:t>
       </w:r>
       <w:r>
-        <w:t xml:space="preserve">a man is white, therefore a man is a white man</w:t>
+        <w:t xml:space="preserve">extreme realism</w:t>
       </w:r>
       <w:r>
         <w:t xml:space="preserve">’</w:t>
       </w:r>
       <w:r>
-        <w:t xml:space="preserve">. The account thus appears to better capture uses of personal supposition in ascents and descents in the earliest treatises on consequences.</w:t>
+        <w:t xml:space="preserve"> </w:t>
+      </w:r>
+      <w:r>
+        <w:t xml:space="preserve">to counter it.</w:t>
       </w:r>
     </w:p>
     <w:p>
@@ -3920,252 +4162,7 @@
         <w:pStyle w:val="BodyText"/>
       </w:pPr>
       <w:r>
-        <w:t xml:space="preserve">One might ask whether the account of supposition found in Burley’s</w:t>
-      </w:r>
-      <w:r>
-        <w:t xml:space="preserve"> </w:t>
-      </w:r>
-      <w:r>
-        <w:rPr>
-          <w:i/>
-        </w:rPr>
-        <w:t xml:space="preserve">On the Core of the Art of Logic</w:t>
-      </w:r>
-      <w:r>
-        <w:t xml:space="preserve"> </w:t>
-      </w:r>
-      <w:r>
-        <w:t xml:space="preserve">and the anonymous Paris treatise demands a more extensive ontological foundation than that of Ockham or Buridan. Burley himself provides an emphatic</w:t>
-      </w:r>
-      <w:r>
-        <w:t xml:space="preserve"> </w:t>
-      </w:r>
-      <w:r>
-        <w:t xml:space="preserve">‘</w:t>
-      </w:r>
-      <w:r>
-        <w:t xml:space="preserve">no</w:t>
-      </w:r>
-      <w:r>
-        <w:t xml:space="preserve">’</w:t>
-      </w:r>
-      <w:r>
-        <w:t xml:space="preserve">. Discussing the supposition of</w:t>
-      </w:r>
-      <w:r>
-        <w:t xml:space="preserve"> </w:t>
-      </w:r>
-      <w:r>
-        <w:t xml:space="preserve">‘</w:t>
-      </w:r>
-      <w:r>
-        <w:t xml:space="preserve">man</w:t>
-      </w:r>
-      <w:r>
-        <w:t xml:space="preserve">’</w:t>
-      </w:r>
-      <w:r>
-        <w:t xml:space="preserve"> </w:t>
-      </w:r>
-      <w:r>
-        <w:t xml:space="preserve">in the sentence</w:t>
-      </w:r>
-      <w:r>
-        <w:t xml:space="preserve"> </w:t>
-      </w:r>
-      <w:r>
-        <w:t xml:space="preserve">‘</w:t>
-      </w:r>
-      <w:r>
-        <w:t xml:space="preserve">Man is a species</w:t>
-      </w:r>
-      <w:r>
-        <w:t xml:space="preserve">’</w:t>
-      </w:r>
-      <w:r>
-        <w:t xml:space="preserve">, Burley remarks,</w:t>
-      </w:r>
-      <w:r>
-        <w:t xml:space="preserve"> </w:t>
-      </w:r>
-      <w:r>
-        <w:t xml:space="preserve">‘</w:t>
-      </w:r>
-      <w:r>
-        <w:rPr>
-          <w:i/>
-        </w:rPr>
-        <w:t xml:space="preserve">I don’t care at present</w:t>
-      </w:r>
-      <w:r>
-        <w:t xml:space="preserve"> </w:t>
-      </w:r>
-      <w:r>
-        <w:t xml:space="preserve">whether it [i.e.</w:t>
-      </w:r>
-      <w:r>
-        <w:t xml:space="preserve"> </w:t>
-      </w:r>
-      <w:r>
-        <w:t xml:space="preserve">‘</w:t>
-      </w:r>
-      <w:r>
-        <w:t xml:space="preserve">man</w:t>
-      </w:r>
-      <w:r>
-        <w:t xml:space="preserve">’</w:t>
-      </w:r>
-      <w:r>
-        <w:t xml:space="preserve">] is a common thing outside of the soul or it is a concept; it suffices merely that that which the name primarily signifies is a species.</w:t>
-      </w:r>
-      <w:r>
-        <w:t xml:space="preserve">’</w:t>
-      </w:r>
-      <w:r>
-        <w:rPr>
-          <w:rStyle w:val="FootnoteReference"/>
-        </w:rPr>
-        <w:footnoteReference w:id="77"/>
-      </w:r>
-      <w:r>
-        <w:t xml:space="preserve"> </w:t>
-      </w:r>
-      <w:r>
-        <w:t xml:space="preserve">While committed to the existence of species in a non-foundational sense, Burley emphasizes that his account of supposition should hold regardless of what the ultimate foundations of the concepts a theory of inference employs may be. In this intention, his account contrasts with Ockham’s contemporary theory, and perhaps also with Boethius’ earlier grounding of consequence in the theory of topical argument.</w:t>
-      </w:r>
-    </w:p>
-    <w:p>
-      <w:pPr>
-        <w:pStyle w:val="Heading1"/>
-      </w:pPr>
-      <w:bookmarkStart w:id="78" w:name="conclusion"/>
-      <w:r>
-        <w:t xml:space="preserve">Conclusion</w:t>
-      </w:r>
-      <w:bookmarkEnd w:id="78"/>
-    </w:p>
-    <w:p>
-      <w:pPr>
-        <w:pStyle w:val="FirstParagraph"/>
-      </w:pPr>
-      <w:r>
-        <w:t xml:space="preserve">In the preceding, we’ve detailed two changes in the foundations of logic that ultimately affect our understanding of the nature of the discipline as such.</w:t>
-      </w:r>
-    </w:p>
-    <w:p>
-      <w:pPr>
-        <w:pStyle w:val="BodyText"/>
-      </w:pPr>
-      <w:r>
-        <w:t xml:space="preserve">In earlier frameworks found, for instance, in Boethius, good arguments are discussed under a variety of types each with different grounds: some, for instance, argue from topics concerning language, others from real relations, others move from effects to cause, and still others relate premises to conclusion as cause to effect.</w:t>
-      </w:r>
-    </w:p>
-    <w:p>
-      <w:pPr>
-        <w:pStyle w:val="BodyText"/>
-      </w:pPr>
-      <w:r>
-        <w:t xml:space="preserve">At the time of the earliest</w:t>
-      </w:r>
-      <w:r>
-        <w:t xml:space="preserve"> </w:t>
-      </w:r>
-      <w:r>
-        <w:rPr>
-          <w:i/>
-        </w:rPr>
-        <w:t xml:space="preserve">consequentiae</w:t>
-      </w:r>
-      <w:r>
-        <w:t xml:space="preserve">, the majority of consequences discussed are grounded in the theory of supposition. In this theory, personal supposition is the most frequently found, but consequences involving simple supposition are not uncommon. More importantly, terms in personal supposition may be taken to refer not only to individuals, but also to types. Both are permissible readings of the anonymous London</w:t>
-      </w:r>
-      <w:r>
-        <w:t xml:space="preserve"> </w:t>
-      </w:r>
-      <w:r>
-        <w:rPr>
-          <w:i/>
-        </w:rPr>
-        <w:t xml:space="preserve">De consequentiis</w:t>
-      </w:r>
-      <w:r>
-        <w:t xml:space="preserve">, both readings are explicitly found in Burley’s logic, and the latter is the only variety explicitly invoked in an early anonymous Parisian treatise on consequences.</w:t>
-      </w:r>
-    </w:p>
-    <w:p>
-      <w:pPr>
-        <w:pStyle w:val="BodyText"/>
-      </w:pPr>
-      <w:r>
-        <w:t xml:space="preserve">We can now see, then, that Ockham’s restriction of personal supposition to exclusively refer to individuals, which today remains the dominant interpretation of</w:t>
-      </w:r>
-      <w:r>
-        <w:t xml:space="preserve"> </w:t>
-      </w:r>
-      <w:r>
-        <w:rPr>
-          <w:i/>
-        </w:rPr>
-        <w:t xml:space="preserve">all</w:t>
-      </w:r>
-      <w:r>
-        <w:t xml:space="preserve"> </w:t>
-      </w:r>
-      <w:r>
-        <w:t xml:space="preserve">theories of personal supposition in the secondary literature, was more novel than hitherto recognized. By the time Ockham’s theory arises, the commonly accepted grounds of consequence have already shed much of the diversity found in the earlier theory of Boethius. This paves the way for a paradigm of thinking about consequence that remains to this day, one less focused on the myriad sources of demonstrative argument, and more focused on the universal application of argument forms to a common domain of individuals, whose concrete features are abstracted away.</w:t>
-      </w:r>
-    </w:p>
-    <w:p>
-      <w:pPr>
-        <w:pStyle w:val="BodyText"/>
-      </w:pPr>
-      <w:r>
-        <w:t xml:space="preserve">Furthermore, in changing the account of supposition, Ockham also necessarily modified that of the theory of consequence which depended on it. While the earlier account of supposition, with its inclusion of forms or concepts, did better at explaining inferential practice, Ockham’s sparse focus on individuals would grant the theory of consequence a surer foundation in reality at the price of leaving our grasp of it more opaque. In this way, Ockham’s anti-metaphysical grounding for his logic may be regarded as</w:t>
-      </w:r>
-      <w:r>
-        <w:t xml:space="preserve"> </w:t>
-      </w:r>
-      <w:r>
-        <w:rPr>
-          <w:i/>
-        </w:rPr>
-        <w:t xml:space="preserve">more</w:t>
-      </w:r>
-      <w:r>
-        <w:t xml:space="preserve"> </w:t>
-      </w:r>
-      <w:r>
-        <w:t xml:space="preserve">metaphysical than that of Burley and his predecessors: where Burley’s was consistent with, but did not require realism, Ockham’s built a decision on the metaphysical foundations of logic directly into his work.</w:t>
-      </w:r>
-      <w:r>
-        <w:rPr>
-          <w:rStyle w:val="FootnoteReference"/>
-        </w:rPr>
-        <w:footnoteReference w:id="79"/>
-      </w:r>
-      <w:r>
-        <w:t xml:space="preserve"> </w:t>
-      </w:r>
-      <w:r>
-        <w:t xml:space="preserve">And it seems to be this decision, if any, that sets the stage not only for the defects of nominalism, but also for the rise of</w:t>
-      </w:r>
-      <w:r>
-        <w:t xml:space="preserve"> </w:t>
-      </w:r>
-      <w:r>
-        <w:t xml:space="preserve">‘</w:t>
-      </w:r>
-      <w:r>
-        <w:t xml:space="preserve">extreme realism</w:t>
-      </w:r>
-      <w:r>
-        <w:t xml:space="preserve">’</w:t>
-      </w:r>
-      <w:r>
-        <w:t xml:space="preserve"> </w:t>
-      </w:r>
-      <w:r>
-        <w:t xml:space="preserve">to counter it.</w:t>
+        <w:t xml:space="preserve">Furthermore, in changing the account of supposition, Ockham also necessarily modified that of the theory of consequence which depended on it. By the time Ockham’s theory arises, the commonly accepted grounds of consequence have already shed much of the diversity found in the earlier theory of Boethius. In dealing the final blow to a more diverse approach to the ultimate grounds of inference, Ockham paves the way for a paradigm of thinking about consequence that remains to this day, one less focused on the myriad sources of demonstrative argument and more focused on the universal application of argument forms to a common domain of individuals whose concrete features are abstracted away.</w:t>
       </w:r>
     </w:p>
     <w:bookmarkStart w:id="127" w:name="refs"/>

</xml_diff>